<commit_message>
VOI extracted for vmPFC
</commit_message>
<xml_diff>
--- a/manuscript/Salad_manuscript_2.docx
+++ b/manuscript/Salad_manuscript_2.docx
@@ -1075,13 +1075,6 @@
           <w:rFonts w:ascii="Arial" w:hAnsi="Arial" w:cs="Arial"/>
           <w:lang w:val="en-US"/>
         </w:rPr>
-        <w:t xml:space="preserve">their </w:t>
-      </w:r>
-      <w:r>
-        <w:rPr>
-          <w:rFonts w:ascii="Arial" w:hAnsi="Arial" w:cs="Arial"/>
-          <w:lang w:val="en-US"/>
-        </w:rPr>
         <w:t xml:space="preserve">cognitive capacities for effective </w:t>
       </w:r>
       <w:r>
@@ -1117,7 +1110,7 @@
           <w:rFonts w:ascii="Arial" w:hAnsi="Arial" w:cs="Arial"/>
           <w:lang w:val="en-US"/>
         </w:rPr>
-        <w:instrText>ADDIN CSL_CITATION {"citationItems":[{"id":"ITEM-1","itemData":{"DOI":"https://doi.org/10.1016/B978-0-12-800951-2.00016-9","ISBN":"978-0-12-800951-2","abstract":"For a cognitive conceptualization, stress arises when environmental demands are perceived as taxing or potentially exceeding one's own capacity or resources to manage them, and there is threat to well-being if coping responses do not satisfy such demands. A cognitive vulnerability factor enhancing stress is trait anxiety, through hypervigilant processing styles involving selective orienting to threat cues, biased negative interpretation of ambiguous stimuli, and focusing attention on unfavorable thoughts. Short-term episodes of mild-intensity stress can facilitate cognitive functions, mainly encoding and memory consolidation of task-relevant stimuli, and in implicit memory or simple declarative tasks. However, exposure to high-intensity stress impairs the formation and retrieval of explicit memories and cognitive processes requiring complex or flexible reasoning. Long-term stress, particularly during childhood and adolescence, consistently undermines cognitive mechanisms. This can be due to chronic elevations of glucocorticoids inhibiting neurogenesis, which damages important functions in the hippocampus and, possibly, the prefrontal cortex.","author":[{"dropping-particle":"","family":"Calvo","given":"M G","non-dropping-particle":"","parse-names":false,"suffix":""},{"dropping-particle":"","family":"Gutiérrez-García","given":"A","non-dropping-particle":"","parse-names":false,"suffix":""}],"editor":[{"dropping-particle":"","family":"Fink  Cognition, Emotion, and Behavior","given":"George B T - Stress: Concepts","non-dropping-particle":"","parse-names":false,"suffix":""}],"id":"ITEM-1","issued":{"date-parts":[["2016"]]},"page":"139-144","publisher":"Academic Press","publisher-place":"San Diego","title":"Chapter 16 - Cognition and Stress","type":"chapter"},"uris":["http://www.mendeley.com/documents/?uuid=96f3da14-78ab-4870-b9b6-a8a01a49c484"]}],"mendeley":{"formattedCitation":"(Calvo &amp; Gutiérrez-García, 2016)","plainTextFormattedCitation":"(Calvo &amp; Gutiérrez-García, 2016)"},"properties":{"noteIndex":0},"schema":"https://github.com/citation-style-language/schema/raw/master/csl-citation.json"}</w:instrText>
+        <w:instrText>ADDIN CSL_CITATION {"citationItems":[{"id":"ITEM-1","itemData":{"DOI":"https://doi.org/10.1016/B978-0-12-800951-2.00016-9","ISBN":"978-0-12-800951-2","abstract":"For a cognitive conceptualization, stress arises when environmental demands are perceived as taxing or potentially exceeding one's own capacity or resources to manage them, and there is threat to well-being if coping responses do not satisfy such demands. A cognitive vulnerability factor enhancing stress is trait anxiety, through hypervigilant processing styles involving selective orienting to threat cues, biased negative interpretation of ambiguous stimuli, and focusing attention on unfavorable thoughts. Short-term episodes of mild-intensity stress can facilitate cognitive functions, mainly encoding and memory consolidation of task-relevant stimuli, and in implicit memory or simple declarative tasks. However, exposure to high-intensity stress impairs the formation and retrieval of explicit memories and cognitive processes requiring complex or flexible reasoning. Long-term stress, particularly during childhood and adolescence, consistently undermines cognitive mechanisms. This can be due to chronic elevations of glucocorticoids inhibiting neurogenesis, which damages important functions in the hippocampus and, possibly, the prefrontal cortex.","author":[{"dropping-particle":"","family":"Calvo","given":"M G","non-dropping-particle":"","parse-names":false,"suffix":""},{"dropping-particle":"","family":"Gutiérrez-García","given":"A","non-dropping-particle":"","parse-names":false,"suffix":""}],"editor":[{"dropping-particle":"","family":"Fink  Cognition, Emotion, and Behavior","given":"George B T - Stress: Concepts","non-dropping-particle":"","parse-names":false,"suffix":""}],"id":"ITEM-1","issued":{"date-parts":[["2016"]]},"page":"139-144","publisher":"Academic Press","publisher-place":"San Diego","title":"Chapter 16 - Cognition and Stress","type":"chapter"},"uris":["http://www.mendeley.com/documents/?uuid=96f3da14-78ab-4870-b9b6-a8a01a49c484"]}],"mendeley":{"formattedCitation":"(Calvo &amp; Gutiérrez-García, 2016)","plainTextFormattedCitation":"(Calvo &amp; Gutiérrez-García, 2016)","previouslyFormattedCitation":"(Calvo &amp; Gutiérrez-García, 2016)"},"properties":{"noteIndex":0},"schema":"https://github.com/citation-style-language/schema/raw/master/csl-citation.json"}</w:instrText>
       </w:r>
       <w:r>
         <w:rPr>
@@ -1557,30 +1550,6 @@
       <w:r>
         <w:rPr>
           <w:rFonts w:ascii="Arial" w:hAnsi="Arial" w:cs="Arial"/>
-          <w:highlight w:val="yellow"/>
-          <w:lang w:val="en-US"/>
-        </w:rPr>
-        <w:t>(</w:t>
-      </w:r>
-      <w:r>
-        <w:rPr>
-          <w:rFonts w:ascii="Arial" w:hAnsi="Arial" w:cs="Arial"/>
-          <w:highlight w:val="yellow"/>
-          <w:lang w:val="en-US"/>
-        </w:rPr>
-        <w:t>, stress-to-task latency and lifetime stress exposure</w:t>
-      </w:r>
-      <w:r>
-        <w:rPr>
-          <w:rFonts w:ascii="Arial" w:hAnsi="Arial" w:cs="Arial"/>
-          <w:highlight w:val="yellow"/>
-          <w:lang w:val="en-US"/>
-        </w:rPr>
-        <w:t>)</w:t>
-      </w:r>
-      <w:r>
-        <w:rPr>
-          <w:rFonts w:ascii="Arial" w:hAnsi="Arial" w:cs="Arial"/>
           <w:lang w:val="en-US"/>
         </w:rPr>
         <w:t xml:space="preserve"> </w:t>
@@ -1793,106 +1762,7 @@
           <w:rFonts w:ascii="Arial" w:hAnsi="Arial" w:cs="Arial"/>
           <w:lang w:val="en-US"/>
         </w:rPr>
-        <w:t xml:space="preserve">In a meta-analysis </w:t>
-      </w:r>
-      <w:r>
-        <w:rPr>
-          <w:rFonts w:ascii="Arial" w:hAnsi="Arial" w:cs="Arial"/>
-          <w:lang w:val="en-US"/>
-        </w:rPr>
-        <w:t xml:space="preserve">investigating the impact of </w:t>
-      </w:r>
-      <w:r>
-        <w:rPr>
-          <w:rFonts w:ascii="Arial" w:hAnsi="Arial" w:cs="Arial"/>
-          <w:lang w:val="en-US"/>
-        </w:rPr>
-        <w:t xml:space="preserve">acute </w:t>
-      </w:r>
-      <w:r>
-        <w:rPr>
-          <w:rFonts w:ascii="Arial" w:hAnsi="Arial" w:cs="Arial"/>
-          <w:lang w:val="en-US"/>
-        </w:rPr>
-        <w:t>stress on</w:t>
-      </w:r>
-      <w:r>
-        <w:rPr>
-          <w:rFonts w:ascii="Arial" w:hAnsi="Arial" w:cs="Arial"/>
-          <w:lang w:val="en-US"/>
-        </w:rPr>
-        <w:t xml:space="preserve"> decision-making</w:t>
-      </w:r>
-      <w:r>
-        <w:rPr>
-          <w:rFonts w:ascii="Arial" w:hAnsi="Arial" w:cs="Arial"/>
-          <w:lang w:val="en-US"/>
-        </w:rPr>
-        <w:t>, paradigms</w:t>
-      </w:r>
-      <w:r>
-        <w:rPr>
-          <w:rFonts w:ascii="Arial" w:hAnsi="Arial" w:cs="Arial"/>
-          <w:lang w:val="en-US"/>
-        </w:rPr>
-        <w:t xml:space="preserve"> were </w:t>
-      </w:r>
-      <w:r>
-        <w:rPr>
-          <w:rFonts w:ascii="Arial" w:hAnsi="Arial" w:cs="Arial"/>
-          <w:lang w:val="en-US"/>
-        </w:rPr>
-        <w:lastRenderedPageBreak/>
-        <w:t>categorized</w:t>
-      </w:r>
-      <w:r>
-        <w:rPr>
-          <w:rFonts w:ascii="Arial" w:hAnsi="Arial" w:cs="Arial"/>
-          <w:lang w:val="en-US"/>
-        </w:rPr>
-        <w:t xml:space="preserve"> on two dimensions: </w:t>
-      </w:r>
-      <w:r>
-        <w:rPr>
-          <w:rFonts w:ascii="Arial" w:hAnsi="Arial" w:cs="Arial"/>
-          <w:lang w:val="en-US"/>
-        </w:rPr>
-        <w:t>task type (</w:t>
-      </w:r>
-      <w:r>
-        <w:rPr>
-          <w:rFonts w:ascii="Arial" w:hAnsi="Arial" w:cs="Arial"/>
-          <w:lang w:val="en-US"/>
-        </w:rPr>
-        <w:t xml:space="preserve">decision-making under </w:t>
-      </w:r>
-      <w:r>
-        <w:rPr>
-          <w:rFonts w:ascii="Arial" w:hAnsi="Arial" w:cs="Arial"/>
-          <w:lang w:val="en-US"/>
-        </w:rPr>
-        <w:t>ambiguity vs. risk</w:t>
-      </w:r>
-      <w:r>
-        <w:rPr>
-          <w:rFonts w:ascii="Arial" w:hAnsi="Arial" w:cs="Arial"/>
-          <w:lang w:val="en-US"/>
-        </w:rPr>
-        <w:t>)</w:t>
-      </w:r>
-      <w:r>
-        <w:rPr>
-          <w:rFonts w:ascii="Arial" w:hAnsi="Arial" w:cs="Arial"/>
-          <w:lang w:val="en-US"/>
-        </w:rPr>
-        <w:t xml:space="preserve"> and </w:t>
-      </w:r>
-      <w:r>
-        <w:rPr>
-          <w:rFonts w:ascii="Arial" w:hAnsi="Arial" w:cs="Arial"/>
-          <w:lang w:val="en-US"/>
-        </w:rPr>
-        <w:t>reward contingencies</w:t>
+        <w:t>In a meta-analysis,</w:t>
       </w:r>
       <w:r>
         <w:rPr>
@@ -1900,55 +1770,6 @@
           <w:lang w:val="en-US"/>
         </w:rPr>
         <w:t xml:space="preserve"> </w:t>
-      </w:r>
-      <w:r>
-        <w:rPr>
-          <w:rFonts w:ascii="Arial" w:hAnsi="Arial" w:cs="Arial"/>
-          <w:lang w:val="en-US"/>
-        </w:rPr>
-        <w:t>(</w:t>
-      </w:r>
-      <w:r>
-        <w:rPr>
-          <w:rFonts w:ascii="Arial" w:hAnsi="Arial" w:cs="Arial"/>
-          <w:lang w:val="en-US"/>
-        </w:rPr>
-        <w:t>risk taking</w:t>
-      </w:r>
-      <w:r>
-        <w:rPr>
-          <w:rFonts w:ascii="Arial" w:hAnsi="Arial" w:cs="Arial"/>
-          <w:lang w:val="en-US"/>
-        </w:rPr>
-        <w:t>/reward seeking</w:t>
-      </w:r>
-      <w:r>
-        <w:rPr>
-          <w:rFonts w:ascii="Arial" w:hAnsi="Arial" w:cs="Arial"/>
-          <w:lang w:val="en-US"/>
-        </w:rPr>
-        <w:t xml:space="preserve"> </w:t>
-      </w:r>
-      <w:r>
-        <w:rPr>
-          <w:rFonts w:ascii="Arial" w:hAnsi="Arial" w:cs="Arial"/>
-          <w:lang w:val="en-US"/>
-        </w:rPr>
-        <w:t>is</w:t>
-      </w:r>
-      <w:r>
-        <w:rPr>
-          <w:rFonts w:ascii="Arial" w:hAnsi="Arial" w:cs="Arial"/>
-          <w:lang w:val="en-US"/>
-        </w:rPr>
-        <w:t xml:space="preserve"> disadvantageous vs. not</w:t>
-      </w:r>
-      <w:r>
-        <w:rPr>
-          <w:rFonts w:ascii="Arial" w:hAnsi="Arial" w:cs="Arial"/>
-          <w:lang w:val="en-US"/>
-        </w:rPr>
-        <w:t xml:space="preserve">). Independent of task type, </w:t>
       </w:r>
       <w:r>
         <w:rPr>
@@ -2022,7 +1843,15 @@
           <w:rFonts w:ascii="Arial" w:hAnsi="Arial" w:cs="Arial"/>
           <w:lang w:val="en-US"/>
         </w:rPr>
-        <w:t>but no effect if this was not the case.</w:t>
+        <w:t xml:space="preserve">but no effect if this was not </w:t>
+      </w:r>
+      <w:r>
+        <w:rPr>
+          <w:rFonts w:ascii="Arial" w:hAnsi="Arial" w:cs="Arial"/>
+          <w:lang w:val="en-US"/>
+        </w:rPr>
+        <w:lastRenderedPageBreak/>
+        <w:t>the case.</w:t>
       </w:r>
       <w:r>
         <w:rPr>
@@ -2563,7 +2392,119 @@
           <w:rFonts w:ascii="Arial" w:hAnsi="Arial" w:cs="Arial"/>
           <w:lang w:val="en-US"/>
         </w:rPr>
-        <w:t xml:space="preserve">guided by </w:t>
+        <w:t xml:space="preserve">guided by model-free RPE in seeking </w:t>
+      </w:r>
+      <w:r>
+        <w:rPr>
+          <w:rFonts w:ascii="Arial" w:hAnsi="Arial" w:cs="Arial"/>
+          <w:lang w:val="en-US"/>
+        </w:rPr>
+        <w:t>rewards</w:t>
+      </w:r>
+      <w:r>
+        <w:rPr>
+          <w:rFonts w:ascii="Arial" w:hAnsi="Arial" w:cs="Arial"/>
+          <w:lang w:val="en-US"/>
+        </w:rPr>
+        <w:t xml:space="preserve"> without taking the environmental structure into account. The</w:t>
+      </w:r>
+      <w:r>
+        <w:rPr>
+          <w:rFonts w:ascii="Arial" w:hAnsi="Arial" w:cs="Arial"/>
+          <w:lang w:val="en-US"/>
+        </w:rPr>
+        <w:t xml:space="preserve"> respective</w:t>
+      </w:r>
+      <w:r>
+        <w:rPr>
+          <w:rFonts w:ascii="Arial" w:hAnsi="Arial" w:cs="Arial"/>
+          <w:lang w:val="en-US"/>
+        </w:rPr>
+        <w:t xml:space="preserve"> neural signature is found in the ventral striatum. </w:t>
+      </w:r>
+      <w:r>
+        <w:rPr>
+          <w:rFonts w:ascii="Arial" w:hAnsi="Arial" w:cs="Arial"/>
+          <w:lang w:val="en-US"/>
+        </w:rPr>
+        <w:t xml:space="preserve">Goal-directed behavior on the other hand is also called </w:t>
+      </w:r>
+      <w:r>
+        <w:rPr>
+          <w:rFonts w:ascii="Arial" w:hAnsi="Arial" w:cs="Arial"/>
+          <w:lang w:val="en-US"/>
+        </w:rPr>
+        <w:t xml:space="preserve">model-based </w:t>
+      </w:r>
+      <w:r>
+        <w:rPr>
+          <w:rFonts w:ascii="Arial" w:hAnsi="Arial" w:cs="Arial"/>
+          <w:lang w:val="en-US"/>
+        </w:rPr>
+        <w:t xml:space="preserve">because </w:t>
+      </w:r>
+      <w:r>
+        <w:rPr>
+          <w:rFonts w:ascii="Arial" w:hAnsi="Arial" w:cs="Arial"/>
+          <w:lang w:val="en-US"/>
+        </w:rPr>
+        <w:t>a model of the environment is</w:t>
+      </w:r>
+      <w:r>
+        <w:rPr>
+          <w:rFonts w:ascii="Arial" w:hAnsi="Arial" w:cs="Arial"/>
+          <w:lang w:val="en-US"/>
+        </w:rPr>
+        <w:t xml:space="preserve"> </w:t>
+      </w:r>
+      <w:r>
+        <w:rPr>
+          <w:rFonts w:ascii="Arial" w:hAnsi="Arial" w:cs="Arial"/>
+          <w:lang w:val="en-US"/>
+        </w:rPr>
+        <w:t>necessary</w:t>
+      </w:r>
+      <w:r>
+        <w:rPr>
+          <w:rFonts w:ascii="Arial" w:hAnsi="Arial" w:cs="Arial"/>
+          <w:lang w:val="en-US"/>
+        </w:rPr>
+        <w:t>.</w:t>
+      </w:r>
+      <w:r>
+        <w:rPr>
+          <w:rFonts w:ascii="Arial" w:hAnsi="Arial" w:cs="Arial"/>
+          <w:lang w:val="en-US"/>
+        </w:rPr>
+        <w:t xml:space="preserve"> A model-based RPE incorporates knowledge about higher-order task structure, such as </w:t>
+      </w:r>
+      <w:r>
+        <w:rPr>
+          <w:rFonts w:ascii="Arial" w:hAnsi="Arial" w:cs="Arial"/>
+          <w:lang w:val="en-US"/>
+        </w:rPr>
+        <w:t>interdependent choice options.</w:t>
+      </w:r>
+      <w:r>
+        <w:rPr>
+          <w:rFonts w:ascii="Arial" w:hAnsi="Arial" w:cs="Arial"/>
+          <w:lang w:val="en-US"/>
+        </w:rPr>
+        <w:t xml:space="preserve"> On </w:t>
+      </w:r>
+      <w:r>
+        <w:rPr>
+          <w:rFonts w:ascii="Arial" w:hAnsi="Arial" w:cs="Arial"/>
+          <w:lang w:val="en-US"/>
+        </w:rPr>
+        <w:t>the</w:t>
+      </w:r>
+      <w:r>
+        <w:rPr>
+          <w:rFonts w:ascii="Arial" w:hAnsi="Arial" w:cs="Arial"/>
+          <w:lang w:val="en-US"/>
+        </w:rPr>
+        <w:t xml:space="preserve"> neural level, the medial prefrontal cortex (mPFC) is a key network for model-</w:t>
       </w:r>
       <w:r>
         <w:rPr>
@@ -2571,119 +2512,7 @@
           <w:lang w:val="en-US"/>
         </w:rPr>
         <w:lastRenderedPageBreak/>
-        <w:t xml:space="preserve">model-free RPE in seeking </w:t>
-      </w:r>
-      <w:r>
-        <w:rPr>
-          <w:rFonts w:ascii="Arial" w:hAnsi="Arial" w:cs="Arial"/>
-          <w:lang w:val="en-US"/>
-        </w:rPr>
-        <w:t>rewards</w:t>
-      </w:r>
-      <w:r>
-        <w:rPr>
-          <w:rFonts w:ascii="Arial" w:hAnsi="Arial" w:cs="Arial"/>
-          <w:lang w:val="en-US"/>
-        </w:rPr>
-        <w:t xml:space="preserve"> without taking the environmental structure into account. The</w:t>
-      </w:r>
-      <w:r>
-        <w:rPr>
-          <w:rFonts w:ascii="Arial" w:hAnsi="Arial" w:cs="Arial"/>
-          <w:lang w:val="en-US"/>
-        </w:rPr>
-        <w:t xml:space="preserve"> respective</w:t>
-      </w:r>
-      <w:r>
-        <w:rPr>
-          <w:rFonts w:ascii="Arial" w:hAnsi="Arial" w:cs="Arial"/>
-          <w:lang w:val="en-US"/>
-        </w:rPr>
-        <w:t xml:space="preserve"> neural signature is found in the ventral striatum. </w:t>
-      </w:r>
-      <w:r>
-        <w:rPr>
-          <w:rFonts w:ascii="Arial" w:hAnsi="Arial" w:cs="Arial"/>
-          <w:lang w:val="en-US"/>
-        </w:rPr>
-        <w:t xml:space="preserve">Goal-directed behavior on the other hand is also called </w:t>
-      </w:r>
-      <w:r>
-        <w:rPr>
-          <w:rFonts w:ascii="Arial" w:hAnsi="Arial" w:cs="Arial"/>
-          <w:lang w:val="en-US"/>
-        </w:rPr>
-        <w:t xml:space="preserve">model-based </w:t>
-      </w:r>
-      <w:r>
-        <w:rPr>
-          <w:rFonts w:ascii="Arial" w:hAnsi="Arial" w:cs="Arial"/>
-          <w:lang w:val="en-US"/>
-        </w:rPr>
-        <w:t xml:space="preserve">because </w:t>
-      </w:r>
-      <w:r>
-        <w:rPr>
-          <w:rFonts w:ascii="Arial" w:hAnsi="Arial" w:cs="Arial"/>
-          <w:lang w:val="en-US"/>
-        </w:rPr>
-        <w:t>a model of the environment is</w:t>
-      </w:r>
-      <w:r>
-        <w:rPr>
-          <w:rFonts w:ascii="Arial" w:hAnsi="Arial" w:cs="Arial"/>
-          <w:lang w:val="en-US"/>
-        </w:rPr>
-        <w:t xml:space="preserve"> </w:t>
-      </w:r>
-      <w:r>
-        <w:rPr>
-          <w:rFonts w:ascii="Arial" w:hAnsi="Arial" w:cs="Arial"/>
-          <w:lang w:val="en-US"/>
-        </w:rPr>
-        <w:t>necessary</w:t>
-      </w:r>
-      <w:r>
-        <w:rPr>
-          <w:rFonts w:ascii="Arial" w:hAnsi="Arial" w:cs="Arial"/>
-          <w:lang w:val="en-US"/>
-        </w:rPr>
-        <w:t>.</w:t>
-      </w:r>
-      <w:r>
-        <w:rPr>
-          <w:rFonts w:ascii="Arial" w:hAnsi="Arial" w:cs="Arial"/>
-          <w:lang w:val="en-US"/>
-        </w:rPr>
-        <w:t xml:space="preserve"> A model-based RPE incorporates knowledge about higher-order task structure, such as </w:t>
-      </w:r>
-      <w:r>
-        <w:rPr>
-          <w:rFonts w:ascii="Arial" w:hAnsi="Arial" w:cs="Arial"/>
-          <w:lang w:val="en-US"/>
-        </w:rPr>
-        <w:t>interdependent choice options.</w:t>
-      </w:r>
-      <w:r>
-        <w:rPr>
-          <w:rFonts w:ascii="Arial" w:hAnsi="Arial" w:cs="Arial"/>
-          <w:lang w:val="en-US"/>
-        </w:rPr>
-        <w:t xml:space="preserve"> On </w:t>
-      </w:r>
-      <w:r>
-        <w:rPr>
-          <w:rFonts w:ascii="Arial" w:hAnsi="Arial" w:cs="Arial"/>
-          <w:lang w:val="en-US"/>
-        </w:rPr>
-        <w:t>the</w:t>
-      </w:r>
-      <w:r>
-        <w:rPr>
-          <w:rFonts w:ascii="Arial" w:hAnsi="Arial" w:cs="Arial"/>
-          <w:lang w:val="en-US"/>
-        </w:rPr>
-        <w:t xml:space="preserve"> neural level, the medial prefrontal cortex (mPFC) is a key network for model-based learning.</w:t>
+        <w:t>based learning.</w:t>
       </w:r>
       <w:r>
         <w:rPr>
@@ -3172,6 +3001,49 @@
           <w:rFonts w:ascii="Arial" w:hAnsi="Arial" w:cs="Arial"/>
           <w:lang w:val="en-US"/>
         </w:rPr>
+        <w:t xml:space="preserve"> </w:t>
+      </w:r>
+      <w:r>
+        <w:rPr>
+          <w:rFonts w:ascii="Arial" w:hAnsi="Arial" w:cs="Arial"/>
+          <w:lang w:val="en-US"/>
+        </w:rPr>
+        <w:fldChar w:fldCharType="begin" w:fldLock="1"/>
+      </w:r>
+      <w:r>
+        <w:rPr>
+          <w:rFonts w:ascii="Arial" w:hAnsi="Arial" w:cs="Arial"/>
+          <w:lang w:val="en-US"/>
+        </w:rPr>
+        <w:instrText>ADDIN CSL_CITATION {"citationItems":[{"id":"ITEM-1","itemData":{"DOI":"10.1523/JNEUROSCI.4322-15.2016","ISSN":"15292401","PMID":"27798176","abstract":"Addicted individuals continue substance use despite the knowledge of harmful consequences and often report having no choice but to consume. Computational psychiatry accounts have linked this clinical observation to difficulties in making flexible and goal-directed decisions in dynamic environments via consideration of potential alternative choices. To probe this in alcohol-dependent patients (n=43) versus healthy volunteers (n=35), human participants performed an anticorrelated decision-making task during functional neuroimaging. Via computational modeling, we investigated behavioral and neural signatures of inference regarding the alternative option. While healthy control subjects exploited the anticorrelated structure of the task to guide decision-making, alcohol-dependent patients were relatively better explained by a model-free strategy due to reduced inference on the alternative option after punishment. Whereas model-free prediction error signals were preserved, alcohol-dependent patients exhibited blunted medial prefrontal signatures of inference on the alternative option. This reduction was associated with patients’ behavioral deficit in updating the alternative choice option and their obsessive-compulsive drinking habits. All results remained significant when adjusting for potential confounders (e.g., neuropsychological measures and gray matter density).Adisturbed integration of alternative choice options implemented by the medial prefrontal cortex appears to be one important explanation for the puzzling question of why addicted individuals continue drug consumption despite negative consequences.","author":[{"dropping-particle":"","family":"Reiter","given":"Andrea M.F.","non-dropping-particle":"","parse-names":false,"suffix":""},{"dropping-particle":"","family":"Deserno","given":"Lorenz","non-dropping-particle":"","parse-names":false,"suffix":""},{"dropping-particle":"","family":"Kallert","given":"Thomas","non-dropping-particle":"","parse-names":false,"suffix":""},{"dropping-particle":"","family":"Heinze","given":"Hans Jochen","non-dropping-particle":"","parse-names":false,"suffix":""},{"dropping-particle":"","family":"Heinz","given":"Andreas","non-dropping-particle":"","parse-names":false,"suffix":""},{"dropping-particle":"","family":"Schlagenhauf","given":"Florian","non-dropping-particle":"","parse-names":false,"suffix":""}],"container-title":"Journal of Neuroscience","id":"ITEM-1","issue":"43","issued":{"date-parts":[["2016","10","26"]]},"page":"10935-10948","publisher":"Society for Neuroscience","title":"Behavioral and neural signatures of reduced updating of alternative options in alcohol-dependent patients during flexible decision-making","type":"article-journal","volume":"36"},"uris":["http://www.mendeley.com/documents/?uuid=23ea9d8c-fe60-3eff-bf0a-5c2deeaebbaf"]},{"id":"ITEM-2","itemData":{"DOI":"10.1093/schbul/sbaa055","ISSN":"17451701","PMID":"32318717","abstract":"Increased striatal dopamine synthesis capacity has consistently been reported in patients with schizophrenia. However, the mechanism translating this into behavior and symptoms remains unclear. It has been proposed that heightened striatal dopamine may blunt dopaminergic reward prediction error signaling during reinforcement learning. In this study, we investigated striatal dopamine synthesis capacity, reward prediction errors, and their association in unmedicated schizophrenia patients (n = 19) and healthy controls (n = 23). They took part in FDOPA-PET and underwent functional magnetic resonance imaging (fMRI) scanning, where they performed a reversal-learning paradigm. The groups were compared regarding dopamine synthesis capacity (Kicer), fMRI neural prediction error signals, and the correlation of both. Patients did not differ from controls with respect to striatal Kicer. Taking into account, comorbid alcohol abuse revealed that patients without such abuse showed elevated Kicer in the associative striatum, while those with abuse did not differ from controls. Comparing all patients to controls, patients performed worse during reversal learning and displayed reduced prediction error signaling in the ventral striatum. In controls, Kicer in the limbic striatum correlated with higher reward prediction error signaling, while there was no significant association in patients. Kicer in the associative striatum correlated with higher positive symptoms and blunted reward prediction error signaling was associated with negative symptoms. Our results suggest a dissociation between striatal subregions and symptom domains, with elevated dopamine synthesis capacity in the associative striatum contributing to positive symptoms while blunted prediction error signaling in the ventral striatum related to negative symptoms.","author":[{"dropping-particle":"","family":"Katthagen","given":"Teresa","non-dropping-particle":"","parse-names":false,"suffix":""},{"dropping-particle":"","family":"Kaminski","given":"Jakob","non-dropping-particle":"","parse-names":false,"suffix":""},{"dropping-particle":"","family":"Heinz","given":"Andreas","non-dropping-particle":"","parse-names":false,"suffix":""},{"dropping-particle":"","family":"Buchert","given":"Ralph","non-dropping-particle":"","parse-names":false,"suffix":""},{"dropping-particle":"","family":"Schlagenhauf","given":"Florian","non-dropping-particle":"","parse-names":false,"suffix":""}],"container-title":"Schizophrenia Bulletin","id":"ITEM-2","issue":"6","issued":{"date-parts":[["2020"]]},"page":"1535-1546","title":"Striatal Dopamine and Reward Prediction Error Signaling in Unmedicated Schizophrenia Patients","type":"article-journal","volume":"46"},"uris":["http://www.mendeley.com/documents/?uuid=ebb7b19e-ccc4-48d6-a2a3-691d92d61aa3"]}],"mendeley":{"formattedCitation":"(Katthagen, Kaminski, Heinz, Buchert, &amp; Schlagenhauf, 2020; Reiter et al., 2016a)","plainTextFormattedCitation":"(Katthagen, Kaminski, Heinz, Buchert, &amp; Schlagenhauf, 2020; Reiter et al., 2016a)"},"properties":{"noteIndex":0},"schema":"https://github.com/citation-style-language/schema/raw/master/csl-citation.json"}</w:instrText>
+      </w:r>
+      <w:r>
+        <w:rPr>
+          <w:rFonts w:ascii="Arial" w:hAnsi="Arial" w:cs="Arial"/>
+          <w:lang w:val="en-US"/>
+        </w:rPr>
+        <w:fldChar w:fldCharType="separate"/>
+      </w:r>
+      <w:r>
+        <w:rPr>
+          <w:rFonts w:ascii="Arial" w:hAnsi="Arial" w:cs="Arial"/>
+          <w:noProof/>
+          <w:lang w:val="en-US"/>
+        </w:rPr>
+        <w:t>(Katthagen, Kaminski, Heinz, Buchert, &amp; Schlagenhauf, 2020; Reiter et al., 2016a)</w:t>
+      </w:r>
+      <w:r>
+        <w:rPr>
+          <w:rFonts w:ascii="Arial" w:hAnsi="Arial" w:cs="Arial"/>
+          <w:lang w:val="en-US"/>
+        </w:rPr>
+        <w:fldChar w:fldCharType="end"/>
+      </w:r>
+      <w:r>
+        <w:rPr>
+          <w:rFonts w:ascii="Arial" w:hAnsi="Arial" w:cs="Arial"/>
+          <w:lang w:val="en-US"/>
+        </w:rPr>
         <w:t xml:space="preserve">. </w:t>
       </w:r>
       <w:r>
@@ -3207,28 +3079,14 @@
           <w:rFonts w:ascii="Arial" w:hAnsi="Arial" w:cs="Arial"/>
           <w:lang w:val="en-US"/>
         </w:rPr>
-        <w:t>Paradigm</w:t>
-      </w:r>
-      <w:r>
-        <w:rPr>
-          <w:rFonts w:ascii="Arial" w:hAnsi="Arial" w:cs="Arial"/>
-          <w:lang w:val="en-US"/>
-        </w:rPr>
-        <w:t>s</w:t>
-      </w:r>
-      <w:r>
-        <w:rPr>
-          <w:rFonts w:ascii="Arial" w:hAnsi="Arial" w:cs="Arial"/>
-          <w:lang w:val="en-US"/>
-        </w:rPr>
-        <w:t xml:space="preserve"> tapping at this type of learning</w:t>
-      </w:r>
-      <w:r>
-        <w:rPr>
-          <w:rFonts w:ascii="Arial" w:hAnsi="Arial" w:cs="Arial"/>
-          <w:lang w:val="en-US"/>
-        </w:rPr>
-        <w:t xml:space="preserve"> require participants to choose between two stimuli with anti-correlated reward contingencies</w:t>
+        <w:t xml:space="preserve">Reversal learning paradigms </w:t>
+      </w:r>
+      <w:r>
+        <w:rPr>
+          <w:rFonts w:ascii="Arial" w:hAnsi="Arial" w:cs="Arial"/>
+          <w:lang w:val="en-US"/>
+        </w:rPr>
+        <w:t>require participants to choose between two stimuli with anti-correlated reward contingencies</w:t>
       </w:r>
       <w:r>
         <w:rPr>
@@ -3361,7 +3219,6 @@
           <w:rFonts w:ascii="Arial" w:hAnsi="Arial" w:cs="Arial"/>
           <w:lang w:val="en-US"/>
         </w:rPr>
-        <w:lastRenderedPageBreak/>
         <w:t>probabilistic losses should still lead to stay-behavior and probabilistic wins should lead to switch-behavior.</w:t>
       </w:r>
       <w:r>
@@ -3391,49 +3248,6 @@
           <w:lang w:val="en-US"/>
         </w:rPr>
         <w:t xml:space="preserve">. </w:t>
-      </w:r>
-      <w:r>
-        <w:rPr>
-          <w:rFonts w:ascii="Arial" w:hAnsi="Arial" w:cs="Arial"/>
-          <w:lang w:val="en-US"/>
-        </w:rPr>
-        <w:fldChar w:fldCharType="begin" w:fldLock="1"/>
-      </w:r>
-      <w:r>
-        <w:rPr>
-          <w:rFonts w:ascii="Arial" w:hAnsi="Arial" w:cs="Arial"/>
-          <w:lang w:val="en-US"/>
-        </w:rPr>
-        <w:instrText>ADDIN CSL_CITATION {"citationItems":[{"id":"ITEM-1","itemData":{"DOI":"10.1523/JNEUROSCI.1010-06.2006","author":[{"dropping-particle":"","family":"Hampton","given":"Alan N","non-dropping-particle":"","parse-names":false,"suffix":""},{"dropping-particle":"","family":"Bossaerts","given":"Peter","non-dropping-particle":"","parse-names":false,"suffix":""},{"dropping-particle":"","family":"Doherty","given":"John P O","non-dropping-particle":"","parse-names":false,"suffix":""}],"id":"ITEM-1","issue":"32","issued":{"date-parts":[["2006"]]},"page":"8360-8367","title":"The Role of the Ventromedial Prefrontal Cortex in Abstract State-Based Inference during Decision Making in Humans","type":"article-journal","volume":"26"},"uris":["http://www.mendeley.com/documents/?uuid=1c47ec7f-09ee-4c57-84db-cb6ae1b96314"]},{"id":"ITEM-2","itemData":{"author":[{"dropping-particle":"","family":"Cools","given":"Roshan","non-dropping-particle":"","parse-names":false,"suffix":""},{"dropping-particle":"","family":"Clark","given":"Luke","non-dropping-particle":"","parse-names":false,"suffix":""},{"dropping-particle":"","family":"Owen","given":"Adrian M","non-dropping-particle":"","parse-names":false,"suffix":""},{"dropping-particle":"","family":"Robbins","given":"Trevor W","non-dropping-particle":"","parse-names":false,"suffix":""}],"id":"ITEM-2","issue":"11","issued":{"date-parts":[["2002"]]},"page":"4563-4567","title":"Defining the Neural Mechanisms of Probabilistic Reversal Learning Using Event-Related Functional Magnetic Resonance Imaging","type":"article-journal","volume":"22"},"uris":["http://www.mendeley.com/documents/?uuid=8fa42a0f-9509-43c8-a189-ec2b2f7f9440"]}],"mendeley":{"formattedCitation":"(Cools, Clark, Owen, &amp; Robbins, 2002; Hampton, Bossaerts, &amp; Doherty, 2006)","plainTextFormattedCitation":"(Cools, Clark, Owen, &amp; Robbins, 2002; Hampton, Bossaerts, &amp; Doherty, 2006)","previouslyFormattedCitation":"(Cools, Clark, Owen, &amp; Robbins, 2002; Hampton, Bossaerts, &amp; Doherty, 2006)"},"properties":{"noteIndex":0},"schema":"https://github.com/citation-style-language/schema/raw/master/csl-citation.json"}</w:instrText>
-      </w:r>
-      <w:r>
-        <w:rPr>
-          <w:rFonts w:ascii="Arial" w:hAnsi="Arial" w:cs="Arial"/>
-          <w:lang w:val="en-US"/>
-        </w:rPr>
-        <w:fldChar w:fldCharType="separate"/>
-      </w:r>
-      <w:r>
-        <w:rPr>
-          <w:rFonts w:ascii="Arial" w:hAnsi="Arial" w:cs="Arial"/>
-          <w:noProof/>
-          <w:lang w:val="en-US"/>
-        </w:rPr>
-        <w:t>(Cools, Clark, Owen, &amp; Robbins, 2002; Hampton, Bossaerts, &amp; Doherty, 2006)</w:t>
-      </w:r>
-      <w:r>
-        <w:rPr>
-          <w:rFonts w:ascii="Arial" w:hAnsi="Arial" w:cs="Arial"/>
-          <w:lang w:val="en-US"/>
-        </w:rPr>
-        <w:fldChar w:fldCharType="end"/>
-      </w:r>
-      <w:r>
-        <w:rPr>
-          <w:rFonts w:ascii="Arial" w:hAnsi="Arial" w:cs="Arial"/>
-          <w:lang w:val="en-US"/>
-        </w:rPr>
-        <w:t>.</w:t>
       </w:r>
     </w:p>
     <w:p>
@@ -3452,6 +3266,7 @@
           <w:bCs/>
           <w:lang w:val="en-US"/>
         </w:rPr>
+        <w:lastRenderedPageBreak/>
         <w:t>Limitations of previous studies</w:t>
       </w:r>
     </w:p>
@@ -4415,7 +4230,7 @@
           <w:rFonts w:ascii="Arial" w:hAnsi="Arial" w:cs="Arial"/>
           <w:lang w:val="en-US"/>
         </w:rPr>
-        <w:t xml:space="preserve">Individual cortisol reactivity was determined by calculating the area under the curve with respect to </w:t>
+        <w:t xml:space="preserve">Individual cortisol reactivity was determined by calculating the area under the curve with respect to ground </w:t>
       </w:r>
       <w:r>
         <w:rPr>
@@ -4423,7 +4238,7 @@
           <w:lang w:val="en-US"/>
         </w:rPr>
         <w:lastRenderedPageBreak/>
-        <w:t>ground (AUCg-stress and AUCg-control, according to Pruessner et al., 2003) separately for both conditions and subtracting AUCg-control from AUCg-stress. The AUC was calculated based on individualized subjectwise time points, taking into account slight dispersion in the testing protocol</w:t>
+        <w:t>(AUCg-stress and AUCg-control, according to Pruessner et al., 2003) separately for both conditions and subtracting AUCg-control from AUCg-stress. The AUC was calculated based on individualized subjectwise time points, taking into account slight dispersion in the testing protocol</w:t>
       </w:r>
       <w:r>
         <w:rPr>
@@ -4804,7 +4619,21 @@
           <w:rFonts w:ascii="Arial" w:hAnsi="Arial" w:cs="Arial"/>
           <w:lang w:val="en-US"/>
         </w:rPr>
-        <w:t xml:space="preserve">. After a fixed number of trials, contingencies </w:t>
+        <w:t xml:space="preserve">. After a fixed number of trials, contingencies reversed and these reversals repeated over the middle experimental phase (see Figure </w:t>
+      </w:r>
+      <w:r>
+        <w:rPr>
+          <w:rFonts w:ascii="Arial" w:hAnsi="Arial" w:cs="Arial"/>
+          <w:lang w:val="en-US"/>
+        </w:rPr>
+        <w:t>2</w:t>
+      </w:r>
+      <w:r>
+        <w:rPr>
+          <w:rFonts w:ascii="Arial" w:hAnsi="Arial" w:cs="Arial"/>
+          <w:lang w:val="en-US"/>
+        </w:rPr>
+        <w:t xml:space="preserve">). Participants were </w:t>
       </w:r>
       <w:r>
         <w:rPr>
@@ -4812,21 +4641,29 @@
           <w:lang w:val="en-US"/>
         </w:rPr>
         <w:lastRenderedPageBreak/>
-        <w:t xml:space="preserve">reversed and these reversals repeated over the middle experimental phase (see Figure </w:t>
-      </w:r>
-      <w:r>
-        <w:rPr>
-          <w:rFonts w:ascii="Arial" w:hAnsi="Arial" w:cs="Arial"/>
-          <w:lang w:val="en-US"/>
-        </w:rPr>
-        <w:t>2</w:t>
-      </w:r>
-      <w:r>
-        <w:rPr>
-          <w:rFonts w:ascii="Arial" w:hAnsi="Arial" w:cs="Arial"/>
-          <w:lang w:val="en-US"/>
-        </w:rPr>
-        <w:t>). Participants were instructed to win as much money as possible and paid out a monetary bonus at the end of the experiment.</w:t>
+        <w:t>instructed to win as much money as possible and paid out a monetary bonus at the end of the experiment.</w:t>
+      </w:r>
+      <w:r>
+        <w:rPr>
+          <w:rFonts w:ascii="Arial" w:hAnsi="Arial" w:cs="Arial"/>
+          <w:lang w:val="en-US"/>
+        </w:rPr>
+        <w:t xml:space="preserve"> </w:t>
+      </w:r>
+      <w:r>
+        <w:rPr>
+          <w:rFonts w:ascii="Arial" w:hAnsi="Arial" w:cs="Arial"/>
+          <w:highlight w:val="yellow"/>
+          <w:lang w:val="en-US"/>
+        </w:rPr>
+        <w:t xml:space="preserve">Task difficulty due to probabilistic design - matching - 8 excluded. </w:t>
+      </w:r>
+      <w:r>
+        <w:rPr>
+          <w:highlight w:val="yellow"/>
+          <w:lang w:val="en-US"/>
+        </w:rPr>
+        <w:t>Because feedback was drawn probabilistically, differences in proportion of the number of informative and misleading events between the two sessions of a participant were matched between individuals in both the a-tDCS and the c-tDCS group. Therefore, another 8 participants were not included in the final sample.</w:t>
       </w:r>
     </w:p>
     <w:p>
@@ -5416,7 +5253,15 @@
           <w:rFonts w:ascii="Arial" w:hAnsi="Arial" w:cs="Arial"/>
           <w:lang w:val="en-US"/>
         </w:rPr>
-        <w:t xml:space="preserve"> using the</w:t>
+        <w:t xml:space="preserve"> </w:t>
+      </w:r>
+      <w:r>
+        <w:rPr>
+          <w:rFonts w:ascii="Arial" w:hAnsi="Arial" w:cs="Arial"/>
+          <w:lang w:val="en-US"/>
+        </w:rPr>
+        <w:lastRenderedPageBreak/>
+        <w:t>using the</w:t>
       </w:r>
       <w:r>
         <w:rPr>
@@ -5494,15 +5339,7 @@
           <w:rFonts w:ascii="Arial" w:hAnsi="Arial" w:cs="Arial"/>
           <w:lang w:val="en-US"/>
         </w:rPr>
-        <w:t xml:space="preserve">interaction effect were </w:t>
-      </w:r>
-      <w:r>
-        <w:rPr>
-          <w:rFonts w:ascii="Arial" w:hAnsi="Arial" w:cs="Arial"/>
-          <w:lang w:val="en-US"/>
-        </w:rPr>
-        <w:lastRenderedPageBreak/>
-        <w:t>added incrementally</w:t>
+        <w:t>interaction effect were added incrementally</w:t>
       </w:r>
       <w:r>
         <w:rPr>
@@ -5622,35 +5459,141 @@
           <w:rFonts w:ascii="Arial" w:hAnsi="Arial" w:cs="Arial"/>
           <w:lang w:val="en-US"/>
         </w:rPr>
-        <w:t>-channel head coil (Siemens, Erlangen, Germany) with the following parameters: T2*-weighted gradient-echo echo-planar</w:t>
-      </w:r>
-      <w:r>
-        <w:rPr>
-          <w:rFonts w:ascii="Arial" w:hAnsi="Arial" w:cs="Arial"/>
-          <w:lang w:val="en-US"/>
-        </w:rPr>
-        <w:t xml:space="preserve"> imaging (EPI)</w:t>
-      </w:r>
-      <w:r>
-        <w:rPr>
-          <w:rFonts w:ascii="Arial" w:hAnsi="Arial" w:cs="Arial"/>
-          <w:lang w:val="en-US"/>
-        </w:rPr>
-        <w:t xml:space="preserve"> (repetition time, </w:t>
-      </w:r>
-      <w:r>
-        <w:rPr>
-          <w:rFonts w:ascii="Arial" w:hAnsi="Arial" w:cs="Arial"/>
-          <w:lang w:val="en-US"/>
-        </w:rPr>
-        <w:t>2000</w:t>
-      </w:r>
-      <w:r>
-        <w:rPr>
-          <w:rFonts w:ascii="Arial" w:hAnsi="Arial" w:cs="Arial"/>
-          <w:lang w:val="en-US"/>
-        </w:rPr>
-        <w:t xml:space="preserve"> ms; echo time, </w:t>
+        <w:t xml:space="preserve">-channel head coil (Siemens, Erlangen, Germany) with the following parameters: </w:t>
+      </w:r>
+      <w:commentRangeStart w:id="2"/>
+      <w:r>
+        <w:rPr>
+          <w:rFonts w:ascii="Arial" w:hAnsi="Arial" w:cs="Arial"/>
+          <w:highlight w:val="yellow"/>
+          <w:lang w:val="en-US"/>
+        </w:rPr>
+        <w:t>T2</w:t>
+      </w:r>
+      <w:commentRangeEnd w:id="2"/>
+      <w:r>
+        <w:rPr>
+          <w:rStyle w:val="Kommentarzeichen"/>
+        </w:rPr>
+        <w:commentReference w:id="2"/>
+      </w:r>
+      <w:r>
+        <w:rPr>
+          <w:rFonts w:ascii="Arial" w:hAnsi="Arial" w:cs="Arial"/>
+          <w:highlight w:val="yellow"/>
+          <w:lang w:val="en-US"/>
+        </w:rPr>
+        <w:t>*-weighted gradient-echo echo-planar imaging (EPI) (repetition time, 2000 ms; echo time, 30 ms; flip angle, 90°; field of view, matrix, 192×192 mm</w:t>
+      </w:r>
+      <w:proofErr w:type="gramStart"/>
+      <w:r>
+        <w:rPr>
+          <w:rFonts w:ascii="Arial" w:hAnsi="Arial" w:cs="Arial"/>
+          <w:highlight w:val="yellow"/>
+          <w:vertAlign w:val="superscript"/>
+          <w:lang w:val="en-US"/>
+        </w:rPr>
+        <w:t>2</w:t>
+      </w:r>
+      <w:r>
+        <w:rPr>
+          <w:rFonts w:ascii="Arial" w:hAnsi="Arial" w:cs="Arial"/>
+          <w:highlight w:val="yellow"/>
+          <w:lang w:val="en-US"/>
+        </w:rPr>
+        <w:t xml:space="preserve"> ;</w:t>
+      </w:r>
+      <w:proofErr w:type="gramEnd"/>
+      <w:r>
+        <w:rPr>
+          <w:rFonts w:ascii="Arial" w:hAnsi="Arial" w:cs="Arial"/>
+          <w:highlight w:val="yellow"/>
+          <w:lang w:val="en-US"/>
+        </w:rPr>
+        <w:t xml:space="preserve"> voxel size, </w:t>
+      </w:r>
+      <w:r>
+        <w:rPr>
+          <w:rFonts w:ascii="Arial" w:hAnsi="Arial" w:cs="Arial"/>
+          <w:highlight w:val="yellow"/>
+          <w:lang w:val="en-US"/>
+        </w:rPr>
+        <w:t>2</w:t>
+      </w:r>
+      <w:r>
+        <w:rPr>
+          <w:rFonts w:ascii="Arial" w:hAnsi="Arial" w:cs="Arial"/>
+          <w:highlight w:val="yellow"/>
+          <w:lang w:val="en-US"/>
+        </w:rPr>
+        <w:t xml:space="preserve"> × </w:t>
+      </w:r>
+      <w:r>
+        <w:rPr>
+          <w:rFonts w:ascii="Arial" w:hAnsi="Arial" w:cs="Arial"/>
+          <w:highlight w:val="yellow"/>
+          <w:lang w:val="en-US"/>
+        </w:rPr>
+        <w:t>2</w:t>
+      </w:r>
+      <w:r>
+        <w:rPr>
+          <w:rFonts w:ascii="Arial" w:hAnsi="Arial" w:cs="Arial"/>
+          <w:highlight w:val="yellow"/>
+          <w:lang w:val="en-US"/>
+        </w:rPr>
+        <w:t xml:space="preserve"> × </w:t>
+      </w:r>
+      <w:r>
+        <w:rPr>
+          <w:rFonts w:ascii="Arial" w:hAnsi="Arial" w:cs="Arial"/>
+          <w:highlight w:val="yellow"/>
+          <w:lang w:val="en-US"/>
+        </w:rPr>
+        <w:t>2</w:t>
+      </w:r>
+      <w:r>
+        <w:rPr>
+          <w:rFonts w:ascii="Arial" w:hAnsi="Arial" w:cs="Arial"/>
+          <w:highlight w:val="yellow"/>
+          <w:lang w:val="en-US"/>
+        </w:rPr>
+        <w:t xml:space="preserve"> mm)</w:t>
+      </w:r>
+      <w:r>
+        <w:rPr>
+          <w:rFonts w:ascii="Arial" w:hAnsi="Arial" w:cs="Arial"/>
+          <w:lang w:val="en-US"/>
+        </w:rPr>
+        <w:t xml:space="preserve"> . The scanning procedure (A) comprised a T1 MPRAGE </w:t>
+      </w:r>
+      <w:r>
+        <w:rPr>
+          <w:rFonts w:ascii="Arial" w:hAnsi="Arial" w:cs="Arial"/>
+          <w:lang w:val="en-US"/>
+        </w:rPr>
+        <w:t>recorded within seven days before the first test session</w:t>
+      </w:r>
+      <w:r>
+        <w:rPr>
+          <w:rFonts w:ascii="Arial" w:hAnsi="Arial" w:cs="Arial"/>
+          <w:lang w:val="en-US"/>
+        </w:rPr>
+        <w:t xml:space="preserve">, (B) </w:t>
+      </w:r>
+      <w:r>
+        <w:rPr>
+          <w:rFonts w:ascii="Arial" w:hAnsi="Arial" w:cs="Arial"/>
+          <w:lang w:val="en-US"/>
+        </w:rPr>
+        <w:t>after the task</w:t>
+      </w:r>
+      <w:r>
+        <w:rPr>
+          <w:rFonts w:ascii="Arial" w:hAnsi="Arial" w:cs="Arial"/>
+          <w:lang w:val="en-US"/>
+        </w:rPr>
+        <w:t xml:space="preserve"> a field map was collected to account for individual homogeneity differences of the magnetic field, (C) an average total of </w:t>
       </w:r>
       <w:r>
         <w:rPr>
@@ -5664,28 +5607,7 @@
           <w:rFonts w:ascii="Arial" w:hAnsi="Arial" w:cs="Arial"/>
           <w:lang w:val="en-US"/>
         </w:rPr>
-        <w:t xml:space="preserve"> ms; flip angle, </w:t>
-      </w:r>
-      <w:r>
-        <w:rPr>
-          <w:rFonts w:ascii="Arial" w:hAnsi="Arial" w:cs="Arial"/>
-          <w:lang w:val="en-US"/>
-        </w:rPr>
-        <w:t>90</w:t>
-      </w:r>
-      <w:r>
-        <w:rPr>
-          <w:rFonts w:ascii="Arial" w:hAnsi="Arial" w:cs="Arial"/>
-          <w:lang w:val="en-US"/>
-        </w:rPr>
-        <w:t>°; field of view,</w:t>
-      </w:r>
-      <w:r>
-        <w:rPr>
-          <w:rFonts w:ascii="Arial" w:hAnsi="Arial" w:cs="Arial"/>
-          <w:lang w:val="en-US"/>
-        </w:rPr>
-        <w:t xml:space="preserve"> matrix,</w:t>
+        <w:t xml:space="preserve"> EPI volumes were recorded per subject.</w:t>
       </w:r>
       <w:r>
         <w:rPr>
@@ -5699,149 +5621,6 @@
           <w:rFonts w:ascii="Arial" w:hAnsi="Arial" w:cs="Arial"/>
           <w:lang w:val="en-US"/>
         </w:rPr>
-        <w:t>192</w:t>
-      </w:r>
-      <w:r>
-        <w:rPr>
-          <w:rFonts w:ascii="Arial" w:hAnsi="Arial" w:cs="Arial"/>
-          <w:lang w:val="en-US"/>
-        </w:rPr>
-        <w:t>×</w:t>
-      </w:r>
-      <w:r>
-        <w:rPr>
-          <w:rFonts w:ascii="Arial" w:hAnsi="Arial" w:cs="Arial"/>
-          <w:lang w:val="en-US"/>
-        </w:rPr>
-        <w:t>192</w:t>
-      </w:r>
-      <w:r>
-        <w:rPr>
-          <w:rFonts w:ascii="Arial" w:hAnsi="Arial" w:cs="Arial"/>
-          <w:lang w:val="en-US"/>
-        </w:rPr>
-        <w:t xml:space="preserve"> mm</w:t>
-      </w:r>
-      <w:proofErr w:type="gramStart"/>
-      <w:r>
-        <w:rPr>
-          <w:rFonts w:ascii="Arial" w:hAnsi="Arial" w:cs="Arial"/>
-          <w:vertAlign w:val="superscript"/>
-          <w:lang w:val="en-US"/>
-        </w:rPr>
-        <w:t>2</w:t>
-      </w:r>
-      <w:r>
-        <w:rPr>
-          <w:rFonts w:ascii="Arial" w:hAnsi="Arial" w:cs="Arial"/>
-          <w:lang w:val="en-US"/>
-        </w:rPr>
-        <w:t xml:space="preserve"> ;</w:t>
-      </w:r>
-      <w:proofErr w:type="gramEnd"/>
-      <w:r>
-        <w:rPr>
-          <w:rFonts w:ascii="Arial" w:hAnsi="Arial" w:cs="Arial"/>
-          <w:lang w:val="en-US"/>
-        </w:rPr>
-        <w:t xml:space="preserve"> voxel size, </w:t>
-      </w:r>
-      <w:r>
-        <w:rPr>
-          <w:rFonts w:ascii="Arial" w:hAnsi="Arial" w:cs="Arial"/>
-          <w:lang w:val="en-US"/>
-        </w:rPr>
-        <w:t>3</w:t>
-      </w:r>
-      <w:r>
-        <w:rPr>
-          <w:rFonts w:ascii="Arial" w:hAnsi="Arial" w:cs="Arial"/>
-          <w:lang w:val="en-US"/>
-        </w:rPr>
-        <w:t xml:space="preserve"> × </w:t>
-      </w:r>
-      <w:r>
-        <w:rPr>
-          <w:rFonts w:ascii="Arial" w:hAnsi="Arial" w:cs="Arial"/>
-          <w:lang w:val="en-US"/>
-        </w:rPr>
-        <w:t>3</w:t>
-      </w:r>
-      <w:r>
-        <w:rPr>
-          <w:rFonts w:ascii="Arial" w:hAnsi="Arial" w:cs="Arial"/>
-          <w:lang w:val="en-US"/>
-        </w:rPr>
-        <w:t xml:space="preserve"> × </w:t>
-      </w:r>
-      <w:r>
-        <w:rPr>
-          <w:rFonts w:ascii="Arial" w:hAnsi="Arial" w:cs="Arial"/>
-          <w:lang w:val="en-US"/>
-        </w:rPr>
-        <w:t>5</w:t>
-      </w:r>
-      <w:r>
-        <w:rPr>
-          <w:rFonts w:ascii="Arial" w:hAnsi="Arial" w:cs="Arial"/>
-          <w:lang w:val="en-US"/>
-        </w:rPr>
-        <w:t xml:space="preserve"> mm) . The scanning procedure (A) comprised a T1 MPRAGE </w:t>
-      </w:r>
-      <w:r>
-        <w:rPr>
-          <w:rFonts w:ascii="Arial" w:hAnsi="Arial" w:cs="Arial"/>
-          <w:lang w:val="en-US"/>
-        </w:rPr>
-        <w:t>recorded within seven days before the first test session</w:t>
-      </w:r>
-      <w:r>
-        <w:rPr>
-          <w:rFonts w:ascii="Arial" w:hAnsi="Arial" w:cs="Arial"/>
-          <w:lang w:val="en-US"/>
-        </w:rPr>
-        <w:t xml:space="preserve">, (B) </w:t>
-      </w:r>
-      <w:r>
-        <w:rPr>
-          <w:rFonts w:ascii="Arial" w:hAnsi="Arial" w:cs="Arial"/>
-          <w:lang w:val="en-US"/>
-        </w:rPr>
-        <w:t>after the task</w:t>
-      </w:r>
-      <w:r>
-        <w:rPr>
-          <w:rFonts w:ascii="Arial" w:hAnsi="Arial" w:cs="Arial"/>
-          <w:lang w:val="en-US"/>
-        </w:rPr>
-        <w:t xml:space="preserve"> a field map was collected to account for individual homogeneity differences of the magnetic field, (C) an average total of </w:t>
-      </w:r>
-      <w:r>
-        <w:rPr>
-          <w:rFonts w:ascii="Arial" w:hAnsi="Arial" w:cs="Arial"/>
-          <w:lang w:val="en-US"/>
-        </w:rPr>
-        <w:t>30</w:t>
-      </w:r>
-      <w:r>
-        <w:rPr>
-          <w:rFonts w:ascii="Arial" w:hAnsi="Arial" w:cs="Arial"/>
-          <w:lang w:val="en-US"/>
-        </w:rPr>
-        <w:t xml:space="preserve"> EPI volumes were recorded per subject.</w:t>
-      </w:r>
-      <w:r>
-        <w:rPr>
-          <w:rFonts w:ascii="Arial" w:hAnsi="Arial" w:cs="Arial"/>
-          <w:lang w:val="en-US"/>
-        </w:rPr>
-        <w:t xml:space="preserve"> </w:t>
-      </w:r>
-      <w:r>
-        <w:rPr>
-          <w:rFonts w:ascii="Arial" w:hAnsi="Arial" w:cs="Arial"/>
-          <w:lang w:val="en-US"/>
-        </w:rPr>
         <w:t>Functional imaging data analyses were performed using SPM12 in Matlab.</w:t>
       </w:r>
     </w:p>
@@ -5866,14 +5645,21 @@
           <w:rFonts w:ascii="Arial" w:hAnsi="Arial" w:cs="Arial"/>
           <w:lang w:val="en-US"/>
         </w:rPr>
-        <w:t xml:space="preserve"> (RPE) and Q-values</w:t>
-      </w:r>
-      <w:r>
-        <w:rPr>
-          <w:rFonts w:ascii="Arial" w:hAnsi="Arial" w:cs="Arial"/>
-          <w:lang w:val="en-US"/>
-        </w:rPr>
-        <w:t xml:space="preserve"> were included as a parametric first-level regressor</w:t>
+        <w:t xml:space="preserve"> (RPE) </w:t>
+      </w:r>
+      <w:r>
+        <w:rPr>
+          <w:rFonts w:ascii="Arial" w:hAnsi="Arial" w:cs="Arial"/>
+          <w:lang w:val="en-US"/>
+        </w:rPr>
+        <w:t>was</w:t>
+      </w:r>
+      <w:r>
+        <w:rPr>
+          <w:rFonts w:ascii="Arial" w:hAnsi="Arial" w:cs="Arial"/>
+          <w:lang w:val="en-US"/>
+        </w:rPr>
+        <w:t xml:space="preserve"> included as a parametric first-level regressor</w:t>
       </w:r>
       <w:r>
         <w:rPr>
@@ -5881,6 +5667,14 @@
           <w:lang w:val="en-US"/>
         </w:rPr>
         <w:t xml:space="preserve">s. </w:t>
+      </w:r>
+      <w:r>
+        <w:rPr>
+          <w:rFonts w:ascii="Arial" w:hAnsi="Arial" w:cs="Arial"/>
+          <w:highlight w:val="yellow"/>
+          <w:lang w:val="en-US"/>
+        </w:rPr>
+        <w:t>Exploratory: q-value</w:t>
       </w:r>
     </w:p>
     <w:p>
@@ -6151,14 +5945,7 @@
           <w:rFonts w:ascii="Arial" w:hAnsi="Arial" w:cs="Arial"/>
           <w:lang w:val="en-US"/>
         </w:rPr>
-        <w:t>separate for wins and losses)</w:t>
-      </w:r>
-      <w:r>
-        <w:rPr>
-          <w:rFonts w:ascii="Arial" w:hAnsi="Arial" w:cs="Arial"/>
-          <w:lang w:val="en-US"/>
-        </w:rPr>
-        <w:t xml:space="preserve">. The use of two versions with different learning rates resulted </w:t>
+        <w:t xml:space="preserve">separate </w:t>
       </w:r>
       <w:r>
         <w:rPr>
@@ -6166,7 +5953,14 @@
           <w:lang w:val="en-US"/>
         </w:rPr>
         <w:lastRenderedPageBreak/>
-        <w:t>in six models from the Rescorla-Wagner family.</w:t>
+        <w:t>for wins and losses)</w:t>
+      </w:r>
+      <w:r>
+        <w:rPr>
+          <w:rFonts w:ascii="Arial" w:hAnsi="Arial" w:cs="Arial"/>
+          <w:lang w:val="en-US"/>
+        </w:rPr>
+        <w:t>. The use of two versions with different learning rates resulted in six models from the Rescorla-Wagner family.</w:t>
       </w:r>
       <w:r>
         <w:rPr>
@@ -7585,6 +7379,7 @@
           <w:rFonts w:ascii="Arial" w:eastAsiaTheme="minorEastAsia" w:hAnsi="Arial" w:cs="Arial"/>
           <w:lang w:val="en-US"/>
         </w:rPr>
+        <w:lastRenderedPageBreak/>
         <w:t>Comparable to the SU update model, different learning rates can be implemented for wins and losses (not shown as formula for reasons of brevity):</w:t>
       </w:r>
     </w:p>
@@ -8496,27 +8291,12 @@
           <w:lang w:val="en-US"/>
         </w:rPr>
       </w:pPr>
-      <w:commentRangeStart w:id="2"/>
-      <w:r>
-        <w:rPr>
-          <w:rFonts w:ascii="Arial" w:hAnsi="Arial" w:cs="Arial"/>
-          <w:lang w:val="en-US"/>
-        </w:rPr>
-        <w:t>In</w:t>
-      </w:r>
-      <w:commentRangeEnd w:id="2"/>
-      <w:r>
-        <w:rPr>
-          <w:rStyle w:val="Kommentarzeichen"/>
-        </w:rPr>
-        <w:commentReference w:id="2"/>
-      </w:r>
-      <w:r>
-        <w:rPr>
-          <w:rFonts w:ascii="Arial" w:hAnsi="Arial" w:cs="Arial"/>
-          <w:lang w:val="en-US"/>
-        </w:rPr>
-        <w:t xml:space="preserve"> a second step </w:t>
+      <w:r>
+        <w:rPr>
+          <w:rFonts w:ascii="Arial" w:hAnsi="Arial" w:cs="Arial"/>
+          <w:lang w:val="en-US"/>
+        </w:rPr>
+        <w:t xml:space="preserve">In a second step </w:t>
       </w:r>
       <w:r>
         <w:rPr>
@@ -8865,20 +8645,6 @@
         </w:rPr>
         <w:t>and a model with stress scaling affecting all free parameters.</w:t>
       </w:r>
-      <w:r>
-        <w:rPr>
-          <w:rFonts w:ascii="Arial" w:eastAsiaTheme="minorEastAsia" w:hAnsi="Arial" w:cs="Arial"/>
-          <w:lang w:val="en-US"/>
-        </w:rPr>
-        <w:t xml:space="preserve"> </w:t>
-      </w:r>
-      <w:r>
-        <w:rPr>
-          <w:rFonts w:ascii="Arial" w:hAnsi="Arial" w:cs="Arial"/>
-          <w:lang w:val="en-US"/>
-        </w:rPr>
-        <w:t>We then fit data from each subject in both conditions together, while applying the stress scaling only to the stress condition data.</w:t>
-      </w:r>
     </w:p>
     <w:p>
       <w:pPr>
@@ -8927,54 +8693,6 @@
           <w:lang w:val="en-US"/>
         </w:rPr>
       </w:pPr>
-    </w:p>
-    <w:p>
-      <w:pPr>
-        <w:jc w:val="both"/>
-        <w:rPr>
-          <w:rFonts w:ascii="Cambria Math" w:hAnsi="Cambria Math" w:cs="Arial"/>
-          <w:lang w:val="en-US"/>
-        </w:rPr>
-      </w:pPr>
-      <w:r>
-        <w:rPr>
-          <w:rFonts w:ascii="Arial" w:hAnsi="Arial" w:cs="Arial"/>
-          <w:lang w:val="en-US"/>
-        </w:rPr>
-        <w:br w:type="page"/>
-      </w:r>
-      <w:sdt>
-        <w:sdtPr>
-          <w:rPr>
-            <w:rFonts w:ascii="Cambria Math" w:hAnsi="Cambria Math" w:cs="Arial"/>
-            <w:i/>
-            <w:lang w:val="en-US"/>
-          </w:rPr>
-          <w:id w:val="558376030"/>
-          <w:placeholder>
-            <w:docPart w:val="DefaultPlaceholder_2098659788"/>
-          </w:placeholder>
-          <w:temporary/>
-          <w:showingPlcHdr/>
-          <w:equation/>
-        </w:sdtPr>
-        <w:sdtContent>
-          <m:oMathPara>
-            <m:oMath>
-              <m:r>
-                <m:rPr>
-                  <m:sty m:val="p"/>
-                </m:rPr>
-                <w:rPr>
-                  <w:rStyle w:val="Platzhaltertext"/>
-                  <w:rFonts w:ascii="Cambria Math" w:hAnsi="Cambria Math"/>
-                </w:rPr>
-                <m:t>Geben Sie hier eine Formel ein.</m:t>
-              </m:r>
-            </m:oMath>
-          </m:oMathPara>
-        </w:sdtContent>
-      </w:sdt>
     </w:p>
     <w:p>
       <w:pPr>
@@ -8999,6 +8717,7 @@
           <w:u w:val="single"/>
           <w:lang w:val="en-US"/>
         </w:rPr>
+        <w:lastRenderedPageBreak/>
         <w:t>Results</w:t>
       </w:r>
       <w:r>
@@ -9051,28 +8770,25 @@
       <w:r>
         <w:rPr>
           <w:rFonts w:ascii="Arial" w:hAnsi="Arial" w:cs="Arial"/>
-          <w:highlight w:val="yellow"/>
-          <w:lang w:val="en-US"/>
-        </w:rPr>
-        <w:t>Table or Text?</w:t>
-      </w:r>
-    </w:p>
-    <w:p>
-      <w:pPr>
-        <w:spacing w:line="480" w:lineRule="auto"/>
-        <w:jc w:val="both"/>
-        <w:rPr>
-          <w:rFonts w:ascii="Arial" w:hAnsi="Arial" w:cs="Arial"/>
-          <w:lang w:val="en-US"/>
-        </w:rPr>
-      </w:pPr>
-      <w:r>
-        <w:rPr>
-          <w:rFonts w:ascii="Arial" w:hAnsi="Arial" w:cs="Arial"/>
-          <w:highlight w:val="yellow"/>
-          <w:lang w:val="en-US"/>
-        </w:rPr>
-        <w:t>Insert table: age, BMI, education years, handednness, IQ (WST)</w:t>
+          <w:lang w:val="en-US"/>
+        </w:rPr>
+        <w:t xml:space="preserve">Our sample consisted of </w:t>
+      </w:r>
+      <w:r>
+        <w:rPr>
+          <w:rFonts w:ascii="Arial" w:hAnsi="Arial" w:cs="Arial"/>
+          <w:i/>
+          <w:iCs/>
+          <w:lang w:val="en-US"/>
+        </w:rPr>
+        <w:t xml:space="preserve">n </w:t>
+      </w:r>
+      <w:r>
+        <w:rPr>
+          <w:rFonts w:ascii="Arial" w:hAnsi="Arial" w:cs="Arial"/>
+          <w:lang w:val="en-US"/>
+        </w:rPr>
+        <w:t>= 28 young healthy control</w:t>
       </w:r>
     </w:p>
     <w:p>
@@ -9264,7 +8980,21 @@
           <w:rFonts w:ascii="Arial" w:hAnsi="Arial" w:cs="Arial"/>
           <w:lang w:val="en-US"/>
         </w:rPr>
-        <w:t xml:space="preserve"> and  physiological stress response over the course of experimental session</w:t>
+        <w:t xml:space="preserve"> and</w:t>
+      </w:r>
+      <w:r>
+        <w:rPr>
+          <w:rFonts w:ascii="Arial" w:hAnsi="Arial" w:cs="Arial"/>
+          <w:lang w:val="en-US"/>
+        </w:rPr>
+        <w:t xml:space="preserve"> </w:t>
+      </w:r>
+      <w:r>
+        <w:rPr>
+          <w:rFonts w:ascii="Arial" w:hAnsi="Arial" w:cs="Arial"/>
+          <w:lang w:val="en-US"/>
+        </w:rPr>
+        <w:t>physiological stress response over the course of experimental session</w:t>
       </w:r>
     </w:p>
     <w:p>
@@ -9284,10 +9014,10 @@
         </w:rPr>
         <w:lastRenderedPageBreak/>
         <w:drawing>
-          <wp:inline distT="0" distB="0" distL="0" distR="0" wp14:anchorId="3B57D940" wp14:editId="7026C3E2">
-            <wp:extent cx="5760720" cy="3561715"/>
+          <wp:inline distT="0" distB="0" distL="0" distR="0" wp14:anchorId="69F459A1" wp14:editId="3352EAC5">
+            <wp:extent cx="5760720" cy="2974975"/>
             <wp:effectExtent l="0" t="0" r="5080" b="0"/>
-            <wp:docPr id="10" name="Grafik 10"/>
+            <wp:docPr id="1" name="Grafik 1"/>
             <wp:cNvGraphicFramePr>
               <a:graphicFrameLocks xmlns:a="http://schemas.openxmlformats.org/drawingml/2006/main" noChangeAspect="1"/>
             </wp:cNvGraphicFramePr>
@@ -9295,7 +9025,7 @@
               <a:graphicData uri="http://schemas.openxmlformats.org/drawingml/2006/picture">
                 <pic:pic xmlns:pic="http://schemas.openxmlformats.org/drawingml/2006/picture">
                   <pic:nvPicPr>
-                    <pic:cNvPr id="10" name="Grafik 10"/>
+                    <pic:cNvPr id="1" name="Grafik 1"/>
                     <pic:cNvPicPr/>
                   </pic:nvPicPr>
                   <pic:blipFill>
@@ -9313,7 +9043,7 @@
                   <pic:spPr>
                     <a:xfrm>
                       <a:off x="0" y="0"/>
-                      <a:ext cx="5768818" cy="3566722"/>
+                      <a:ext cx="5760720" cy="2974975"/>
                     </a:xfrm>
                     <a:prstGeom prst="rect">
                       <a:avLst/>
@@ -9395,6 +9125,7 @@
       <w:r>
         <w:rPr>
           <w:rFonts w:ascii="Calibri" w:hAnsi="Calibri" w:cs="Calibri"/>
+          <w:highlight w:val="yellow"/>
           <w:lang w:val="en-US"/>
         </w:rPr>
         <w:t>﻿</w:t>
@@ -9402,15 +9133,25 @@
       <w:r>
         <w:rPr>
           <w:rFonts w:ascii="Arial" w:hAnsi="Arial" w:cs="Arial"/>
+          <w:highlight w:val="yellow"/>
           <w:lang w:val="en-US"/>
         </w:rPr>
         <w:t>(</w:t>
+      </w:r>
+      <w:r>
+        <w:rPr>
+          <w:rFonts w:ascii="Arial" w:hAnsi="Arial" w:cs="Arial"/>
+          <w:highlight w:val="yellow"/>
+          <w:lang w:val="en-US"/>
+        </w:rPr>
+        <w:t>beta/</w:t>
       </w:r>
       <w:r>
         <w:rPr>
           <w:rFonts w:ascii="Arial" w:hAnsi="Arial" w:cs="Arial"/>
           <w:i/>
           <w:iCs/>
+          <w:highlight w:val="yellow"/>
           <w:lang w:val="en-US"/>
         </w:rPr>
         <w:t>p</w:t>
@@ -9418,9 +9159,17 @@
       <w:r>
         <w:rPr>
           <w:rFonts w:ascii="Arial" w:hAnsi="Arial" w:cs="Arial"/>
-          <w:lang w:val="en-US"/>
-        </w:rPr>
-        <w:t xml:space="preserve"> &lt; 0.001) and</w:t>
+          <w:highlight w:val="yellow"/>
+          <w:lang w:val="en-US"/>
+        </w:rPr>
+        <w:t xml:space="preserve"> &lt; 0.001)</w:t>
+      </w:r>
+      <w:r>
+        <w:rPr>
+          <w:rFonts w:ascii="Arial" w:hAnsi="Arial" w:cs="Arial"/>
+          <w:lang w:val="en-US"/>
+        </w:rPr>
+        <w:t xml:space="preserve"> and</w:t>
       </w:r>
       <w:r>
         <w:rPr>
@@ -9453,6 +9202,7 @@
       <w:r>
         <w:rPr>
           <w:rFonts w:ascii="Calibri" w:hAnsi="Calibri" w:cs="Calibri"/>
+          <w:highlight w:val="yellow"/>
           <w:lang w:val="en-US"/>
         </w:rPr>
         <w:t>﻿</w:t>
@@ -9460,25 +9210,45 @@
       <w:r>
         <w:rPr>
           <w:rFonts w:ascii="Arial" w:hAnsi="Arial" w:cs="Arial"/>
+          <w:highlight w:val="yellow"/>
           <w:lang w:val="en-US"/>
         </w:rPr>
         <w:t>(</w:t>
+      </w:r>
+      <w:proofErr w:type="gramStart"/>
+      <w:r>
+        <w:rPr>
+          <w:rFonts w:ascii="Arial" w:hAnsi="Arial" w:cs="Arial"/>
+          <w:highlight w:val="yellow"/>
+          <w:lang w:val="en-US"/>
+        </w:rPr>
+        <w:t>beta,</w:t>
       </w:r>
       <w:r>
         <w:rPr>
           <w:rFonts w:ascii="Arial" w:hAnsi="Arial" w:cs="Arial"/>
           <w:i/>
           <w:iCs/>
+          <w:highlight w:val="yellow"/>
           <w:lang w:val="en-US"/>
         </w:rPr>
         <w:t>p</w:t>
       </w:r>
-      <w:r>
-        <w:rPr>
-          <w:rFonts w:ascii="Arial" w:hAnsi="Arial" w:cs="Arial"/>
-          <w:lang w:val="en-US"/>
-        </w:rPr>
-        <w:t xml:space="preserve"> &lt; 0.001).</w:t>
+      <w:proofErr w:type="gramEnd"/>
+      <w:r>
+        <w:rPr>
+          <w:rFonts w:ascii="Arial" w:hAnsi="Arial" w:cs="Arial"/>
+          <w:highlight w:val="yellow"/>
+          <w:lang w:val="en-US"/>
+        </w:rPr>
+        <w:t xml:space="preserve"> &lt; 0.001)</w:t>
+      </w:r>
+      <w:r>
+        <w:rPr>
+          <w:rFonts w:ascii="Arial" w:hAnsi="Arial" w:cs="Arial"/>
+          <w:lang w:val="en-US"/>
+        </w:rPr>
+        <w:t>.</w:t>
       </w:r>
       <w:r>
         <w:rPr>
@@ -9884,7 +9654,6 @@
           <w:u w:val="single"/>
           <w:lang w:val="en-US"/>
         </w:rPr>
-        <w:lastRenderedPageBreak/>
         <w:t xml:space="preserve">Computational modeling </w:t>
       </w:r>
       <w:r>
@@ -10188,13 +9957,13 @@
           <w:rFonts w:ascii="Arial" w:hAnsi="Arial" w:cs="Arial"/>
           <w:lang w:val="en-US"/>
         </w:rPr>
-        <w:instrText>ADDIN CSL_CITATION {"citationItems":[{"id":"ITEM-1","itemData":{"DOI":"10.1523/JNEUROSCI.4322-15.2016","ISSN":"15292401","PMID":"27798176","abstract":"Addicted individuals continue substance use despite the knowledge of harmful consequences and often report having no choice but to consume. Computational psychiatry accounts have linked this clinical observation to difficulties in making flexible and goal-directed decisions in dynamic environments via consideration of potential alternative choices. To probe this in alcohol-dependent patients (n=43) versus healthy volunteers (n=35), human participants performed an anticorrelated decision-making task during functional neuroimaging. Via computational modeling, we investigated behavioral and neural signatures of inference regarding the alternative option. While healthy control subjects exploited the anticorrelated structure of the task to guide decision-making, alcohol-dependent patients were relatively better explained by a model-free strategy due to reduced inference on the alternative option after punishment. Whereas model-free prediction error signals were preserved, alcohol-dependent patients exhibited blunted medial prefrontal signatures of inference on the alternative option. This reduction was associated with patients’ behavioral deficit in updating the alternative choice option and their obsessive-compulsive drinking habits. All results remained significant when adjusting for potential confounders (e.g., neuropsychological measures and gray matter density).Adisturbed integration of alternative choice options implemented by the medial prefrontal cortex appears to be one important explanation for the puzzling question of why addicted individuals continue drug consumption despite</w:instrText>
-      </w:r>
-      <w:r>
-        <w:rPr>
-          <w:rFonts w:ascii="Arial" w:hAnsi="Arial" w:cs="Arial"/>
-        </w:rPr>
-        <w:instrText xml:space="preserve"> negative consequences.","author":[{"dropping-particle":"","family":"Reiter","given":"Andrea M F","non-dropping-particle":"","parse-names":false,"suffix":""},{"dropping-particle":"","family":"Deserno","given":"Lorenz","non-dropping-particle":"","parse-names":false,"suffix":""},{"dropping-particle":"","family":"Kallert","given":"Thomas","non-dropping-particle":"","parse-names":false,"suffix":""},{"dropping-particle":"","family":"Heinze","given":"Hans Jochen","non-dropping-particle":"","parse-names":false,"suffix":""},{"dropping-particle":"","family":"Heinz","given":"Andreas","non-dropping-particle":"","parse-names":false,"suffix":""},{"dropping-particle":"","family":"Schlagenhauf","given":"Florian","non-dropping-particle":"","parse-names":false,"suffix":""}],"container-title":"Journal of Neuroscience","id":"ITEM-1","issue":"43","issued":{"date-parts":[["2016","2"]]},"page":"10935-10948","publisher":"Society for Neuroscience","title":"Behavioral and neural signatures of reduced updating of alternative options in alcohol-dependent patients during flexible decision-making","type":"article-journal","volume":"36"},"uris":["http://www.mendeley.com/documents/?uuid=74758f40-1e9a-327d-8ce9-ecf2918cf42b"]}],"mendeley":{"formattedCitation":"(Reiter et al., 2016)","plainTextFormattedCitation":"(Reiter et al., 2016)","previouslyFormattedCitation":"(Reiter et al., 2016)"},"properties":{"noteIndex":0},"schema":"https://github.com/citation-style-language/schema/raw/master/csl-citation.json"}</w:instrText>
+        <w:instrText>ADDIN CSL_CITATION {"citationItems":[{"id":"ITEM-1","itemData":{"DOI":"10.1523/JNEUROSCI.4322-15.2016","ISSN":"15292401","PMID":"27798176","abstract":"Addicted individuals continue substance use despite the knowledge of harmful consequences and often report having no choice but to consume. Computational psychiatry accounts have linked this clinical observation to difficulties in making flexible and goal-directed decisions in dynamic environments via consideration of potential alternative choices. To probe this in alcohol-dependent patients (n=43) versus healthy volunteers (n=35), human participants performed an anticorrelated decision-making task during functional neuroimaging. Via computational modeling, we investigated behavioral and neural signatures of inference regarding the alternative option. While healthy control subjects exploited the anticorrelated structure of the task to guide decision-making, alcohol-dependent patients were relatively better explained by a model-free strategy due to reduced inference on the alternative option after punishment. Whereas model-free prediction error signals were preserved, alcohol-dependent patients exhibited blunted medial prefrontal signatures of inference on the alternative option. This reduction was associated with patients’ behavioral deficit in updating the alternative choice option and their obsessive-compulsive drinking habits. All results remained significant when adjusting for potential confounders (e.g., neuropsychological measures and gray matter density).Adisturbed integration of alternative choice options implemented by the medial prefrontal cortex appears to be one important explanation for the puzzling question of why addicted individuals continue drug consumption despite n</w:instrText>
+      </w:r>
+      <w:r>
+        <w:rPr>
+          <w:rFonts w:ascii="Arial" w:hAnsi="Arial" w:cs="Arial"/>
+        </w:rPr>
+        <w:instrText>egative consequences.","author":[{"dropping-particle":"","family":"Reiter","given":"Andrea M F","non-dropping-particle":"","parse-names":false,"suffix":""},{"dropping-particle":"","family":"Deserno","given":"Lorenz","non-dropping-particle":"","parse-names":false,"suffix":""},{"dropping-particle":"","family":"Kallert","given":"Thomas","non-dropping-particle":"","parse-names":false,"suffix":""},{"dropping-particle":"","family":"Heinze","given":"Hans Jochen","non-dropping-particle":"","parse-names":false,"suffix":""},{"dropping-particle":"","family":"Heinz","given":"Andreas","non-dropping-particle":"","parse-names":false,"suffix":""},{"dropping-particle":"","family":"Schlagenhauf","given":"Florian","non-dropping-particle":"","parse-names":false,"suffix":""}],"container-title":"Journal of Neuroscience","id":"ITEM-1","issue":"43","issued":{"date-parts":[["2016","2"]]},"page":"10935-10948","publisher":"Society for Neuroscience","title":"Behavioral and neural signatures of reduced updating of alternative options in alcohol-dependent patients during flexible decision-making","type":"article-journal","volume":"36"},"uris":["http://www.mendeley.com/documents/?uuid=74758f40-1e9a-327d-8ce9-ecf2918cf42b"]}],"mendeley":{"formattedCitation":"(Reiter et al., 2016b)","plainTextFormattedCitation":"(Reiter et al., 2016b)","previouslyFormattedCitation":"(Reiter et al., 2016)"},"properties":{"noteIndex":0},"schema":"https://github.com/citation-style-language/schema/raw/master/csl-citation.json"}</w:instrText>
       </w:r>
       <w:r>
         <w:rPr>
@@ -10208,7 +9977,7 @@
           <w:rFonts w:ascii="Arial" w:hAnsi="Arial" w:cs="Arial"/>
           <w:noProof/>
         </w:rPr>
-        <w:t>(Reiter et al., 2016)</w:t>
+        <w:t>(Reiter et al., 2016b)</w:t>
       </w:r>
       <w:r>
         <w:rPr>
@@ -10234,7 +10003,13 @@
         <w:rPr>
           <w:rFonts w:ascii="Arial" w:hAnsi="Arial" w:cs="Arial"/>
         </w:rPr>
-        <w:instrText>ADDIN CSL_CITATION {"citationItems":[{"id":"ITEM-1","itemData":{"DOI":"10.1016/j.biopsych.2017.07.024","ISSN":"0006-3223","author":[{"dropping-particle":"","family":"Bernardoni","given":"Fabio","non-dropping-particle":"","parse-names":false,"suffix":""},{"dropping-particle":"","family":"Geisler","given":"Daniel","non-dropping-particle":"","parse-names":false,"suffix":""},{"dropping-particle":"","family":"King","given":"Joseph A","non-dropping-particle":"","parse-names":false,"suffix":""},{"dropping-particle":"","family":"Ritschel","given":"Franziska","non-dropping-particle":"","parse-names":false,"suffix":""},{"dropping-particle":"","family":"Murr","given":"Julia","non-dropping-particle":"","parse-names":false,"suffix":""},{"dropping-particle":"","family":"Reiter","given":"Andrea M F","non-dropping-particle":"","parse-names":false,"suffix":""},{"dropping-particle":"","family":"Smolka","given":"Michael N","non-dropping-particle":"","parse-names":false,"suffix":""},{"dropping-particle":"","family":"Kiebel","given":"Stefan","non-dropping-particle":"","parse-names":false,"suffix":""},{"dropping-particle":"","family":"Ehrlich","given":"Stefan","non-dropping-particle":"","parse-names":false,"suffix":""}],"container-title":"Biological Psychiatry","id":"ITEM-1","issued":{"date-parts":[["2017"]]},"publisher":"Society of Biological Psychiatry","title":"Altered medial frontal feedback learning signals in anorexia nervosa","type":"article-journal"},"uris":["http://www.mendeley.com/documents/?uuid=1f4b6653-be5e-40f9-bdd0-be2d81eaccf2"]}],"mendeley":{"formattedCitation":"(Bernardoni et al., 2017)","plainTextFormattedCitation":"(Bernardoni et al., 2017)","previouslyFormattedCitation":"(Bernardoni et al., 2017)"},"properties":{"noteIndex":0},"schema":"https://github.com/citation-style-language/schema/raw/master/csl-citation.json"}</w:instrText>
+        <w:instrText>ADDIN CSL_CITATION {"citationItems":[{"id":"ITEM-1","itemData":{"DOI":"10.1016/j.biopsych.2017.07.024","ISSN":"0006-3223","author":[{"dropping-particle":"","family":"Bernardoni","given":"Fabio","non-dropping-particle":"","parse-names":false,"suffix":""},{"dropping-particle":"","family":"Geisler","given":"Daniel","non-dropping-particle":"","parse-names":false,"suffix":""},{"dropping-particle":"","family":"King","given":"Joseph A","non-dropping-particle":"","parse-names":false,"suffix":""},{"dropping-particle":"","family":"Ritschel","given":"Franziska","non-dropping-particle":"","parse-names":false,"suffix":""},{"dropping-particle":"","family":"Murr","given":"Julia","non-dropping-particle":"","parse-names":false,"suffix":""},{"dropping-particle":"","family":"Reiter","given":"Andrea M F","non-dropping-particle":"","parse-names":false,"suffix":""},{"dropping-particle":"","family":"Smolka","given":"Michael N","non-dropping-particle":"","parse-names":false,"suffix":""},{"dropping-particle":"","family":"Kiebel","given":"Stefan","non-dropping-particle":"","parse-names":false,"suffix":""},{"dropping-particle":"","family":"Ehrlich","given":"Stefan","non-dropping-particle":"","parse-names":false,"suffix":""}],"container-title":"Biological Psychiatry","id":"ITEM-1","issued":{"date-parts":[["2017"]]},"publisher":"Society of Biological Psychiatry","title":"Altered medial frontal feedback learning signals in anorexia nervosa","type":"article-journal</w:instrText>
+      </w:r>
+      <w:r>
+        <w:rPr>
+          <w:rFonts w:ascii="Arial" w:hAnsi="Arial" w:cs="Arial"/>
+        </w:rPr>
+        <w:instrText>"},"uris":["http://www.mendeley.com/documents/?uuid=1f4b6653-be5e-40f9-bdd0-be2d81eaccf2"]}],"mendeley":{"formattedCitation":"(Bernardoni et al., 2017)","plainTextFormattedCitation":"(Bernardoni et al., 2017)","previouslyFormattedCitation":"(Bernardoni et al., 2017)"},"properties":{"noteIndex":0},"schema":"https://github.com/citation-style-language/schema/raw/master/csl-citation.json"}</w:instrText>
       </w:r>
       <w:r>
         <w:rPr>
@@ -10379,14 +10154,14 @@
         <w:rPr>
           <w:rFonts w:ascii="Arial" w:hAnsi="Arial" w:cs="Arial"/>
         </w:rPr>
-        <w:instrText>ADDIN CSL_CITATION {"citationItems":[{"id":"ITEM-1","itemData":{"DOI":"10.1093/schbul/sbaa055","ISSN":"17451701","PMID":"32318717","abstract":"Increased striatal dopamine synthesis capacity has consistently been reported in patients with schizophrenia. However, the mechanism translating this into behavior and symptoms remains unclear. It has been proposed that heightened striatal dopamine may blunt dopaminergic reward prediction error signaling during reinforcement learning. In this study, we investigated striatal dopamine synthesis capacity, reward prediction errors, and their association in unmedicated schizophrenia patients (n = 19) and healthy controls (n = 23). They took part in FDOPA-PET and underwent functional magnetic resonance imaging (fMRI) scanning, where they performed a reversal-learning paradigm. The groups were compared regarding dopamine synthesis capacity (Kicer), fMRI neural prediction error signals, and the correlation of both. Patients did not differ from controls with respect to striatal Kicer. Taking into account, comorbid alcohol abuse revealed that patients without such abuse showed elevated Kicer in the associative striatum, while those with abuse did not differ from controls. Comparing all patients to controls, patients performed worse during reversal learning and displayed reduced prediction error signaling in the ventral striatum. In controls, Kicer in the limbic striatum correlated with higher reward predic</w:instrText>
-      </w:r>
-      <w:r>
-        <w:rPr>
-          <w:rFonts w:ascii="Arial" w:hAnsi="Arial" w:cs="Arial"/>
-          <w:lang w:val="en-US"/>
-        </w:rPr>
-        <w:instrText>tion error signaling, while there was no significant association in patients. Kicer in the associative striatum correlated with higher positive symptoms and blunted reward prediction error signaling was associated with negative symptoms. Our results suggest a dissociation between striatal subregions and symptom domains, with elevated dopamine synthesis capacity in the associative striatum contributing to positive symptoms while blunted prediction error signaling in the ventral striatum related to negative symptoms.","author":[{"dropping-particle":"","family":"Katthagen","given":"Teresa","non-dropping-particle":"","parse-names":false,"suffix":""},{"dropping-particle":"","family":"Kaminski","given":"Jakob","non-dropping-particle":"","parse-names":false,"suffix":""},{"dropping-particle":"","family":"Heinz","given":"Andreas","non-dropping-particle":"","parse-names":false,"suffix":""},{"dropping-particle":"","family":"Buchert","given":"Ralph","non-dropping-particle":"","parse-names":false,"suffix":""},{"dropping-particle":"","family":"Schlagenhauf","given":"Florian","non-dropping-particle":"","parse-names":false,"suffix":""}],"container-title":"Schizophrenia Bulletin","id":"ITEM-1","issue":"6","issued":{"date-parts":[["2020"]]},"page":"1535-1546","title":"Striatal Dopamine and Reward Prediction Error Signaling in Unmedicated Schizophrenia Patients","type":"article-journal","volume":"46"},"uris":["http://www.mendeley.com/documents/?uuid=ebb7b19e-ccc4-48d6-a2a3-691d92d61aa3"]}],"mendeley":{"formattedCitation":"(Katthagen, Kaminski, Heinz, Buchert, &amp; Schlagenhauf, 2020)","plainTextFormattedCitation":"(Katthagen, Kaminski, Heinz, Buchert, &amp; Schlagenhauf, 2020)","previouslyFormattedCitation":"(Katthagen, Kaminski, Heinz, Buchert, &amp; Schlagenhauf, 2020)"},"properties":{"noteIndex":0},"schema":"https://github.com/citation-style-language/schema/raw/master/csl-citation.json"}</w:instrText>
+        <w:instrText>ADDIN CSL_CITATION {"citationItems":[{"id":"ITEM-1","itemData":{"DOI":"10.1093/schbul/sbaa055","ISSN":"17451701","PMID":"32318717","abstract":"Increased striatal dopamine synthesis capacity has consistently been reported in patients with schizophrenia. However, the mechanism translating this into behavior and symptoms remains unclear. It has been proposed that heightened striatal dopamine may blunt dopaminergic reward prediction error signaling during reinforcement learning. In this study, we investigated striatal dopamine synthesis capacity, reward prediction errors, and their association in unmedicated schizophrenia patients (n = 19) and healthy controls (n = 23). They took part in FDOPA-PET and underwent functional magnetic resonance imaging (fMRI) scanning, where they performed a reversal-learning paradigm. The groups were compared regarding dopamine synthesis capacity (Kicer), fMRI neural prediction error signals, and the correlation of both. Patients did not differ from controls with respect to striatal Kicer. Taking into account, comorbid alcohol abuse revealed that patients without such abuse showed elevated Kicer in the associative striatum, while those with abuse did not differ from controls. Comparing all patients to controls, patients performed worse during reversal learning and displayed reduced prediction error signaling in the ventral striatum. In controls, Kicer in the limbic striatum correlated with higher reward prediction error signaling, while there was no significant association in patients. Kicer in the associative striatum correlated with higher positive symptoms and blunted reward prediction error signaling was associated with negative symptoms. Our results suggest a dissociation between striatal subregions and symptom domains, wi</w:instrText>
+      </w:r>
+      <w:r>
+        <w:rPr>
+          <w:rFonts w:ascii="Arial" w:hAnsi="Arial" w:cs="Arial"/>
+          <w:lang w:val="en-US"/>
+        </w:rPr>
+        <w:instrText>th elevated dopamine synthesis capacity in the associative striatum contributing to positive symptoms while blunted prediction error signaling in the ventral striatum related to negative symptoms.","author":[{"dropping-particle":"","family":"Katthagen","given":"Teresa","non-dropping-particle":"","parse-names":false,"suffix":""},{"dropping-particle":"","family":"Kaminski","given":"Jakob","non-dropping-particle":"","parse-names":false,"suffix":""},{"dropping-particle":"","family":"Heinz","given":"Andreas","non-dropping-particle":"","parse-names":false,"suffix":""},{"dropping-particle":"","family":"Buchert","given":"Ralph","non-dropping-particle":"","parse-names":false,"suffix":""},{"dropping-particle":"","family":"Schlagenhauf","given":"Florian","non-dropping-particle":"","parse-names":false,"suffix":""}],"container-title":"Schizophrenia Bulletin","id":"ITEM-1","issue":"6","issued":{"date-parts":[["2020"]]},"page":"1535-1546","title":"Striatal Dopamine and Reward Prediction Error Signaling in Unmedicated Schizophrenia Patients","type":"article-journal","volume":"46"},"uris":["http://www.mendeley.com/documents/?uuid=ebb7b19e-ccc4-48d6-a2a3-691d92d61aa3"]}],"mendeley":{"formattedCitation":"(Katthagen et al., 2020)","plainTextFormattedCitation":"(Katthagen et al., 2020)","previouslyFormattedCitation":"(Katthagen, Kaminski, Heinz, Buchert, &amp; Schlagenhauf, 2020)"},"properties":{"noteIndex":0},"schema":"https://github.com/citation-style-language/schema/raw/master/csl-citation.json"}</w:instrText>
       </w:r>
       <w:r>
         <w:rPr>
@@ -10401,7 +10176,7 @@
           <w:noProof/>
           <w:lang w:val="en-US"/>
         </w:rPr>
-        <w:t>(Katthagen, Kaminski, Heinz, Buchert, &amp; Schlagenhauf, 2020)</w:t>
+        <w:t>(Katthagen et al., 2020)</w:t>
       </w:r>
       <w:r>
         <w:rPr>
@@ -10729,6 +10504,7 @@
         <w:rPr>
           <w:rFonts w:ascii="Arial" w:hAnsi="Arial" w:cs="Arial"/>
           <w:noProof/>
+          <w:lang w:val="en-US"/>
         </w:rPr>
         <w:t xml:space="preserve">Balleine, B. W., &amp; O’Doherty, J. P. (2010). Human and rodent homologies in action control: Corticostriatal determinants of goal-directed and habitual action. </w:t>
       </w:r>
@@ -10776,14 +10552,23 @@
         <w:rPr>
           <w:rFonts w:ascii="Arial" w:hAnsi="Arial" w:cs="Arial"/>
           <w:noProof/>
-        </w:rPr>
-      </w:pPr>
-      <w:r>
-        <w:rPr>
-          <w:rFonts w:ascii="Arial" w:hAnsi="Arial" w:cs="Arial"/>
-          <w:noProof/>
-        </w:rPr>
-        <w:t xml:space="preserve">Bates, D., Mächler, M., Bolker, B. M., &amp; Walker, S. C. (2015). Fitting linear mixed-effects models using lme4. </w:t>
+          <w:lang w:val="en-US"/>
+        </w:rPr>
+      </w:pPr>
+      <w:r>
+        <w:rPr>
+          <w:rFonts w:ascii="Arial" w:hAnsi="Arial" w:cs="Arial"/>
+          <w:noProof/>
+        </w:rPr>
+        <w:t xml:space="preserve">Bates, D., Mächler, M., Bolker, B. M., &amp; Walker, S. C. (2015). </w:t>
+      </w:r>
+      <w:r>
+        <w:rPr>
+          <w:rFonts w:ascii="Arial" w:hAnsi="Arial" w:cs="Arial"/>
+          <w:noProof/>
+          <w:lang w:val="en-US"/>
+        </w:rPr>
+        <w:t xml:space="preserve">Fitting linear mixed-effects models using lme4. </w:t>
       </w:r>
       <w:r>
         <w:rPr>
@@ -10791,6 +10576,7 @@
           <w:i/>
           <w:iCs/>
           <w:noProof/>
+          <w:lang w:val="en-US"/>
         </w:rPr>
         <w:t>Journal of Statistical Software</w:t>
       </w:r>
@@ -10798,6 +10584,7 @@
         <w:rPr>
           <w:rFonts w:ascii="Arial" w:hAnsi="Arial" w:cs="Arial"/>
           <w:noProof/>
+          <w:lang w:val="en-US"/>
         </w:rPr>
         <w:t xml:space="preserve">, </w:t>
       </w:r>
@@ -10807,6 +10594,7 @@
           <w:i/>
           <w:iCs/>
           <w:noProof/>
+          <w:lang w:val="en-US"/>
         </w:rPr>
         <w:t>67</w:t>
       </w:r>
@@ -10814,6 +10602,7 @@
         <w:rPr>
           <w:rFonts w:ascii="Arial" w:hAnsi="Arial" w:cs="Arial"/>
           <w:noProof/>
+          <w:lang w:val="en-US"/>
         </w:rPr>
         <w:t>(1). https://doi.org/10.18637/jss.v067.i01</w:t>
       </w:r>
@@ -10829,12 +10618,14 @@
         <w:rPr>
           <w:rFonts w:ascii="Arial" w:hAnsi="Arial" w:cs="Arial"/>
           <w:noProof/>
-        </w:rPr>
-      </w:pPr>
-      <w:r>
-        <w:rPr>
-          <w:rFonts w:ascii="Arial" w:hAnsi="Arial" w:cs="Arial"/>
-          <w:noProof/>
+          <w:lang w:val="en-US"/>
+        </w:rPr>
+      </w:pPr>
+      <w:r>
+        <w:rPr>
+          <w:rFonts w:ascii="Arial" w:hAnsi="Arial" w:cs="Arial"/>
+          <w:noProof/>
+          <w:lang w:val="en-US"/>
         </w:rPr>
         <w:t xml:space="preserve">Bernardoni, F., Geisler, D., King, J. A., Ritschel, F., Murr, J., Reiter, A. M. F., … Ehrlich, S. (2017). Altered medial frontal feedback learning signals in anorexia nervosa. </w:t>
       </w:r>
@@ -10844,6 +10635,7 @@
           <w:i/>
           <w:iCs/>
           <w:noProof/>
+          <w:lang w:val="en-US"/>
         </w:rPr>
         <w:t>Biological Psychiatry</w:t>
       </w:r>
@@ -10851,6 +10643,7 @@
         <w:rPr>
           <w:rFonts w:ascii="Arial" w:hAnsi="Arial" w:cs="Arial"/>
           <w:noProof/>
+          <w:lang w:val="en-US"/>
         </w:rPr>
         <w:t>. https://doi.org/10.1016/j.biopsych.2017.07.024</w:t>
       </w:r>
@@ -10866,12 +10659,14 @@
         <w:rPr>
           <w:rFonts w:ascii="Arial" w:hAnsi="Arial" w:cs="Arial"/>
           <w:noProof/>
-        </w:rPr>
-      </w:pPr>
-      <w:r>
-        <w:rPr>
-          <w:rFonts w:ascii="Arial" w:hAnsi="Arial" w:cs="Arial"/>
-          <w:noProof/>
+          <w:lang w:val="en-US"/>
+        </w:rPr>
+      </w:pPr>
+      <w:r>
+        <w:rPr>
+          <w:rFonts w:ascii="Arial" w:hAnsi="Arial" w:cs="Arial"/>
+          <w:noProof/>
+          <w:lang w:val="en-US"/>
         </w:rPr>
         <w:t xml:space="preserve">Cáceda, R., Nemeroff, C. B., &amp; Harvey, P. D. (2014). Toward an understanding of decision making in severe mental illness. </w:t>
       </w:r>
@@ -10881,6 +10676,7 @@
           <w:i/>
           <w:iCs/>
           <w:noProof/>
+          <w:lang w:val="en-US"/>
         </w:rPr>
         <w:t>Journal of Neuropsychiatry and Clinical Neurosciences</w:t>
       </w:r>
@@ -10888,6 +10684,7 @@
         <w:rPr>
           <w:rFonts w:ascii="Arial" w:hAnsi="Arial" w:cs="Arial"/>
           <w:noProof/>
+          <w:lang w:val="en-US"/>
         </w:rPr>
         <w:t xml:space="preserve">, </w:t>
       </w:r>
@@ -10897,6 +10694,7 @@
           <w:i/>
           <w:iCs/>
           <w:noProof/>
+          <w:lang w:val="en-US"/>
         </w:rPr>
         <w:t>26</w:t>
       </w:r>
@@ -10904,6 +10702,7 @@
         <w:rPr>
           <w:rFonts w:ascii="Arial" w:hAnsi="Arial" w:cs="Arial"/>
           <w:noProof/>
+          <w:lang w:val="en-US"/>
         </w:rPr>
         <w:t>(3), 196–213. https://doi.org/10.1176/appi.neuropsych.12110268</w:t>
       </w:r>
@@ -10925,6 +10724,7 @@
         <w:rPr>
           <w:rFonts w:ascii="Arial" w:hAnsi="Arial" w:cs="Arial"/>
           <w:noProof/>
+          <w:lang w:val="en-US"/>
         </w:rPr>
         <w:t xml:space="preserve">Calvo, M. G., &amp; Gutiérrez-García, A. (2016). </w:t>
       </w:r>
@@ -10934,6 +10734,7 @@
           <w:i/>
           <w:iCs/>
           <w:noProof/>
+          <w:lang w:val="en-US"/>
         </w:rPr>
         <w:t>Chapter 16 - Cognition and Stress</w:t>
       </w:r>
@@ -10941,8 +10742,16 @@
         <w:rPr>
           <w:rFonts w:ascii="Arial" w:hAnsi="Arial" w:cs="Arial"/>
           <w:noProof/>
-        </w:rPr>
-        <w:t xml:space="preserve"> (G. B. T.-S. C. Fink  Cognition, Emotion, and Behavior, ed.). https://doi.org/https://doi.org/10.1016/B978-0-12-800951-2.00016-9</w:t>
+          <w:lang w:val="en-US"/>
+        </w:rPr>
+        <w:t xml:space="preserve"> (G. B. T.-S. C. Fink  Cognition, Emotion, and Behavior, ed.). </w:t>
+      </w:r>
+      <w:r>
+        <w:rPr>
+          <w:rFonts w:ascii="Arial" w:hAnsi="Arial" w:cs="Arial"/>
+          <w:noProof/>
+        </w:rPr>
+        <w:t>https://doi.org/https://doi.org/10.1016/B978-0-12-800951-2.00016-9</w:t>
       </w:r>
     </w:p>
     <w:p>
@@ -10956,14 +10765,23 @@
         <w:rPr>
           <w:rFonts w:ascii="Arial" w:hAnsi="Arial" w:cs="Arial"/>
           <w:noProof/>
-        </w:rPr>
-      </w:pPr>
-      <w:r>
-        <w:rPr>
-          <w:rFonts w:ascii="Arial" w:hAnsi="Arial" w:cs="Arial"/>
-          <w:noProof/>
-        </w:rPr>
-        <w:t xml:space="preserve">Cavanagh, J. F., Frank, M. J., &amp; Allen, J. J. B. (2011). Social stress reactivity alters reward and punishment learning. </w:t>
+          <w:lang w:val="en-US"/>
+        </w:rPr>
+      </w:pPr>
+      <w:r>
+        <w:rPr>
+          <w:rFonts w:ascii="Arial" w:hAnsi="Arial" w:cs="Arial"/>
+          <w:noProof/>
+        </w:rPr>
+        <w:t xml:space="preserve">Cavanagh, J. F., Frank, M. J., &amp; Allen, J. J. B. (2011). </w:t>
+      </w:r>
+      <w:r>
+        <w:rPr>
+          <w:rFonts w:ascii="Arial" w:hAnsi="Arial" w:cs="Arial"/>
+          <w:noProof/>
+          <w:lang w:val="en-US"/>
+        </w:rPr>
+        <w:t xml:space="preserve">Social stress reactivity alters reward and punishment learning. </w:t>
       </w:r>
       <w:r>
         <w:rPr>
@@ -10971,6 +10789,7 @@
           <w:i/>
           <w:iCs/>
           <w:noProof/>
+          <w:lang w:val="en-US"/>
         </w:rPr>
         <w:t>Social Cognitive and Affective Neuroscience</w:t>
       </w:r>
@@ -10978,6 +10797,7 @@
         <w:rPr>
           <w:rFonts w:ascii="Arial" w:hAnsi="Arial" w:cs="Arial"/>
           <w:noProof/>
+          <w:lang w:val="en-US"/>
         </w:rPr>
         <w:t xml:space="preserve">, </w:t>
       </w:r>
@@ -10987,6 +10807,7 @@
           <w:i/>
           <w:iCs/>
           <w:noProof/>
+          <w:lang w:val="en-US"/>
         </w:rPr>
         <w:t>6</w:t>
       </w:r>
@@ -10994,6 +10815,7 @@
         <w:rPr>
           <w:rFonts w:ascii="Arial" w:hAnsi="Arial" w:cs="Arial"/>
           <w:noProof/>
+          <w:lang w:val="en-US"/>
         </w:rPr>
         <w:t>(3), 311–320. https://doi.org/10.1093/scan/nsq041</w:t>
       </w:r>
@@ -11009,12 +10831,14 @@
         <w:rPr>
           <w:rFonts w:ascii="Arial" w:hAnsi="Arial" w:cs="Arial"/>
           <w:noProof/>
-        </w:rPr>
-      </w:pPr>
-      <w:r>
-        <w:rPr>
-          <w:rFonts w:ascii="Arial" w:hAnsi="Arial" w:cs="Arial"/>
-          <w:noProof/>
+          <w:lang w:val="en-US"/>
+        </w:rPr>
+      </w:pPr>
+      <w:r>
+        <w:rPr>
+          <w:rFonts w:ascii="Arial" w:hAnsi="Arial" w:cs="Arial"/>
+          <w:noProof/>
+          <w:lang w:val="en-US"/>
         </w:rPr>
         <w:t xml:space="preserve">Cohen, S., Gianaros, P. J., &amp; Manuck, S. B. (2016). A Stage Model of Stress and Disease. </w:t>
       </w:r>
@@ -11024,6 +10848,7 @@
           <w:i/>
           <w:iCs/>
           <w:noProof/>
+          <w:lang w:val="en-US"/>
         </w:rPr>
         <w:t>Perspectives on Psychological Science</w:t>
       </w:r>
@@ -11031,6 +10856,7 @@
         <w:rPr>
           <w:rFonts w:ascii="Arial" w:hAnsi="Arial" w:cs="Arial"/>
           <w:noProof/>
+          <w:lang w:val="en-US"/>
         </w:rPr>
         <w:t xml:space="preserve">, </w:t>
       </w:r>
@@ -11040,6 +10866,7 @@
           <w:i/>
           <w:iCs/>
           <w:noProof/>
+          <w:lang w:val="en-US"/>
         </w:rPr>
         <w:t>11</w:t>
       </w:r>
@@ -11047,6 +10874,7 @@
         <w:rPr>
           <w:rFonts w:ascii="Arial" w:hAnsi="Arial" w:cs="Arial"/>
           <w:noProof/>
+          <w:lang w:val="en-US"/>
         </w:rPr>
         <w:t>(4), 456–463. https://doi.org/10.1177/1745691616646305</w:t>
       </w:r>
@@ -11062,12 +10890,14 @@
         <w:rPr>
           <w:rFonts w:ascii="Arial" w:hAnsi="Arial" w:cs="Arial"/>
           <w:noProof/>
-        </w:rPr>
-      </w:pPr>
-      <w:r>
-        <w:rPr>
-          <w:rFonts w:ascii="Arial" w:hAnsi="Arial" w:cs="Arial"/>
-          <w:noProof/>
+          <w:lang w:val="en-US"/>
+        </w:rPr>
+      </w:pPr>
+      <w:r>
+        <w:rPr>
+          <w:rFonts w:ascii="Arial" w:hAnsi="Arial" w:cs="Arial"/>
+          <w:noProof/>
+          <w:lang w:val="en-US"/>
         </w:rPr>
         <w:t xml:space="preserve">Cools, R., Clark, L., Owen, A. M., &amp; Robbins, T. W. (2002). </w:t>
       </w:r>
@@ -11077,6 +10907,7 @@
           <w:i/>
           <w:iCs/>
           <w:noProof/>
+          <w:lang w:val="en-US"/>
         </w:rPr>
         <w:t>Defining the Neural Mechanisms of Probabilistic Reversal Learning Using Event-Related Functional Magnetic Resonance Imaging</w:t>
       </w:r>
@@ -11084,6 +10915,7 @@
         <w:rPr>
           <w:rFonts w:ascii="Arial" w:hAnsi="Arial" w:cs="Arial"/>
           <w:noProof/>
+          <w:lang w:val="en-US"/>
         </w:rPr>
         <w:t xml:space="preserve">. </w:t>
       </w:r>
@@ -11093,6 +10925,7 @@
           <w:i/>
           <w:iCs/>
           <w:noProof/>
+          <w:lang w:val="en-US"/>
         </w:rPr>
         <w:t>22</w:t>
       </w:r>
@@ -11100,6 +10933,7 @@
         <w:rPr>
           <w:rFonts w:ascii="Arial" w:hAnsi="Arial" w:cs="Arial"/>
           <w:noProof/>
+          <w:lang w:val="en-US"/>
         </w:rPr>
         <w:t>(11), 4563–4567.</w:t>
       </w:r>
@@ -11115,12 +10949,14 @@
         <w:rPr>
           <w:rFonts w:ascii="Arial" w:hAnsi="Arial" w:cs="Arial"/>
           <w:noProof/>
-        </w:rPr>
-      </w:pPr>
-      <w:r>
-        <w:rPr>
-          <w:rFonts w:ascii="Arial" w:hAnsi="Arial" w:cs="Arial"/>
-          <w:noProof/>
+          <w:lang w:val="en-US"/>
+        </w:rPr>
+      </w:pPr>
+      <w:r>
+        <w:rPr>
+          <w:rFonts w:ascii="Arial" w:hAnsi="Arial" w:cs="Arial"/>
+          <w:noProof/>
+          <w:lang w:val="en-US"/>
         </w:rPr>
         <w:lastRenderedPageBreak/>
         <w:t xml:space="preserve">Cremer, A., Kalbe, F., Gläscher, J., &amp; Schwabe, L. (2021). NeuroImage Stress reduces both model-based and model-free neural computations during flexible learning. </w:t>
@@ -11131,6 +10967,7 @@
           <w:i/>
           <w:iCs/>
           <w:noProof/>
+          <w:lang w:val="en-US"/>
         </w:rPr>
         <w:t>NeuroImage</w:t>
       </w:r>
@@ -11138,6 +10975,7 @@
         <w:rPr>
           <w:rFonts w:ascii="Arial" w:hAnsi="Arial" w:cs="Arial"/>
           <w:noProof/>
+          <w:lang w:val="en-US"/>
         </w:rPr>
         <w:t xml:space="preserve">, </w:t>
       </w:r>
@@ -11147,6 +10985,7 @@
           <w:i/>
           <w:iCs/>
           <w:noProof/>
+          <w:lang w:val="en-US"/>
         </w:rPr>
         <w:t>229</w:t>
       </w:r>
@@ -11154,6 +10993,7 @@
         <w:rPr>
           <w:rFonts w:ascii="Arial" w:hAnsi="Arial" w:cs="Arial"/>
           <w:noProof/>
+          <w:lang w:val="en-US"/>
         </w:rPr>
         <w:t>(January), 117747. https://doi.org/10.1016/j.neuroimage.2021.117747</w:t>
       </w:r>
@@ -11169,12 +11009,14 @@
         <w:rPr>
           <w:rFonts w:ascii="Arial" w:hAnsi="Arial" w:cs="Arial"/>
           <w:noProof/>
-        </w:rPr>
-      </w:pPr>
-      <w:r>
-        <w:rPr>
-          <w:rFonts w:ascii="Arial" w:hAnsi="Arial" w:cs="Arial"/>
-          <w:noProof/>
+          <w:lang w:val="en-US"/>
+        </w:rPr>
+      </w:pPr>
+      <w:r>
+        <w:rPr>
+          <w:rFonts w:ascii="Arial" w:hAnsi="Arial" w:cs="Arial"/>
+          <w:noProof/>
+          <w:lang w:val="en-US"/>
         </w:rPr>
         <w:t xml:space="preserve">Dolan, R. J., &amp; Dayan, P. (2013). Review Goals and Habits in the Brain. </w:t>
       </w:r>
@@ -11184,6 +11026,7 @@
           <w:i/>
           <w:iCs/>
           <w:noProof/>
+          <w:lang w:val="en-US"/>
         </w:rPr>
         <w:t>Neuron</w:t>
       </w:r>
@@ -11191,6 +11034,7 @@
         <w:rPr>
           <w:rFonts w:ascii="Arial" w:hAnsi="Arial" w:cs="Arial"/>
           <w:noProof/>
+          <w:lang w:val="en-US"/>
         </w:rPr>
         <w:t xml:space="preserve">, </w:t>
       </w:r>
@@ -11200,6 +11044,7 @@
           <w:i/>
           <w:iCs/>
           <w:noProof/>
+          <w:lang w:val="en-US"/>
         </w:rPr>
         <w:t>80</w:t>
       </w:r>
@@ -11207,6 +11052,7 @@
         <w:rPr>
           <w:rFonts w:ascii="Arial" w:hAnsi="Arial" w:cs="Arial"/>
           <w:noProof/>
+          <w:lang w:val="en-US"/>
         </w:rPr>
         <w:t>(2), 312–325. https://doi.org/10.1016/j.neuron.2013.09.007</w:t>
       </w:r>
@@ -11228,6 +11074,7 @@
         <w:rPr>
           <w:rFonts w:ascii="Arial" w:hAnsi="Arial" w:cs="Arial"/>
           <w:noProof/>
+          <w:lang w:val="en-US"/>
         </w:rPr>
         <w:t xml:space="preserve">Goldfarb, E. V, Froböse, M. I., Cools, R., &amp; Phelps, E. A. (2015). </w:t>
       </w:r>
@@ -11237,6 +11084,7 @@
           <w:i/>
           <w:iCs/>
           <w:noProof/>
+          <w:lang w:val="en-US"/>
         </w:rPr>
         <w:t>Stress and Cognitive Flexibility : Cortisol Increases Are Associated with Enhanced Updating but Impaired Switching</w:t>
       </w:r>
@@ -11244,8 +11092,16 @@
         <w:rPr>
           <w:rFonts w:ascii="Arial" w:hAnsi="Arial" w:cs="Arial"/>
           <w:noProof/>
-        </w:rPr>
-        <w:t>. 14–24. https://doi.org/10.1162/jocn</w:t>
+          <w:lang w:val="en-US"/>
+        </w:rPr>
+        <w:t xml:space="preserve">. </w:t>
+      </w:r>
+      <w:r>
+        <w:rPr>
+          <w:rFonts w:ascii="Arial" w:hAnsi="Arial" w:cs="Arial"/>
+          <w:noProof/>
+        </w:rPr>
+        <w:t>14–24. https://doi.org/10.1162/jocn</w:t>
       </w:r>
     </w:p>
     <w:p>
@@ -11259,14 +11115,23 @@
         <w:rPr>
           <w:rFonts w:ascii="Arial" w:hAnsi="Arial" w:cs="Arial"/>
           <w:noProof/>
-        </w:rPr>
-      </w:pPr>
-      <w:r>
-        <w:rPr>
-          <w:rFonts w:ascii="Arial" w:hAnsi="Arial" w:cs="Arial"/>
-          <w:noProof/>
-        </w:rPr>
-        <w:t xml:space="preserve">Goodman, W. K., Janson, J., &amp; Wolf, J. M. (2017). Meta-analytical assessment of the effects of protocol variations on cortisol responses to the Trier Social Stress Test. </w:t>
+          <w:lang w:val="en-US"/>
+        </w:rPr>
+      </w:pPr>
+      <w:r>
+        <w:rPr>
+          <w:rFonts w:ascii="Arial" w:hAnsi="Arial" w:cs="Arial"/>
+          <w:noProof/>
+        </w:rPr>
+        <w:t xml:space="preserve">Goodman, W. K., Janson, J., &amp; Wolf, J. M. (2017). </w:t>
+      </w:r>
+      <w:r>
+        <w:rPr>
+          <w:rFonts w:ascii="Arial" w:hAnsi="Arial" w:cs="Arial"/>
+          <w:noProof/>
+          <w:lang w:val="en-US"/>
+        </w:rPr>
+        <w:t xml:space="preserve">Meta-analytical assessment of the effects of protocol variations on cortisol responses to the Trier Social Stress Test. </w:t>
       </w:r>
       <w:r>
         <w:rPr>
@@ -11274,6 +11139,7 @@
           <w:i/>
           <w:iCs/>
           <w:noProof/>
+          <w:lang w:val="en-US"/>
         </w:rPr>
         <w:t>Psychoneuroendocrinology</w:t>
       </w:r>
@@ -11281,6 +11147,7 @@
         <w:rPr>
           <w:rFonts w:ascii="Arial" w:hAnsi="Arial" w:cs="Arial"/>
           <w:noProof/>
+          <w:lang w:val="en-US"/>
         </w:rPr>
         <w:t xml:space="preserve">, </w:t>
       </w:r>
@@ -11290,6 +11157,7 @@
           <w:i/>
           <w:iCs/>
           <w:noProof/>
+          <w:lang w:val="en-US"/>
         </w:rPr>
         <w:t>80</w:t>
       </w:r>
@@ -11297,6 +11165,7 @@
         <w:rPr>
           <w:rFonts w:ascii="Arial" w:hAnsi="Arial" w:cs="Arial"/>
           <w:noProof/>
+          <w:lang w:val="en-US"/>
         </w:rPr>
         <w:t>, 26–35. https://doi.org/10.1016/j.psyneuen.2017.02.030</w:t>
       </w:r>
@@ -11312,12 +11181,14 @@
         <w:rPr>
           <w:rFonts w:ascii="Arial" w:hAnsi="Arial" w:cs="Arial"/>
           <w:noProof/>
-        </w:rPr>
-      </w:pPr>
-      <w:r>
-        <w:rPr>
-          <w:rFonts w:ascii="Arial" w:hAnsi="Arial" w:cs="Arial"/>
-          <w:noProof/>
+          <w:lang w:val="en-US"/>
+        </w:rPr>
+      </w:pPr>
+      <w:r>
+        <w:rPr>
+          <w:rFonts w:ascii="Arial" w:hAnsi="Arial" w:cs="Arial"/>
+          <w:noProof/>
+          <w:lang w:val="en-US"/>
         </w:rPr>
         <w:t xml:space="preserve">Hampton, A. N., Bossaerts, P., &amp; Doherty, J. P. O. (2006). </w:t>
       </w:r>
@@ -11327,6 +11198,7 @@
           <w:i/>
           <w:iCs/>
           <w:noProof/>
+          <w:lang w:val="en-US"/>
         </w:rPr>
         <w:t>The Role of the Ventromedial Prefrontal Cortex in Abstract State-Based Inference during Decision Making in Humans</w:t>
       </w:r>
@@ -11334,6 +11206,7 @@
         <w:rPr>
           <w:rFonts w:ascii="Arial" w:hAnsi="Arial" w:cs="Arial"/>
           <w:noProof/>
+          <w:lang w:val="en-US"/>
         </w:rPr>
         <w:t xml:space="preserve">. </w:t>
       </w:r>
@@ -11343,6 +11216,7 @@
           <w:i/>
           <w:iCs/>
           <w:noProof/>
+          <w:lang w:val="en-US"/>
         </w:rPr>
         <w:t>26</w:t>
       </w:r>
@@ -11350,6 +11224,7 @@
         <w:rPr>
           <w:rFonts w:ascii="Arial" w:hAnsi="Arial" w:cs="Arial"/>
           <w:noProof/>
+          <w:lang w:val="en-US"/>
         </w:rPr>
         <w:t>(32), 8360–8367. https://doi.org/10.1523/JNEUROSCI.1010-06.2006</w:t>
       </w:r>
@@ -11365,12 +11240,14 @@
         <w:rPr>
           <w:rFonts w:ascii="Arial" w:hAnsi="Arial" w:cs="Arial"/>
           <w:noProof/>
-        </w:rPr>
-      </w:pPr>
-      <w:r>
-        <w:rPr>
-          <w:rFonts w:ascii="Arial" w:hAnsi="Arial" w:cs="Arial"/>
-          <w:noProof/>
+          <w:lang w:val="en-US"/>
+        </w:rPr>
+      </w:pPr>
+      <w:r>
+        <w:rPr>
+          <w:rFonts w:ascii="Arial" w:hAnsi="Arial" w:cs="Arial"/>
+          <w:noProof/>
+          <w:lang w:val="en-US"/>
         </w:rPr>
         <w:t xml:space="preserve">Hauser, T. U., Iannaccone, R., Ball, J., Mathys, C., Brandeis, D., Walitza, S., &amp; Brem, S. (2021). </w:t>
       </w:r>
@@ -11380,6 +11257,7 @@
           <w:i/>
           <w:iCs/>
           <w:noProof/>
+          <w:lang w:val="en-US"/>
         </w:rPr>
         <w:t>Role of the Medial Prefrontal Cortex in Impaired Decision Making in Juvenile Attention-Deficit/Hyperactivity Disorder</w:t>
       </w:r>
@@ -11387,6 +11265,7 @@
         <w:rPr>
           <w:rFonts w:ascii="Arial" w:hAnsi="Arial" w:cs="Arial"/>
           <w:noProof/>
+          <w:lang w:val="en-US"/>
         </w:rPr>
         <w:t xml:space="preserve">. </w:t>
       </w:r>
@@ -11396,6 +11275,7 @@
           <w:i/>
           <w:iCs/>
           <w:noProof/>
+          <w:lang w:val="en-US"/>
         </w:rPr>
         <w:t>71</w:t>
       </w:r>
@@ -11403,6 +11283,7 @@
         <w:rPr>
           <w:rFonts w:ascii="Arial" w:hAnsi="Arial" w:cs="Arial"/>
           <w:noProof/>
+          <w:lang w:val="en-US"/>
         </w:rPr>
         <w:t>(10), 1165–1173. https://doi.org/10.1001/jamapsychiatry.2014.1093</w:t>
       </w:r>
@@ -11424,6 +11305,7 @@
         <w:rPr>
           <w:rFonts w:ascii="Arial" w:hAnsi="Arial" w:cs="Arial"/>
           <w:noProof/>
+          <w:lang w:val="en-US"/>
         </w:rPr>
         <w:t xml:space="preserve">Huys, Q. J. M., Maia, T. V., &amp; Frank, M. J. (2016). Computational psychiatry as a bridge from neuroscience to clinical applications. </w:t>
       </w:r>
@@ -11478,7 +11360,15 @@
           <w:rFonts w:ascii="Arial" w:hAnsi="Arial" w:cs="Arial"/>
           <w:noProof/>
         </w:rPr>
-        <w:t xml:space="preserve">Katthagen, T., Kaminski, J., Heinz, A., Buchert, R., &amp; Schlagenhauf, F. (2020). Striatal Dopamine and Reward Prediction Error Signaling in Unmedicated Schizophrenia Patients. </w:t>
+        <w:t xml:space="preserve">Katthagen, T., Kaminski, J., Heinz, A., Buchert, R., &amp; Schlagenhauf, F. (2020). </w:t>
+      </w:r>
+      <w:r>
+        <w:rPr>
+          <w:rFonts w:ascii="Arial" w:hAnsi="Arial" w:cs="Arial"/>
+          <w:noProof/>
+          <w:lang w:val="en-US"/>
+        </w:rPr>
+        <w:t xml:space="preserve">Striatal Dopamine and Reward Prediction Error Signaling in Unmedicated Schizophrenia Patients. </w:t>
       </w:r>
       <w:r>
         <w:rPr>
@@ -11524,19 +11414,29 @@
         <w:rPr>
           <w:rFonts w:ascii="Arial" w:hAnsi="Arial" w:cs="Arial"/>
           <w:noProof/>
-        </w:rPr>
-      </w:pPr>
-      <w:r>
-        <w:rPr>
-          <w:rFonts w:ascii="Arial" w:hAnsi="Arial" w:cs="Arial"/>
-          <w:noProof/>
-        </w:rPr>
-        <w:t xml:space="preserve">Kudielka, B. M., Schommer, N. C., Hellhammer, D. H., &amp; Kirschbaum, C. (2004). Acute HPA </w:t>
-      </w:r>
-      <w:r>
-        <w:rPr>
-          <w:rFonts w:ascii="Arial" w:hAnsi="Arial" w:cs="Arial"/>
-          <w:noProof/>
+          <w:lang w:val="en-US"/>
+        </w:rPr>
+      </w:pPr>
+      <w:r>
+        <w:rPr>
+          <w:rFonts w:ascii="Arial" w:hAnsi="Arial" w:cs="Arial"/>
+          <w:noProof/>
+        </w:rPr>
+        <w:t xml:space="preserve">Kudielka, B. M., Schommer, N. C., Hellhammer, D. H., &amp; Kirschbaum, C. (2004). </w:t>
+      </w:r>
+      <w:r>
+        <w:rPr>
+          <w:rFonts w:ascii="Arial" w:hAnsi="Arial" w:cs="Arial"/>
+          <w:noProof/>
+          <w:lang w:val="en-US"/>
+        </w:rPr>
+        <w:t xml:space="preserve">Acute HPA </w:t>
+      </w:r>
+      <w:r>
+        <w:rPr>
+          <w:rFonts w:ascii="Arial" w:hAnsi="Arial" w:cs="Arial"/>
+          <w:noProof/>
+          <w:lang w:val="en-US"/>
         </w:rPr>
         <w:lastRenderedPageBreak/>
         <w:t xml:space="preserve">axis responses, heart rate, and mood changes to psychosocial stress (TSST) in humans at different times of day. </w:t>
@@ -11547,6 +11447,7 @@
           <w:i/>
           <w:iCs/>
           <w:noProof/>
+          <w:lang w:val="en-US"/>
         </w:rPr>
         <w:t>Psychoneuroendocrinology</w:t>
       </w:r>
@@ -11554,6 +11455,7 @@
         <w:rPr>
           <w:rFonts w:ascii="Arial" w:hAnsi="Arial" w:cs="Arial"/>
           <w:noProof/>
+          <w:lang w:val="en-US"/>
         </w:rPr>
         <w:t xml:space="preserve">, </w:t>
       </w:r>
@@ -11563,6 +11465,7 @@
           <w:i/>
           <w:iCs/>
           <w:noProof/>
+          <w:lang w:val="en-US"/>
         </w:rPr>
         <w:t>29</w:t>
       </w:r>
@@ -11570,6 +11473,7 @@
         <w:rPr>
           <w:rFonts w:ascii="Arial" w:hAnsi="Arial" w:cs="Arial"/>
           <w:noProof/>
+          <w:lang w:val="en-US"/>
         </w:rPr>
         <w:t>(8), 983–992. https://doi.org/https://doi.org/10.1016/j.psyneuen.2003.08.009</w:t>
       </w:r>
@@ -11585,12 +11489,14 @@
         <w:rPr>
           <w:rFonts w:ascii="Arial" w:hAnsi="Arial" w:cs="Arial"/>
           <w:noProof/>
-        </w:rPr>
-      </w:pPr>
-      <w:r>
-        <w:rPr>
-          <w:rFonts w:ascii="Arial" w:hAnsi="Arial" w:cs="Arial"/>
-          <w:noProof/>
+          <w:lang w:val="en-US"/>
+        </w:rPr>
+      </w:pPr>
+      <w:r>
+        <w:rPr>
+          <w:rFonts w:ascii="Arial" w:hAnsi="Arial" w:cs="Arial"/>
+          <w:noProof/>
+          <w:lang w:val="en-US"/>
         </w:rPr>
         <w:t xml:space="preserve">Lighthall, N. R., Gorlick, M. A., Schoeke, A., Frank, M. J., &amp; Mather, M. (2013). </w:t>
       </w:r>
@@ -11600,6 +11506,7 @@
           <w:i/>
           <w:iCs/>
           <w:noProof/>
+          <w:lang w:val="en-US"/>
         </w:rPr>
         <w:t>Stress Modulates Reinforcement Learning in Younger and Older Adults</w:t>
       </w:r>
@@ -11607,6 +11514,7 @@
         <w:rPr>
           <w:rFonts w:ascii="Arial" w:hAnsi="Arial" w:cs="Arial"/>
           <w:noProof/>
+          <w:lang w:val="en-US"/>
         </w:rPr>
         <w:t xml:space="preserve">. </w:t>
       </w:r>
@@ -11616,6 +11524,7 @@
           <w:i/>
           <w:iCs/>
           <w:noProof/>
+          <w:lang w:val="en-US"/>
         </w:rPr>
         <w:t>28</w:t>
       </w:r>
@@ -11623,6 +11532,7 @@
         <w:rPr>
           <w:rFonts w:ascii="Arial" w:hAnsi="Arial" w:cs="Arial"/>
           <w:noProof/>
+          <w:lang w:val="en-US"/>
         </w:rPr>
         <w:t>(1), 35–46. https://doi.org/10.1037/a0029823</w:t>
       </w:r>
@@ -11638,12 +11548,14 @@
         <w:rPr>
           <w:rFonts w:ascii="Arial" w:hAnsi="Arial" w:cs="Arial"/>
           <w:noProof/>
-        </w:rPr>
-      </w:pPr>
-      <w:r>
-        <w:rPr>
-          <w:rFonts w:ascii="Arial" w:hAnsi="Arial" w:cs="Arial"/>
-          <w:noProof/>
+          <w:lang w:val="en-US"/>
+        </w:rPr>
+      </w:pPr>
+      <w:r>
+        <w:rPr>
+          <w:rFonts w:ascii="Arial" w:hAnsi="Arial" w:cs="Arial"/>
+          <w:noProof/>
+          <w:lang w:val="en-US"/>
         </w:rPr>
         <w:t xml:space="preserve">Maia, T. V., &amp; Frank, M. J. (2011). From reinforcement learning models to psychiatric and neurological disorders. </w:t>
       </w:r>
@@ -11653,6 +11565,7 @@
           <w:i/>
           <w:iCs/>
           <w:noProof/>
+          <w:lang w:val="en-US"/>
         </w:rPr>
         <w:t>Nature Neuroscience</w:t>
       </w:r>
@@ -11660,6 +11573,7 @@
         <w:rPr>
           <w:rFonts w:ascii="Arial" w:hAnsi="Arial" w:cs="Arial"/>
           <w:noProof/>
+          <w:lang w:val="en-US"/>
         </w:rPr>
         <w:t xml:space="preserve">, </w:t>
       </w:r>
@@ -11669,6 +11583,7 @@
           <w:i/>
           <w:iCs/>
           <w:noProof/>
+          <w:lang w:val="en-US"/>
         </w:rPr>
         <w:t>14</w:t>
       </w:r>
@@ -11676,6 +11591,7 @@
         <w:rPr>
           <w:rFonts w:ascii="Arial" w:hAnsi="Arial" w:cs="Arial"/>
           <w:noProof/>
+          <w:lang w:val="en-US"/>
         </w:rPr>
         <w:t>(2), 154–162. https://doi.org/10.1038/nn.2723</w:t>
       </w:r>
@@ -11691,12 +11607,14 @@
         <w:rPr>
           <w:rFonts w:ascii="Arial" w:hAnsi="Arial" w:cs="Arial"/>
           <w:noProof/>
-        </w:rPr>
-      </w:pPr>
-      <w:r>
-        <w:rPr>
-          <w:rFonts w:ascii="Arial" w:hAnsi="Arial" w:cs="Arial"/>
-          <w:noProof/>
+          <w:lang w:val="en-US"/>
+        </w:rPr>
+      </w:pPr>
+      <w:r>
+        <w:rPr>
+          <w:rFonts w:ascii="Arial" w:hAnsi="Arial" w:cs="Arial"/>
+          <w:noProof/>
+          <w:lang w:val="en-US"/>
         </w:rPr>
         <w:t xml:space="preserve">Mather, M., &amp; Lighthall, N. R. (2012). Risk and reward are processed differently in decisions made under stress. </w:t>
       </w:r>
@@ -11706,6 +11624,7 @@
           <w:i/>
           <w:iCs/>
           <w:noProof/>
+          <w:lang w:val="en-US"/>
         </w:rPr>
         <w:t>Current Directions in Psychological Science</w:t>
       </w:r>
@@ -11713,6 +11632,7 @@
         <w:rPr>
           <w:rFonts w:ascii="Arial" w:hAnsi="Arial" w:cs="Arial"/>
           <w:noProof/>
+          <w:lang w:val="en-US"/>
         </w:rPr>
         <w:t xml:space="preserve">, </w:t>
       </w:r>
@@ -11722,6 +11642,7 @@
           <w:i/>
           <w:iCs/>
           <w:noProof/>
+          <w:lang w:val="en-US"/>
         </w:rPr>
         <w:t>21</w:t>
       </w:r>
@@ -11729,6 +11650,7 @@
         <w:rPr>
           <w:rFonts w:ascii="Arial" w:hAnsi="Arial" w:cs="Arial"/>
           <w:noProof/>
+          <w:lang w:val="en-US"/>
         </w:rPr>
         <w:t>(1), 36–41. https://doi.org/10.1177/0963721411429452</w:t>
       </w:r>
@@ -11744,12 +11666,14 @@
         <w:rPr>
           <w:rFonts w:ascii="Arial" w:hAnsi="Arial" w:cs="Arial"/>
           <w:noProof/>
-        </w:rPr>
-      </w:pPr>
-      <w:r>
-        <w:rPr>
-          <w:rFonts w:ascii="Arial" w:hAnsi="Arial" w:cs="Arial"/>
-          <w:noProof/>
+          <w:lang w:val="en-US"/>
+        </w:rPr>
+      </w:pPr>
+      <w:r>
+        <w:rPr>
+          <w:rFonts w:ascii="Arial" w:hAnsi="Arial" w:cs="Arial"/>
+          <w:noProof/>
+          <w:lang w:val="en-US"/>
         </w:rPr>
         <w:t xml:space="preserve">McEwen, B. S. (2004). Protection and damage from acute and chronic stress: Allostasis and allostatic overload and relevance to the pathophysiology of psychiatric disorders. </w:t>
       </w:r>
@@ -11759,6 +11683,7 @@
           <w:i/>
           <w:iCs/>
           <w:noProof/>
+          <w:lang w:val="en-US"/>
         </w:rPr>
         <w:t>Annals of the New York Academy of Sciences</w:t>
       </w:r>
@@ -11766,6 +11691,7 @@
         <w:rPr>
           <w:rFonts w:ascii="Arial" w:hAnsi="Arial" w:cs="Arial"/>
           <w:noProof/>
+          <w:lang w:val="en-US"/>
         </w:rPr>
         <w:t xml:space="preserve">, </w:t>
       </w:r>
@@ -11775,6 +11701,7 @@
           <w:i/>
           <w:iCs/>
           <w:noProof/>
+          <w:lang w:val="en-US"/>
         </w:rPr>
         <w:t>1032</w:t>
       </w:r>
@@ -11782,6 +11709,7 @@
         <w:rPr>
           <w:rFonts w:ascii="Arial" w:hAnsi="Arial" w:cs="Arial"/>
           <w:noProof/>
+          <w:lang w:val="en-US"/>
         </w:rPr>
         <w:t>, 1–7. https://doi.org/10.1196/annals.1314.001</w:t>
       </w:r>
@@ -11797,12 +11725,14 @@
         <w:rPr>
           <w:rFonts w:ascii="Arial" w:hAnsi="Arial" w:cs="Arial"/>
           <w:noProof/>
-        </w:rPr>
-      </w:pPr>
-      <w:r>
-        <w:rPr>
-          <w:rFonts w:ascii="Arial" w:hAnsi="Arial" w:cs="Arial"/>
-          <w:noProof/>
+          <w:lang w:val="en-US"/>
+        </w:rPr>
+      </w:pPr>
+      <w:r>
+        <w:rPr>
+          <w:rFonts w:ascii="Arial" w:hAnsi="Arial" w:cs="Arial"/>
+          <w:noProof/>
+          <w:lang w:val="en-US"/>
         </w:rPr>
         <w:t xml:space="preserve">Otto, A. R., Raio, C. M., Chiang, A., Phelps, E. A., &amp; Daw, N. D. (2013). Working-memory capacity protects model-based learning from stress. </w:t>
       </w:r>
@@ -11812,6 +11742,7 @@
           <w:i/>
           <w:iCs/>
           <w:noProof/>
+          <w:lang w:val="en-US"/>
         </w:rPr>
         <w:t>Proceedings of the National Academy of Sciences of the United States of America</w:t>
       </w:r>
@@ -11819,6 +11750,7 @@
         <w:rPr>
           <w:rFonts w:ascii="Arial" w:hAnsi="Arial" w:cs="Arial"/>
           <w:noProof/>
+          <w:lang w:val="en-US"/>
         </w:rPr>
         <w:t xml:space="preserve">, </w:t>
       </w:r>
@@ -11828,6 +11760,7 @@
           <w:i/>
           <w:iCs/>
           <w:noProof/>
+          <w:lang w:val="en-US"/>
         </w:rPr>
         <w:t>110</w:t>
       </w:r>
@@ -11835,6 +11768,7 @@
         <w:rPr>
           <w:rFonts w:ascii="Arial" w:hAnsi="Arial" w:cs="Arial"/>
           <w:noProof/>
+          <w:lang w:val="en-US"/>
         </w:rPr>
         <w:t>(52), 20941–20946. https://doi.org/10.1073/pnas.1312011110</w:t>
       </w:r>
@@ -11856,6 +11790,7 @@
         <w:rPr>
           <w:rFonts w:ascii="Arial" w:hAnsi="Arial" w:cs="Arial"/>
           <w:noProof/>
+          <w:lang w:val="en-US"/>
         </w:rPr>
         <w:t xml:space="preserve">Piray, P., Dezfouli, A., Heskes, T., Frank, M. J., &amp; Daw, N. D. (2019). Hierarchical Bayesian inference for concurrent model fitting and comparison for group studies. </w:t>
       </w:r>
@@ -11903,14 +11838,23 @@
         <w:rPr>
           <w:rFonts w:ascii="Arial" w:hAnsi="Arial" w:cs="Arial"/>
           <w:noProof/>
-        </w:rPr>
-      </w:pPr>
-      <w:r>
-        <w:rPr>
-          <w:rFonts w:ascii="Arial" w:hAnsi="Arial" w:cs="Arial"/>
-          <w:noProof/>
-        </w:rPr>
-        <w:t xml:space="preserve">Plessow, F., Fischer, R., Kirschbaum, C., &amp; Goschke, T. (2011). Inflexibly Focused under Stress: Acute Psychosocial Stress Increases Shielding of Action Goals at the Expense of Reduced Cognitive Flexibility with Increasing Time Lag to the Stressor. </w:t>
+          <w:lang w:val="en-US"/>
+        </w:rPr>
+      </w:pPr>
+      <w:r>
+        <w:rPr>
+          <w:rFonts w:ascii="Arial" w:hAnsi="Arial" w:cs="Arial"/>
+          <w:noProof/>
+        </w:rPr>
+        <w:t xml:space="preserve">Plessow, F., Fischer, R., Kirschbaum, C., &amp; Goschke, T. (2011). </w:t>
+      </w:r>
+      <w:r>
+        <w:rPr>
+          <w:rFonts w:ascii="Arial" w:hAnsi="Arial" w:cs="Arial"/>
+          <w:noProof/>
+          <w:lang w:val="en-US"/>
+        </w:rPr>
+        <w:t xml:space="preserve">Inflexibly Focused under Stress: Acute Psychosocial Stress Increases Shielding of Action Goals at the Expense of Reduced Cognitive Flexibility with Increasing Time Lag to the Stressor. </w:t>
       </w:r>
       <w:r>
         <w:rPr>
@@ -11918,6 +11862,7 @@
           <w:i/>
           <w:iCs/>
           <w:noProof/>
+          <w:lang w:val="en-US"/>
         </w:rPr>
         <w:t xml:space="preserve">Journal of </w:t>
       </w:r>
@@ -11927,6 +11872,7 @@
           <w:i/>
           <w:iCs/>
           <w:noProof/>
+          <w:lang w:val="en-US"/>
         </w:rPr>
         <w:lastRenderedPageBreak/>
         <w:t>Cognitive Neuroscience</w:t>
@@ -11935,6 +11881,7 @@
         <w:rPr>
           <w:rFonts w:ascii="Arial" w:hAnsi="Arial" w:cs="Arial"/>
           <w:noProof/>
+          <w:lang w:val="en-US"/>
         </w:rPr>
         <w:t xml:space="preserve">, </w:t>
       </w:r>
@@ -11944,6 +11891,7 @@
           <w:i/>
           <w:iCs/>
           <w:noProof/>
+          <w:lang w:val="en-US"/>
         </w:rPr>
         <w:t>23</w:t>
       </w:r>
@@ -11951,6 +11899,7 @@
         <w:rPr>
           <w:rFonts w:ascii="Arial" w:hAnsi="Arial" w:cs="Arial"/>
           <w:noProof/>
+          <w:lang w:val="en-US"/>
         </w:rPr>
         <w:t>(11), 3218–3227. https://doi.org/10.1162/jocn_a_00024</w:t>
       </w:r>
@@ -11966,12 +11915,14 @@
         <w:rPr>
           <w:rFonts w:ascii="Arial" w:hAnsi="Arial" w:cs="Arial"/>
           <w:noProof/>
-        </w:rPr>
-      </w:pPr>
-      <w:r>
-        <w:rPr>
-          <w:rFonts w:ascii="Arial" w:hAnsi="Arial" w:cs="Arial"/>
-          <w:noProof/>
+          <w:lang w:val="en-US"/>
+        </w:rPr>
+      </w:pPr>
+      <w:r>
+        <w:rPr>
+          <w:rFonts w:ascii="Arial" w:hAnsi="Arial" w:cs="Arial"/>
+          <w:noProof/>
+          <w:lang w:val="en-US"/>
         </w:rPr>
         <w:t xml:space="preserve">Plessow, F., Kiesel, A., &amp; Kirschbaum, C. (2012). The stressed prefrontal cortex and goal-directed behaviour: Acute psychosocial stress impairs the flexible implementation of task goals. </w:t>
       </w:r>
@@ -11981,6 +11932,7 @@
           <w:i/>
           <w:iCs/>
           <w:noProof/>
+          <w:lang w:val="en-US"/>
         </w:rPr>
         <w:t>Experimental Brain Research</w:t>
       </w:r>
@@ -11988,6 +11940,7 @@
         <w:rPr>
           <w:rFonts w:ascii="Arial" w:hAnsi="Arial" w:cs="Arial"/>
           <w:noProof/>
+          <w:lang w:val="en-US"/>
         </w:rPr>
         <w:t xml:space="preserve">, </w:t>
       </w:r>
@@ -11997,6 +11950,7 @@
           <w:i/>
           <w:iCs/>
           <w:noProof/>
+          <w:lang w:val="en-US"/>
         </w:rPr>
         <w:t>216</w:t>
       </w:r>
@@ -12004,6 +11958,7 @@
         <w:rPr>
           <w:rFonts w:ascii="Arial" w:hAnsi="Arial" w:cs="Arial"/>
           <w:noProof/>
+          <w:lang w:val="en-US"/>
         </w:rPr>
         <w:t>(3), 397–408. https://doi.org/10.1007/s00221-011-2943-1</w:t>
       </w:r>
@@ -12019,12 +11974,14 @@
         <w:rPr>
           <w:rFonts w:ascii="Arial" w:hAnsi="Arial" w:cs="Arial"/>
           <w:noProof/>
-        </w:rPr>
-      </w:pPr>
-      <w:r>
-        <w:rPr>
-          <w:rFonts w:ascii="Arial" w:hAnsi="Arial" w:cs="Arial"/>
-          <w:noProof/>
+          <w:lang w:val="en-US"/>
+        </w:rPr>
+      </w:pPr>
+      <w:r>
+        <w:rPr>
+          <w:rFonts w:ascii="Arial" w:hAnsi="Arial" w:cs="Arial"/>
+          <w:noProof/>
+          <w:lang w:val="en-US"/>
         </w:rPr>
         <w:t xml:space="preserve">Porcelli, A. J., &amp; Delgado, M. R. (2017). Stress and Decision Making: Effects on Valuation, Learning, and Risk-taking. </w:t>
       </w:r>
@@ -12034,6 +11991,7 @@
           <w:i/>
           <w:iCs/>
           <w:noProof/>
+          <w:lang w:val="en-US"/>
         </w:rPr>
         <w:t>Current Opinion in Behavioral Sciences</w:t>
       </w:r>
@@ -12041,6 +11999,7 @@
         <w:rPr>
           <w:rFonts w:ascii="Arial" w:hAnsi="Arial" w:cs="Arial"/>
           <w:noProof/>
+          <w:lang w:val="en-US"/>
         </w:rPr>
         <w:t xml:space="preserve">, </w:t>
       </w:r>
@@ -12050,6 +12009,7 @@
           <w:i/>
           <w:iCs/>
           <w:noProof/>
+          <w:lang w:val="en-US"/>
         </w:rPr>
         <w:t>14</w:t>
       </w:r>
@@ -12057,6 +12017,7 @@
         <w:rPr>
           <w:rFonts w:ascii="Arial" w:hAnsi="Arial" w:cs="Arial"/>
           <w:noProof/>
+          <w:lang w:val="en-US"/>
         </w:rPr>
         <w:t>, 33–39. https://doi.org/10.1016/j.cobeha.2016.11.015</w:t>
       </w:r>
@@ -12072,12 +12033,14 @@
         <w:rPr>
           <w:rFonts w:ascii="Arial" w:hAnsi="Arial" w:cs="Arial"/>
           <w:noProof/>
-        </w:rPr>
-      </w:pPr>
-      <w:r>
-        <w:rPr>
-          <w:rFonts w:ascii="Arial" w:hAnsi="Arial" w:cs="Arial"/>
-          <w:noProof/>
+          <w:lang w:val="en-US"/>
+        </w:rPr>
+      </w:pPr>
+      <w:r>
+        <w:rPr>
+          <w:rFonts w:ascii="Arial" w:hAnsi="Arial" w:cs="Arial"/>
+          <w:noProof/>
+          <w:lang w:val="en-US"/>
         </w:rPr>
         <w:t xml:space="preserve">Rabe, M. M., Vasishth, S., Hohenstein, S., Kliegl, R., &amp; Schad, D. J. (2020). hypr: An R package for hypothesis-driven contrast coding. </w:t>
       </w:r>
@@ -12087,6 +12050,7 @@
           <w:i/>
           <w:iCs/>
           <w:noProof/>
+          <w:lang w:val="en-US"/>
         </w:rPr>
         <w:t>The Journal of Open Source Software</w:t>
       </w:r>
@@ -12094,6 +12058,7 @@
         <w:rPr>
           <w:rFonts w:ascii="Arial" w:hAnsi="Arial" w:cs="Arial"/>
           <w:noProof/>
+          <w:lang w:val="en-US"/>
         </w:rPr>
         <w:t xml:space="preserve">, </w:t>
       </w:r>
@@ -12103,6 +12068,7 @@
           <w:i/>
           <w:iCs/>
           <w:noProof/>
+          <w:lang w:val="en-US"/>
         </w:rPr>
         <w:t>5</w:t>
       </w:r>
@@ -12110,6 +12076,7 @@
         <w:rPr>
           <w:rFonts w:ascii="Arial" w:hAnsi="Arial" w:cs="Arial"/>
           <w:noProof/>
+          <w:lang w:val="en-US"/>
         </w:rPr>
         <w:t>(48), 2134. https://doi.org/10.21105/joss.02134</w:t>
       </w:r>
@@ -12125,14 +12092,23 @@
         <w:rPr>
           <w:rFonts w:ascii="Arial" w:hAnsi="Arial" w:cs="Arial"/>
           <w:noProof/>
-        </w:rPr>
-      </w:pPr>
-      <w:r>
-        <w:rPr>
-          <w:rFonts w:ascii="Arial" w:hAnsi="Arial" w:cs="Arial"/>
-          <w:noProof/>
-        </w:rPr>
-        <w:t xml:space="preserve">Radenbach, C., Reiter, A. M. F., Engert, V., Sjoerds, Z., Villringer, A., Heinze, H. J., … Schlagenhauf, F. (2015). The interaction of acute and chronic stress impairs model-based behavioral control. </w:t>
+          <w:lang w:val="en-US"/>
+        </w:rPr>
+      </w:pPr>
+      <w:r>
+        <w:rPr>
+          <w:rFonts w:ascii="Arial" w:hAnsi="Arial" w:cs="Arial"/>
+          <w:noProof/>
+        </w:rPr>
+        <w:t xml:space="preserve">Radenbach, C., Reiter, A. M. F., Engert, V., Sjoerds, Z., Villringer, A., Heinze, H. J., … </w:t>
+      </w:r>
+      <w:r>
+        <w:rPr>
+          <w:rFonts w:ascii="Arial" w:hAnsi="Arial" w:cs="Arial"/>
+          <w:noProof/>
+          <w:lang w:val="en-US"/>
+        </w:rPr>
+        <w:t xml:space="preserve">Schlagenhauf, F. (2015). The interaction of acute and chronic stress impairs model-based behavioral control. </w:t>
       </w:r>
       <w:r>
         <w:rPr>
@@ -12140,6 +12116,7 @@
           <w:i/>
           <w:iCs/>
           <w:noProof/>
+          <w:lang w:val="en-US"/>
         </w:rPr>
         <w:t>Psychoneuroendocrinology</w:t>
       </w:r>
@@ -12147,6 +12124,7 @@
         <w:rPr>
           <w:rFonts w:ascii="Arial" w:hAnsi="Arial" w:cs="Arial"/>
           <w:noProof/>
+          <w:lang w:val="en-US"/>
         </w:rPr>
         <w:t xml:space="preserve">, </w:t>
       </w:r>
@@ -12156,6 +12134,7 @@
           <w:i/>
           <w:iCs/>
           <w:noProof/>
+          <w:lang w:val="en-US"/>
         </w:rPr>
         <w:t>53</w:t>
       </w:r>
@@ -12163,6 +12142,7 @@
         <w:rPr>
           <w:rFonts w:ascii="Arial" w:hAnsi="Arial" w:cs="Arial"/>
           <w:noProof/>
+          <w:lang w:val="en-US"/>
         </w:rPr>
         <w:t>, 268–280. https://doi.org/10.1016/j.psyneuen.2014.12.017</w:t>
       </w:r>
@@ -12178,12 +12158,14 @@
         <w:rPr>
           <w:rFonts w:ascii="Arial" w:hAnsi="Arial" w:cs="Arial"/>
           <w:noProof/>
-        </w:rPr>
-      </w:pPr>
-      <w:r>
-        <w:rPr>
-          <w:rFonts w:ascii="Arial" w:hAnsi="Arial" w:cs="Arial"/>
-          <w:noProof/>
+          <w:lang w:val="en-US"/>
+        </w:rPr>
+      </w:pPr>
+      <w:r>
+        <w:rPr>
+          <w:rFonts w:ascii="Arial" w:hAnsi="Arial" w:cs="Arial"/>
+          <w:noProof/>
+          <w:lang w:val="en-US"/>
         </w:rPr>
         <w:t xml:space="preserve">Raio, C. M., Hartley, C. A., Orederu, T. A., Li, J., &amp; Phelps, E. A. (2017). Stress attenuates the flexible updating of aversive value. </w:t>
       </w:r>
@@ -12193,6 +12175,7 @@
           <w:i/>
           <w:iCs/>
           <w:noProof/>
+          <w:lang w:val="en-US"/>
         </w:rPr>
         <w:t>Proceedings of the National Academy of Sciences of the United States of America</w:t>
       </w:r>
@@ -12200,6 +12183,7 @@
         <w:rPr>
           <w:rFonts w:ascii="Arial" w:hAnsi="Arial" w:cs="Arial"/>
           <w:noProof/>
+          <w:lang w:val="en-US"/>
         </w:rPr>
         <w:t xml:space="preserve">, </w:t>
       </w:r>
@@ -12209,6 +12193,7 @@
           <w:i/>
           <w:iCs/>
           <w:noProof/>
+          <w:lang w:val="en-US"/>
         </w:rPr>
         <w:t>114</w:t>
       </w:r>
@@ -12216,6 +12201,7 @@
         <w:rPr>
           <w:rFonts w:ascii="Arial" w:hAnsi="Arial" w:cs="Arial"/>
           <w:noProof/>
+          <w:lang w:val="en-US"/>
         </w:rPr>
         <w:t>(42), 11241–11246. https://doi.org/10.1073/pnas.1702565114</w:t>
       </w:r>
@@ -12238,7 +12224,15 @@
           <w:rFonts w:ascii="Arial" w:hAnsi="Arial" w:cs="Arial"/>
           <w:noProof/>
         </w:rPr>
-        <w:t xml:space="preserve">Reiter, A. M. F., Deserno, L., Kallert, T., Heinze, H. J., Heinz, A., &amp; Schlagenhauf, F. (2016). Behavioral and neural signatures of reduced updating of alternative options in alcohol-dependent patients during flexible decision-making. </w:t>
+        <w:t xml:space="preserve">Reiter, A. M. F., Deserno, L., Kallert, T., Heinze, H. J., Heinz, A., &amp; Schlagenhauf, F. (2016a). </w:t>
+      </w:r>
+      <w:r>
+        <w:rPr>
+          <w:rFonts w:ascii="Arial" w:hAnsi="Arial" w:cs="Arial"/>
+          <w:noProof/>
+          <w:lang w:val="en-US"/>
+        </w:rPr>
+        <w:t xml:space="preserve">Behavioral and neural signatures of reduced updating of alternative options in alcohol-dependent patients during flexible decision-making. </w:t>
       </w:r>
       <w:r>
         <w:rPr>
@@ -12291,7 +12285,15 @@
           <w:rFonts w:ascii="Arial" w:hAnsi="Arial" w:cs="Arial"/>
           <w:noProof/>
         </w:rPr>
-        <w:t xml:space="preserve">Reiter, A. M. F., Heinze, H. J., Schlagenhauf, F., &amp; Deserno, L. (2017). Impaired Flexible Reward-Based Decision-Making in Binge Eating Disorder: Evidence from Computational Modeling and Functional Neuroimaging. </w:t>
+        <w:t xml:space="preserve">Reiter, A. M. F., Deserno, L., Kallert, T., Heinze, H. J., Heinz, A., &amp; Schlagenhauf, F. (2016b). </w:t>
+      </w:r>
+      <w:r>
+        <w:rPr>
+          <w:rFonts w:ascii="Arial" w:hAnsi="Arial" w:cs="Arial"/>
+          <w:noProof/>
+          <w:lang w:val="en-US"/>
+        </w:rPr>
+        <w:t xml:space="preserve">Behavioral and neural signatures of reduced updating of alternative options in alcohol-dependent patients during flexible decision-making. </w:t>
       </w:r>
       <w:r>
         <w:rPr>
@@ -12300,7 +12302,7 @@
           <w:iCs/>
           <w:noProof/>
         </w:rPr>
-        <w:t>Neuropsychopharmacology</w:t>
+        <w:t>Journal of Neuroscience</w:t>
       </w:r>
       <w:r>
         <w:rPr>
@@ -12316,22 +12318,15 @@
           <w:iCs/>
           <w:noProof/>
         </w:rPr>
-        <w:t>42</w:t>
-      </w:r>
-      <w:r>
-        <w:rPr>
-          <w:rFonts w:ascii="Arial" w:hAnsi="Arial" w:cs="Arial"/>
-          <w:noProof/>
-        </w:rPr>
-        <w:t xml:space="preserve">(3), 628–637. </w:t>
-      </w:r>
-      <w:r>
-        <w:rPr>
-          <w:rFonts w:ascii="Arial" w:hAnsi="Arial" w:cs="Arial"/>
-          <w:noProof/>
-        </w:rPr>
         <w:lastRenderedPageBreak/>
-        <w:t>https://doi.org/10.1038/npp.2016.95</w:t>
+        <w:t>36</w:t>
+      </w:r>
+      <w:r>
+        <w:rPr>
+          <w:rFonts w:ascii="Arial" w:hAnsi="Arial" w:cs="Arial"/>
+          <w:noProof/>
+        </w:rPr>
+        <w:t>(43), 10935–10948. https://doi.org/10.1523/JNEUROSCI.4322-15.2016</w:t>
       </w:r>
     </w:p>
     <w:p>
@@ -12352,7 +12347,15 @@
           <w:rFonts w:ascii="Arial" w:hAnsi="Arial" w:cs="Arial"/>
           <w:noProof/>
         </w:rPr>
-        <w:t xml:space="preserve">Schwabe, L., &amp; Wolf, O. T. (2009). Stress prompts habit behavior in humans. </w:t>
+        <w:t xml:space="preserve">Reiter, A. M. F., Heinze, H. J., Schlagenhauf, F., &amp; Deserno, L. (2017). </w:t>
+      </w:r>
+      <w:r>
+        <w:rPr>
+          <w:rFonts w:ascii="Arial" w:hAnsi="Arial" w:cs="Arial"/>
+          <w:noProof/>
+          <w:lang w:val="en-US"/>
+        </w:rPr>
+        <w:t xml:space="preserve">Impaired Flexible Reward-Based Decision-Making in Binge Eating Disorder: Evidence from Computational Modeling and Functional Neuroimaging. </w:t>
       </w:r>
       <w:r>
         <w:rPr>
@@ -12361,7 +12364,7 @@
           <w:iCs/>
           <w:noProof/>
         </w:rPr>
-        <w:t>Journal of Neuroscience</w:t>
+        <w:t>Neuropsychopharmacology</w:t>
       </w:r>
       <w:r>
         <w:rPr>
@@ -12377,14 +12380,14 @@
           <w:iCs/>
           <w:noProof/>
         </w:rPr>
-        <w:t>29</w:t>
-      </w:r>
-      <w:r>
-        <w:rPr>
-          <w:rFonts w:ascii="Arial" w:hAnsi="Arial" w:cs="Arial"/>
-          <w:noProof/>
-        </w:rPr>
-        <w:t>(22), 7191–7198. https://doi.org/10.1523/JNEUROSCI.0979-09.2009</w:t>
+        <w:t>42</w:t>
+      </w:r>
+      <w:r>
+        <w:rPr>
+          <w:rFonts w:ascii="Arial" w:hAnsi="Arial" w:cs="Arial"/>
+          <w:noProof/>
+        </w:rPr>
+        <w:t>(3), 628–637. https://doi.org/10.1038/npp.2016.95</w:t>
       </w:r>
     </w:p>
     <w:p>
@@ -12398,14 +12401,23 @@
         <w:rPr>
           <w:rFonts w:ascii="Arial" w:hAnsi="Arial" w:cs="Arial"/>
           <w:noProof/>
-        </w:rPr>
-      </w:pPr>
-      <w:r>
-        <w:rPr>
-          <w:rFonts w:ascii="Arial" w:hAnsi="Arial" w:cs="Arial"/>
-          <w:noProof/>
-        </w:rPr>
-        <w:t xml:space="preserve">Schwabe, L., &amp; Wolf, O. T. (2011). Stress-induced modulation of instrumental behavior: From goal-directed to habitual control of action. </w:t>
+          <w:lang w:val="en-US"/>
+        </w:rPr>
+      </w:pPr>
+      <w:r>
+        <w:rPr>
+          <w:rFonts w:ascii="Arial" w:hAnsi="Arial" w:cs="Arial"/>
+          <w:noProof/>
+        </w:rPr>
+        <w:t xml:space="preserve">Schwabe, L., &amp; Wolf, O. T. (2009). </w:t>
+      </w:r>
+      <w:r>
+        <w:rPr>
+          <w:rFonts w:ascii="Arial" w:hAnsi="Arial" w:cs="Arial"/>
+          <w:noProof/>
+          <w:lang w:val="en-US"/>
+        </w:rPr>
+        <w:t xml:space="preserve">Stress prompts habit behavior in humans. </w:t>
       </w:r>
       <w:r>
         <w:rPr>
@@ -12413,13 +12425,15 @@
           <w:i/>
           <w:iCs/>
           <w:noProof/>
-        </w:rPr>
-        <w:t>Behavioural Brain Research</w:t>
-      </w:r>
-      <w:r>
-        <w:rPr>
-          <w:rFonts w:ascii="Arial" w:hAnsi="Arial" w:cs="Arial"/>
-          <w:noProof/>
+          <w:lang w:val="en-US"/>
+        </w:rPr>
+        <w:t>Journal of Neuroscience</w:t>
+      </w:r>
+      <w:r>
+        <w:rPr>
+          <w:rFonts w:ascii="Arial" w:hAnsi="Arial" w:cs="Arial"/>
+          <w:noProof/>
+          <w:lang w:val="en-US"/>
         </w:rPr>
         <w:t xml:space="preserve">, </w:t>
       </w:r>
@@ -12429,15 +12443,17 @@
           <w:i/>
           <w:iCs/>
           <w:noProof/>
-        </w:rPr>
-        <w:t>219</w:t>
-      </w:r>
-      <w:r>
-        <w:rPr>
-          <w:rFonts w:ascii="Arial" w:hAnsi="Arial" w:cs="Arial"/>
-          <w:noProof/>
-        </w:rPr>
-        <w:t>(2), 321–328. https://doi.org/10.1016/j.bbr.2010.12.038</w:t>
+          <w:lang w:val="en-US"/>
+        </w:rPr>
+        <w:t>29</w:t>
+      </w:r>
+      <w:r>
+        <w:rPr>
+          <w:rFonts w:ascii="Arial" w:hAnsi="Arial" w:cs="Arial"/>
+          <w:noProof/>
+          <w:lang w:val="en-US"/>
+        </w:rPr>
+        <w:t>(22), 7191–7198. https://doi.org/10.1523/JNEUROSCI.0979-09.2009</w:t>
       </w:r>
     </w:p>
     <w:p>
@@ -12451,14 +12467,16 @@
         <w:rPr>
           <w:rFonts w:ascii="Arial" w:hAnsi="Arial" w:cs="Arial"/>
           <w:noProof/>
-        </w:rPr>
-      </w:pPr>
-      <w:r>
-        <w:rPr>
-          <w:rFonts w:ascii="Arial" w:hAnsi="Arial" w:cs="Arial"/>
-          <w:noProof/>
-        </w:rPr>
-        <w:t xml:space="preserve">Shields, G. S., Sazma, M. A., &amp; Yonelinas, A. P. (2016). The effects of acute stress on core executive functions: A meta-analysis and comparison with cortisol. </w:t>
+          <w:lang w:val="en-US"/>
+        </w:rPr>
+      </w:pPr>
+      <w:r>
+        <w:rPr>
+          <w:rFonts w:ascii="Arial" w:hAnsi="Arial" w:cs="Arial"/>
+          <w:noProof/>
+          <w:lang w:val="en-US"/>
+        </w:rPr>
+        <w:t xml:space="preserve">Schwabe, L., &amp; Wolf, O. T. (2011). Stress-induced modulation of instrumental behavior: From goal-directed to habitual control of action. </w:t>
       </w:r>
       <w:r>
         <w:rPr>
@@ -12466,13 +12484,15 @@
           <w:i/>
           <w:iCs/>
           <w:noProof/>
-        </w:rPr>
-        <w:t>Neuroscience and Biobehavioral Reviews</w:t>
-      </w:r>
-      <w:r>
-        <w:rPr>
-          <w:rFonts w:ascii="Arial" w:hAnsi="Arial" w:cs="Arial"/>
-          <w:noProof/>
+          <w:lang w:val="en-US"/>
+        </w:rPr>
+        <w:t>Behavioural Brain Research</w:t>
+      </w:r>
+      <w:r>
+        <w:rPr>
+          <w:rFonts w:ascii="Arial" w:hAnsi="Arial" w:cs="Arial"/>
+          <w:noProof/>
+          <w:lang w:val="en-US"/>
         </w:rPr>
         <w:t xml:space="preserve">, </w:t>
       </w:r>
@@ -12482,15 +12502,17 @@
           <w:i/>
           <w:iCs/>
           <w:noProof/>
-        </w:rPr>
-        <w:t>68</w:t>
-      </w:r>
-      <w:r>
-        <w:rPr>
-          <w:rFonts w:ascii="Arial" w:hAnsi="Arial" w:cs="Arial"/>
-          <w:noProof/>
-        </w:rPr>
-        <w:t>, 651–668. https://doi.org/10.1016/j.neubiorev.2016.06.038</w:t>
+          <w:lang w:val="en-US"/>
+        </w:rPr>
+        <w:t>219</w:t>
+      </w:r>
+      <w:r>
+        <w:rPr>
+          <w:rFonts w:ascii="Arial" w:hAnsi="Arial" w:cs="Arial"/>
+          <w:noProof/>
+          <w:lang w:val="en-US"/>
+        </w:rPr>
+        <w:t>(2), 321–328. https://doi.org/10.1016/j.bbr.2010.12.038</w:t>
       </w:r>
     </w:p>
     <w:p>
@@ -12504,14 +12526,16 @@
         <w:rPr>
           <w:rFonts w:ascii="Arial" w:hAnsi="Arial" w:cs="Arial"/>
           <w:noProof/>
-        </w:rPr>
-      </w:pPr>
-      <w:r>
-        <w:rPr>
-          <w:rFonts w:ascii="Arial" w:hAnsi="Arial" w:cs="Arial"/>
-          <w:noProof/>
-        </w:rPr>
-        <w:t xml:space="preserve">Shields, G. S., Trainor, B. C., Lam, J. C. W., &amp; Yonelinas, A. P. (2016). Acute stress impairs cognitive flexibility in men, not women. </w:t>
+          <w:lang w:val="en-US"/>
+        </w:rPr>
+      </w:pPr>
+      <w:r>
+        <w:rPr>
+          <w:rFonts w:ascii="Arial" w:hAnsi="Arial" w:cs="Arial"/>
+          <w:noProof/>
+          <w:lang w:val="en-US"/>
+        </w:rPr>
+        <w:t xml:space="preserve">Shields, G. S., Sazma, M. A., &amp; Yonelinas, A. P. (2016). The effects of acute stress on core executive functions: A meta-analysis and comparison with cortisol. </w:t>
       </w:r>
       <w:r>
         <w:rPr>
@@ -12519,13 +12543,15 @@
           <w:i/>
           <w:iCs/>
           <w:noProof/>
-        </w:rPr>
-        <w:t>Stress (Amsterdam, Netherlands)</w:t>
-      </w:r>
-      <w:r>
-        <w:rPr>
-          <w:rFonts w:ascii="Arial" w:hAnsi="Arial" w:cs="Arial"/>
-          <w:noProof/>
+          <w:lang w:val="en-US"/>
+        </w:rPr>
+        <w:t>Neuroscience and Biobehavioral Reviews</w:t>
+      </w:r>
+      <w:r>
+        <w:rPr>
+          <w:rFonts w:ascii="Arial" w:hAnsi="Arial" w:cs="Arial"/>
+          <w:noProof/>
+          <w:lang w:val="en-US"/>
         </w:rPr>
         <w:t xml:space="preserve">, </w:t>
       </w:r>
@@ -12535,15 +12561,17 @@
           <w:i/>
           <w:iCs/>
           <w:noProof/>
-        </w:rPr>
-        <w:t>19</w:t>
-      </w:r>
-      <w:r>
-        <w:rPr>
-          <w:rFonts w:ascii="Arial" w:hAnsi="Arial" w:cs="Arial"/>
-          <w:noProof/>
-        </w:rPr>
-        <w:t>(5), 542–546. https://doi.org/10.1080/10253890.2016.1192603</w:t>
+          <w:lang w:val="en-US"/>
+        </w:rPr>
+        <w:t>68</w:t>
+      </w:r>
+      <w:r>
+        <w:rPr>
+          <w:rFonts w:ascii="Arial" w:hAnsi="Arial" w:cs="Arial"/>
+          <w:noProof/>
+          <w:lang w:val="en-US"/>
+        </w:rPr>
+        <w:t>, 651–668. https://doi.org/10.1016/j.neubiorev.2016.06.038</w:t>
       </w:r>
     </w:p>
     <w:p>
@@ -12557,14 +12585,16 @@
         <w:rPr>
           <w:rFonts w:ascii="Arial" w:hAnsi="Arial" w:cs="Arial"/>
           <w:noProof/>
-        </w:rPr>
-      </w:pPr>
-      <w:r>
-        <w:rPr>
-          <w:rFonts w:ascii="Arial" w:hAnsi="Arial" w:cs="Arial"/>
-          <w:noProof/>
-        </w:rPr>
-        <w:t xml:space="preserve">Starcke, K., &amp; Brand, M. (2016). Effects of stress on decisions under uncertainty: A meta-analysis. </w:t>
+          <w:lang w:val="en-US"/>
+        </w:rPr>
+      </w:pPr>
+      <w:r>
+        <w:rPr>
+          <w:rFonts w:ascii="Arial" w:hAnsi="Arial" w:cs="Arial"/>
+          <w:noProof/>
+          <w:lang w:val="en-US"/>
+        </w:rPr>
+        <w:t xml:space="preserve">Shields, G. S., Trainor, B. C., Lam, J. C. W., &amp; Yonelinas, A. P. (2016). Acute stress impairs cognitive flexibility in men, not women. </w:t>
       </w:r>
       <w:r>
         <w:rPr>
@@ -12572,13 +12602,15 @@
           <w:i/>
           <w:iCs/>
           <w:noProof/>
-        </w:rPr>
-        <w:t>Psychological Bulletin</w:t>
-      </w:r>
-      <w:r>
-        <w:rPr>
-          <w:rFonts w:ascii="Arial" w:hAnsi="Arial" w:cs="Arial"/>
-          <w:noProof/>
+          <w:lang w:val="en-US"/>
+        </w:rPr>
+        <w:t>Stress (Amsterdam, Netherlands)</w:t>
+      </w:r>
+      <w:r>
+        <w:rPr>
+          <w:rFonts w:ascii="Arial" w:hAnsi="Arial" w:cs="Arial"/>
+          <w:noProof/>
+          <w:lang w:val="en-US"/>
         </w:rPr>
         <w:t xml:space="preserve">, </w:t>
       </w:r>
@@ -12588,15 +12620,17 @@
           <w:i/>
           <w:iCs/>
           <w:noProof/>
-        </w:rPr>
-        <w:t>142</w:t>
-      </w:r>
-      <w:r>
-        <w:rPr>
-          <w:rFonts w:ascii="Arial" w:hAnsi="Arial" w:cs="Arial"/>
-          <w:noProof/>
-        </w:rPr>
-        <w:t>(9), 909–933. https://doi.org/10.1037/bul0000060</w:t>
+          <w:lang w:val="en-US"/>
+        </w:rPr>
+        <w:t>19</w:t>
+      </w:r>
+      <w:r>
+        <w:rPr>
+          <w:rFonts w:ascii="Arial" w:hAnsi="Arial" w:cs="Arial"/>
+          <w:noProof/>
+          <w:lang w:val="en-US"/>
+        </w:rPr>
+        <w:t>(5), 542–546. https://doi.org/10.1080/10253890.2016.1192603</w:t>
       </w:r>
     </w:p>
     <w:p>
@@ -12610,14 +12644,16 @@
         <w:rPr>
           <w:rFonts w:ascii="Arial" w:hAnsi="Arial" w:cs="Arial"/>
           <w:noProof/>
-        </w:rPr>
-      </w:pPr>
-      <w:r>
-        <w:rPr>
-          <w:rFonts w:ascii="Arial" w:hAnsi="Arial" w:cs="Arial"/>
-          <w:noProof/>
-        </w:rPr>
-        <w:t xml:space="preserve">Voon, V., Reiter, A., Sebold, M., &amp; Groman, S. (2017). Model-Based Control in Dimensional Psychiatry. </w:t>
+          <w:lang w:val="en-US"/>
+        </w:rPr>
+      </w:pPr>
+      <w:r>
+        <w:rPr>
+          <w:rFonts w:ascii="Arial" w:hAnsi="Arial" w:cs="Arial"/>
+          <w:noProof/>
+          <w:lang w:val="en-US"/>
+        </w:rPr>
+        <w:t xml:space="preserve">Starcke, K., &amp; Brand, M. (2016). Effects of stress on decisions under uncertainty: A meta-analysis. </w:t>
       </w:r>
       <w:r>
         <w:rPr>
@@ -12625,13 +12661,15 @@
           <w:i/>
           <w:iCs/>
           <w:noProof/>
-        </w:rPr>
-        <w:t>Biological Psychiatry</w:t>
-      </w:r>
-      <w:r>
-        <w:rPr>
-          <w:rFonts w:ascii="Arial" w:hAnsi="Arial" w:cs="Arial"/>
-          <w:noProof/>
+          <w:lang w:val="en-US"/>
+        </w:rPr>
+        <w:t>Psychological Bulletin</w:t>
+      </w:r>
+      <w:r>
+        <w:rPr>
+          <w:rFonts w:ascii="Arial" w:hAnsi="Arial" w:cs="Arial"/>
+          <w:noProof/>
+          <w:lang w:val="en-US"/>
         </w:rPr>
         <w:t xml:space="preserve">, </w:t>
       </w:r>
@@ -12641,15 +12679,17 @@
           <w:i/>
           <w:iCs/>
           <w:noProof/>
-        </w:rPr>
-        <w:t>82</w:t>
-      </w:r>
-      <w:r>
-        <w:rPr>
-          <w:rFonts w:ascii="Arial" w:hAnsi="Arial" w:cs="Arial"/>
-          <w:noProof/>
-        </w:rPr>
-        <w:t>(6), 391–400. https://doi.org/10.1016/j.biopsych.2017.04.006</w:t>
+          <w:lang w:val="en-US"/>
+        </w:rPr>
+        <w:t>142</w:t>
+      </w:r>
+      <w:r>
+        <w:rPr>
+          <w:rFonts w:ascii="Arial" w:hAnsi="Arial" w:cs="Arial"/>
+          <w:noProof/>
+          <w:lang w:val="en-US"/>
+        </w:rPr>
+        <w:t>(9), 909–933. https://doi.org/10.1037/bul0000060</w:t>
       </w:r>
     </w:p>
     <w:p>
@@ -12660,7 +12700,60 @@
         <w:adjustRightInd w:val="0"/>
         <w:spacing w:line="480" w:lineRule="auto"/>
         <w:ind w:left="480" w:hanging="480"/>
-        <w:jc w:val="both"/>
+        <w:rPr>
+          <w:rFonts w:ascii="Arial" w:hAnsi="Arial" w:cs="Arial"/>
+          <w:noProof/>
+        </w:rPr>
+      </w:pPr>
+      <w:r>
+        <w:rPr>
+          <w:rFonts w:ascii="Arial" w:hAnsi="Arial" w:cs="Arial"/>
+          <w:noProof/>
+          <w:lang w:val="en-US"/>
+        </w:rPr>
+        <w:t xml:space="preserve">Voon, V., Reiter, A., Sebold, M., &amp; Groman, S. (2017). Model-Based Control in Dimensional Psychiatry. </w:t>
+      </w:r>
+      <w:r>
+        <w:rPr>
+          <w:rFonts w:ascii="Arial" w:hAnsi="Arial" w:cs="Arial"/>
+          <w:i/>
+          <w:iCs/>
+          <w:noProof/>
+        </w:rPr>
+        <w:t>Biological Psychiatry</w:t>
+      </w:r>
+      <w:r>
+        <w:rPr>
+          <w:rFonts w:ascii="Arial" w:hAnsi="Arial" w:cs="Arial"/>
+          <w:noProof/>
+        </w:rPr>
+        <w:t xml:space="preserve">, </w:t>
+      </w:r>
+      <w:r>
+        <w:rPr>
+          <w:rFonts w:ascii="Arial" w:hAnsi="Arial" w:cs="Arial"/>
+          <w:i/>
+          <w:iCs/>
+          <w:noProof/>
+        </w:rPr>
+        <w:t>82</w:t>
+      </w:r>
+      <w:r>
+        <w:rPr>
+          <w:rFonts w:ascii="Arial" w:hAnsi="Arial" w:cs="Arial"/>
+          <w:noProof/>
+        </w:rPr>
+        <w:t>(6), 391–400. https://doi.org/10.1016/j.biopsych.2017.04.006</w:t>
+      </w:r>
+    </w:p>
+    <w:p>
+      <w:pPr>
+        <w:widowControl w:val="0"/>
+        <w:autoSpaceDE w:val="0"/>
+        <w:autoSpaceDN w:val="0"/>
+        <w:adjustRightInd w:val="0"/>
+        <w:spacing w:line="480" w:lineRule="auto"/>
+        <w:ind w:left="480" w:hanging="480"/>
         <w:rPr>
           <w:rFonts w:ascii="Arial" w:hAnsi="Arial" w:cs="Arial"/>
           <w:lang w:val="en-US"/>
@@ -12701,6 +12794,9 @@
       <w:r>
         <w:t>Actual stimuli used? Können wir das von Reiter adaptiert benutzen?</w:t>
       </w:r>
+      <w:r>
+        <w:t xml:space="preserve"> - Zsuzsi</w:t>
+      </w:r>
     </w:p>
   </w:comment>
   <w:comment w:id="1" w:author="Lara Wieland" w:date="2021-04-21T15:49:00Z" w:initials="LW">
@@ -12719,7 +12815,7 @@
       </w:r>
     </w:p>
   </w:comment>
-  <w:comment w:id="2" w:author="Lara Wieland" w:date="2021-06-07T11:36:00Z" w:initials="LW">
+  <w:comment w:id="2" w:author="Lara Wieland" w:date="2021-06-09T10:08:00Z" w:initials="LW">
     <w:p>
       <w:pPr>
         <w:pStyle w:val="Kommentartext"/>
@@ -12731,7 +12827,7 @@
         <w:annotationRef/>
       </w:r>
       <w:r>
-        <w:t>Hier müsste ich eigentlich schon einführen, was das winning model ist, um die nächsten Schritte logisch erscheinen zu lassen, aber das geht erst in den Results oder?</w:t>
+        <w:t>gleiche Sequenz wie Lennart? Epis checken</w:t>
       </w:r>
     </w:p>
   </w:comment>
@@ -12742,7 +12838,7 @@
 <w15:commentsEx xmlns:wpc="http://schemas.microsoft.com/office/word/2010/wordprocessingCanvas" xmlns:cx="http://schemas.microsoft.com/office/drawing/2014/chartex" xmlns:cx1="http://schemas.microsoft.com/office/drawing/2015/9/8/chartex" xmlns:cx2="http://schemas.microsoft.com/office/drawing/2015/10/21/chartex" xmlns:cx3="http://schemas.microsoft.com/office/drawing/2016/5/9/chartex" xmlns:cx4="http://schemas.microsoft.com/office/drawing/2016/5/10/chartex" xmlns:cx5="http://schemas.microsoft.com/office/drawing/2016/5/11/chartex" xmlns:cx6="http://schemas.microsoft.com/office/drawing/2016/5/12/chartex" xmlns:cx7="http://schemas.microsoft.com/office/drawing/2016/5/13/chartex" xmlns:cx8="http://schemas.microsoft.com/office/drawing/2016/5/14/chartex" xmlns:mc="http://schemas.openxmlformats.org/markup-compatibility/2006" xmlns:aink="http://schemas.microsoft.com/office/drawing/2016/ink" xmlns:am3d="http://schemas.microsoft.com/office/drawing/2017/model3d" xmlns:o="urn:schemas-microsoft-com:office:office" xmlns:r="http://schemas.openxmlformats.org/officeDocument/2006/relationships" xmlns:m="http://schemas.openxmlformats.org/officeDocument/2006/math" xmlns:v="urn:schemas-microsoft-com:vml" xmlns:wp14="http://schemas.microsoft.com/office/word/2010/wordprocessingDrawing" xmlns:wp="http://schemas.openxmlformats.org/drawingml/2006/wordprocessingDrawing" xmlns:w10="urn:schemas-microsoft-com:office:word" xmlns:w="http://schemas.openxmlformats.org/wordprocessingml/2006/main" xmlns:w14="http://schemas.microsoft.com/office/word/2010/wordml" xmlns:w15="http://schemas.microsoft.com/office/word/2012/wordml" xmlns:w16cex="http://schemas.microsoft.com/office/word/2018/wordml/cex" xmlns:w16cid="http://schemas.microsoft.com/office/word/2016/wordml/cid" xmlns:w16="http://schemas.microsoft.com/office/word/2018/wordml" xmlns:w16se="http://schemas.microsoft.com/office/word/2015/wordml/symex" xmlns:wpg="http://schemas.microsoft.com/office/word/2010/wordprocessingGroup" xmlns:wpi="http://schemas.microsoft.com/office/word/2010/wordprocessingInk" xmlns:wne="http://schemas.microsoft.com/office/word/2006/wordml" xmlns:wps="http://schemas.microsoft.com/office/word/2010/wordprocessingShape" mc:Ignorable="w14 w15 w16se w16cid w16 w16cex wp14">
   <w15:commentEx w15:paraId="1EE320A8" w15:done="0"/>
   <w15:commentEx w15:paraId="7D98A94E" w15:done="0"/>
-  <w15:commentEx w15:paraId="0B8FEA15" w15:done="0"/>
+  <w15:commentEx w15:paraId="0FDD953D" w15:done="0"/>
 </w15:commentsEx>
 </file>
 
@@ -12750,7 +12846,7 @@
 <w16cex:commentsExtensible xmlns:wpc="http://schemas.microsoft.com/office/word/2010/wordprocessingCanvas" xmlns:cx="http://schemas.microsoft.com/office/drawing/2014/chartex" xmlns:cx1="http://schemas.microsoft.com/office/drawing/2015/9/8/chartex" xmlns:cx2="http://schemas.microsoft.com/office/drawing/2015/10/21/chartex" xmlns:cx3="http://schemas.microsoft.com/office/drawing/2016/5/9/chartex" xmlns:cx4="http://schemas.microsoft.com/office/drawing/2016/5/10/chartex" xmlns:cx5="http://schemas.microsoft.com/office/drawing/2016/5/11/chartex" xmlns:cx6="http://schemas.microsoft.com/office/drawing/2016/5/12/chartex" xmlns:cx7="http://schemas.microsoft.com/office/drawing/2016/5/13/chartex" xmlns:cx8="http://schemas.microsoft.com/office/drawing/2016/5/14/chartex" xmlns:mc="http://schemas.openxmlformats.org/markup-compatibility/2006" xmlns:aink="http://schemas.microsoft.com/office/drawing/2016/ink" xmlns:am3d="http://schemas.microsoft.com/office/drawing/2017/model3d" xmlns:o="urn:schemas-microsoft-com:office:office" xmlns:r="http://schemas.openxmlformats.org/officeDocument/2006/relationships" xmlns:m="http://schemas.openxmlformats.org/officeDocument/2006/math" xmlns:v="urn:schemas-microsoft-com:vml" xmlns:wp14="http://schemas.microsoft.com/office/word/2010/wordprocessingDrawing" xmlns:wp="http://schemas.openxmlformats.org/drawingml/2006/wordprocessingDrawing" xmlns:w10="urn:schemas-microsoft-com:office:word" xmlns:w="http://schemas.openxmlformats.org/wordprocessingml/2006/main" xmlns:w14="http://schemas.microsoft.com/office/word/2010/wordml" xmlns:w15="http://schemas.microsoft.com/office/word/2012/wordml" xmlns:w16cex="http://schemas.microsoft.com/office/word/2018/wordml/cex" xmlns:w16cid="http://schemas.microsoft.com/office/word/2016/wordml/cid" xmlns:w16="http://schemas.microsoft.com/office/word/2018/wordml" xmlns:w16se="http://schemas.microsoft.com/office/word/2015/wordml/symex" xmlns:wpg="http://schemas.microsoft.com/office/word/2010/wordprocessingGroup" xmlns:wpi="http://schemas.microsoft.com/office/word/2010/wordprocessingInk" xmlns:wne="http://schemas.microsoft.com/office/word/2006/wordml" xmlns:wps="http://schemas.microsoft.com/office/word/2010/wordprocessingShape" mc:Ignorable="w14 w15 w16se w16cid w16 w16cex wp14">
   <w16cex:commentExtensible w16cex:durableId="24579DB8" w16cex:dateUtc="2021-05-25T14:00:00Z"/>
   <w16cex:commentExtensible w16cex:durableId="242AC811" w16cex:dateUtc="2021-04-21T13:49:00Z"/>
-  <w16cex:commentExtensible w16cex:durableId="2468832F" w16cex:dateUtc="2021-06-07T09:36:00Z"/>
+  <w16cex:commentExtensible w16cex:durableId="246B11B9" w16cex:dateUtc="2021-06-09T08:08:00Z"/>
 </w16cex:commentsExtensible>
 </file>
 
@@ -12758,7 +12854,7 @@
 <w16cid:commentsIds xmlns:wpc="http://schemas.microsoft.com/office/word/2010/wordprocessingCanvas" xmlns:cx="http://schemas.microsoft.com/office/drawing/2014/chartex" xmlns:cx1="http://schemas.microsoft.com/office/drawing/2015/9/8/chartex" xmlns:cx2="http://schemas.microsoft.com/office/drawing/2015/10/21/chartex" xmlns:cx3="http://schemas.microsoft.com/office/drawing/2016/5/9/chartex" xmlns:cx4="http://schemas.microsoft.com/office/drawing/2016/5/10/chartex" xmlns:cx5="http://schemas.microsoft.com/office/drawing/2016/5/11/chartex" xmlns:cx6="http://schemas.microsoft.com/office/drawing/2016/5/12/chartex" xmlns:cx7="http://schemas.microsoft.com/office/drawing/2016/5/13/chartex" xmlns:cx8="http://schemas.microsoft.com/office/drawing/2016/5/14/chartex" xmlns:mc="http://schemas.openxmlformats.org/markup-compatibility/2006" xmlns:aink="http://schemas.microsoft.com/office/drawing/2016/ink" xmlns:am3d="http://schemas.microsoft.com/office/drawing/2017/model3d" xmlns:o="urn:schemas-microsoft-com:office:office" xmlns:r="http://schemas.openxmlformats.org/officeDocument/2006/relationships" xmlns:m="http://schemas.openxmlformats.org/officeDocument/2006/math" xmlns:v="urn:schemas-microsoft-com:vml" xmlns:wp14="http://schemas.microsoft.com/office/word/2010/wordprocessingDrawing" xmlns:wp="http://schemas.openxmlformats.org/drawingml/2006/wordprocessingDrawing" xmlns:w10="urn:schemas-microsoft-com:office:word" xmlns:w="http://schemas.openxmlformats.org/wordprocessingml/2006/main" xmlns:w14="http://schemas.microsoft.com/office/word/2010/wordml" xmlns:w15="http://schemas.microsoft.com/office/word/2012/wordml" xmlns:w16cex="http://schemas.microsoft.com/office/word/2018/wordml/cex" xmlns:w16cid="http://schemas.microsoft.com/office/word/2016/wordml/cid" xmlns:w16="http://schemas.microsoft.com/office/word/2018/wordml" xmlns:w16se="http://schemas.microsoft.com/office/word/2015/wordml/symex" xmlns:wpg="http://schemas.microsoft.com/office/word/2010/wordprocessingGroup" xmlns:wpi="http://schemas.microsoft.com/office/word/2010/wordprocessingInk" xmlns:wne="http://schemas.microsoft.com/office/word/2006/wordml" xmlns:wps="http://schemas.microsoft.com/office/word/2010/wordprocessingShape" mc:Ignorable="w14 w15 w16se w16cid w16 w16cex wp14">
   <w16cid:commentId w16cid:paraId="1EE320A8" w16cid:durableId="24579DB8"/>
   <w16cid:commentId w16cid:paraId="7D98A94E" w16cid:durableId="242AC811"/>
-  <w16cid:commentId w16cid:paraId="0B8FEA15" w16cid:durableId="2468832F"/>
+  <w16cid:commentId w16cid:paraId="0FDD953D" w16cid:durableId="246B11B9"/>
 </w16cid:commentsIds>
 </file>
 
@@ -13613,595 +13709,6 @@
 </w:styles>
 </file>
 
-<file path=word/glossary/document.xml><?xml version="1.0" encoding="utf-8"?>
-<w:glossaryDocument xmlns:wpc="http://schemas.microsoft.com/office/word/2010/wordprocessingCanvas" xmlns:cx="http://schemas.microsoft.com/office/drawing/2014/chartex" xmlns:cx1="http://schemas.microsoft.com/office/drawing/2015/9/8/chartex" xmlns:cx2="http://schemas.microsoft.com/office/drawing/2015/10/21/chartex" xmlns:cx3="http://schemas.microsoft.com/office/drawing/2016/5/9/chartex" xmlns:cx4="http://schemas.microsoft.com/office/drawing/2016/5/10/chartex" xmlns:cx5="http://schemas.microsoft.com/office/drawing/2016/5/11/chartex" xmlns:cx6="http://schemas.microsoft.com/office/drawing/2016/5/12/chartex" xmlns:cx7="http://schemas.microsoft.com/office/drawing/2016/5/13/chartex" xmlns:cx8="http://schemas.microsoft.com/office/drawing/2016/5/14/chartex" xmlns:mc="http://schemas.openxmlformats.org/markup-compatibility/2006" xmlns:aink="http://schemas.microsoft.com/office/drawing/2016/ink" xmlns:am3d="http://schemas.microsoft.com/office/drawing/2017/model3d" xmlns:o="urn:schemas-microsoft-com:office:office" xmlns:r="http://schemas.openxmlformats.org/officeDocument/2006/relationships" xmlns:m="http://schemas.openxmlformats.org/officeDocument/2006/math" xmlns:v="urn:schemas-microsoft-com:vml" xmlns:wp14="http://schemas.microsoft.com/office/word/2010/wordprocessingDrawing" xmlns:wp="http://schemas.openxmlformats.org/drawingml/2006/wordprocessingDrawing" xmlns:w10="urn:schemas-microsoft-com:office:word" xmlns:w="http://schemas.openxmlformats.org/wordprocessingml/2006/main" xmlns:w14="http://schemas.microsoft.com/office/word/2010/wordml" xmlns:w15="http://schemas.microsoft.com/office/word/2012/wordml" xmlns:w16cex="http://schemas.microsoft.com/office/word/2018/wordml/cex" xmlns:w16cid="http://schemas.microsoft.com/office/word/2016/wordml/cid" xmlns:w16="http://schemas.microsoft.com/office/word/2018/wordml" xmlns:w16se="http://schemas.microsoft.com/office/word/2015/wordml/symex" xmlns:wpg="http://schemas.microsoft.com/office/word/2010/wordprocessingGroup" xmlns:wpi="http://schemas.microsoft.com/office/word/2010/wordprocessingInk" xmlns:wne="http://schemas.microsoft.com/office/word/2006/wordml" xmlns:wps="http://schemas.microsoft.com/office/word/2010/wordprocessingShape" mc:Ignorable="w14 w15 w16se w16cid w16 w16cex wp14">
-  <w:docParts>
-    <w:docPart>
-      <w:docPartPr>
-        <w:name w:val="DefaultPlaceholder_2098659788"/>
-        <w:category>
-          <w:name w:val="Allgemein"/>
-          <w:gallery w:val="placeholder"/>
-        </w:category>
-        <w:types>
-          <w:type w:val="bbPlcHdr"/>
-        </w:types>
-        <w:behaviors>
-          <w:behavior w:val="content"/>
-        </w:behaviors>
-        <w:guid w:val="{CF5D54C7-2A61-FF48-A9F3-282D477ED47D}"/>
-      </w:docPartPr>
-      <w:docPartBody>
-        <w:p>
-          <w:r>
-            <w:rPr>
-              <w:rStyle w:val="Platzhaltertext"/>
-            </w:rPr>
-            <w:t>Geben Sie hier eine Formel ein.</w:t>
-          </w:r>
-        </w:p>
-      </w:docPartBody>
-    </w:docPart>
-  </w:docParts>
-</w:glossaryDocument>
-</file>
-
-<file path=word/glossary/fontTable.xml><?xml version="1.0" encoding="utf-8"?>
-<w:fonts xmlns:mc="http://schemas.openxmlformats.org/markup-compatibility/2006" xmlns:r="http://schemas.openxmlformats.org/officeDocument/2006/relationships" xmlns:w="http://schemas.openxmlformats.org/wordprocessingml/2006/main" xmlns:w14="http://schemas.microsoft.com/office/word/2010/wordml" xmlns:w15="http://schemas.microsoft.com/office/word/2012/wordml" xmlns:w16cex="http://schemas.microsoft.com/office/word/2018/wordml/cex" xmlns:w16cid="http://schemas.microsoft.com/office/word/2016/wordml/cid" xmlns:w16="http://schemas.microsoft.com/office/word/2018/wordml" xmlns:w16se="http://schemas.microsoft.com/office/word/2015/wordml/symex" mc:Ignorable="w14 w15 w16se w16cid w16 w16cex">
-  <w:font w:name="Symbol">
-    <w:panose1 w:val="05050102010706020507"/>
-    <w:charset w:val="02"/>
-    <w:family w:val="decorative"/>
-    <w:pitch w:val="variable"/>
-    <w:sig w:usb0="00000000" w:usb1="10000000" w:usb2="00000000" w:usb3="00000000" w:csb0="80000000" w:csb1="00000000"/>
-  </w:font>
-  <w:font w:name="Times New Roman">
-    <w:panose1 w:val="02020603050405020304"/>
-    <w:charset w:val="00"/>
-    <w:family w:val="roman"/>
-    <w:pitch w:val="variable"/>
-    <w:sig w:usb0="E0002EFF" w:usb1="C000785B" w:usb2="00000009" w:usb3="00000000" w:csb0="000001FF" w:csb1="00000000"/>
-  </w:font>
-  <w:font w:name="Courier New">
-    <w:panose1 w:val="02070309020205020404"/>
-    <w:charset w:val="00"/>
-    <w:family w:val="modern"/>
-    <w:pitch w:val="fixed"/>
-    <w:sig w:usb0="E0002AFF" w:usb1="C0007843" w:usb2="00000009" w:usb3="00000000" w:csb0="000001FF" w:csb1="00000000"/>
-  </w:font>
-  <w:font w:name="Wingdings">
-    <w:panose1 w:val="05000000000000000000"/>
-    <w:charset w:val="4D"/>
-    <w:family w:val="decorative"/>
-    <w:pitch w:val="variable"/>
-    <w:sig w:usb0="00000003" w:usb1="00000000" w:usb2="00000000" w:usb3="00000000" w:csb0="80000001" w:csb1="00000000"/>
-  </w:font>
-  <w:font w:name="Calibri">
-    <w:panose1 w:val="020F0502020204030204"/>
-    <w:charset w:val="00"/>
-    <w:family w:val="swiss"/>
-    <w:pitch w:val="variable"/>
-    <w:sig w:usb0="E0002AFF" w:usb1="C000247B" w:usb2="00000009" w:usb3="00000000" w:csb0="000001FF" w:csb1="00000000"/>
-  </w:font>
-  <w:font w:name="Calibri Light">
-    <w:panose1 w:val="020F0302020204030204"/>
-    <w:charset w:val="00"/>
-    <w:family w:val="swiss"/>
-    <w:pitch w:val="variable"/>
-    <w:sig w:usb0="E0002AFF" w:usb1="C000247B" w:usb2="00000009" w:usb3="00000000" w:csb0="000001FF" w:csb1="00000000"/>
-  </w:font>
-  <w:font w:name="Arial">
-    <w:panose1 w:val="020B0604020202020204"/>
-    <w:charset w:val="00"/>
-    <w:family w:val="swiss"/>
-    <w:pitch w:val="variable"/>
-    <w:sig w:usb0="E0002AFF" w:usb1="C0007843" w:usb2="00000009" w:usb3="00000000" w:csb0="000001FF" w:csb1="00000000"/>
-  </w:font>
-  <w:font w:name="Cambria Math">
-    <w:panose1 w:val="02040503050406030204"/>
-    <w:charset w:val="00"/>
-    <w:family w:val="roman"/>
-    <w:pitch w:val="variable"/>
-    <w:sig w:usb0="E00002FF" w:usb1="420024FF" w:usb2="00000000" w:usb3="00000000" w:csb0="0000019F" w:csb1="00000000"/>
-  </w:font>
-</w:fonts>
-</file>
-
-<file path=word/glossary/settings.xml><?xml version="1.0" encoding="utf-8"?>
-<w:settings xmlns:mc="http://schemas.openxmlformats.org/markup-compatibility/2006" xmlns:o="urn:schemas-microsoft-com:office:office" xmlns:r="http://schemas.openxmlformats.org/officeDocument/2006/relationships" xmlns:m="http://schemas.openxmlformats.org/officeDocument/2006/math" xmlns:v="urn:schemas-microsoft-com:vml" xmlns:w10="urn:schemas-microsoft-com:office:word" xmlns:w="http://schemas.openxmlformats.org/wordprocessingml/2006/main" xmlns:w14="http://schemas.microsoft.com/office/word/2010/wordml" xmlns:w15="http://schemas.microsoft.com/office/word/2012/wordml" xmlns:w16cex="http://schemas.microsoft.com/office/word/2018/wordml/cex" xmlns:w16cid="http://schemas.microsoft.com/office/word/2016/wordml/cid" xmlns:w16="http://schemas.microsoft.com/office/word/2018/wordml" xmlns:w16se="http://schemas.microsoft.com/office/word/2015/wordml/symex" xmlns:sl="http://schemas.openxmlformats.org/schemaLibrary/2006/main" mc:Ignorable="w14 w15 w16se w16cid w16 w16cex">
-  <w:view w:val="normal"/>
-  <w:revisionView w:inkAnnotations="0"/>
-  <w:defaultTabStop w:val="708"/>
-  <w:hyphenationZone w:val="425"/>
-  <w:characterSpacingControl w:val="doNotCompress"/>
-  <w:compat>
-    <w:useFELayout/>
-    <w:compatSetting w:name="compatibilityMode" w:uri="http://schemas.microsoft.com/office/word" w:val="15"/>
-    <w:compatSetting w:name="overrideTableStyleFontSizeAndJustification" w:uri="http://schemas.microsoft.com/office/word" w:val="1"/>
-    <w:compatSetting w:name="enableOpenTypeFeatures" w:uri="http://schemas.microsoft.com/office/word" w:val="1"/>
-    <w:compatSetting w:name="doNotFlipMirrorIndents" w:uri="http://schemas.microsoft.com/office/word" w:val="1"/>
-    <w:compatSetting w:name="differentiateMultirowTableHeaders" w:uri="http://schemas.microsoft.com/office/word" w:val="1"/>
-    <w:compatSetting w:name="useWord2013TrackBottomHyphenation" w:uri="http://schemas.microsoft.com/office/word" w:val="0"/>
-  </w:compat>
-  <w:rsids>
-    <w:rsidRoot w:val="00CA32CD"/>
-    <w:rsid w:val="00017DB1"/>
-    <w:rsid w:val="000334F3"/>
-    <w:rsid w:val="003517A0"/>
-    <w:rsid w:val="00577B89"/>
-    <w:rsid w:val="006064A0"/>
-    <w:rsid w:val="0061597F"/>
-    <w:rsid w:val="007B256E"/>
-    <w:rsid w:val="00AB40A4"/>
-    <w:rsid w:val="00C930F6"/>
-    <w:rsid w:val="00CA32CD"/>
-    <w:rsid w:val="00DE5E3B"/>
-    <w:rsid w:val="00E2448D"/>
-    <w:rsid w:val="00E86814"/>
-  </w:rsids>
-  <m:mathPr>
-    <m:mathFont m:val="Cambria Math"/>
-    <m:brkBin m:val="before"/>
-    <m:brkBinSub m:val="--"/>
-    <m:smallFrac m:val="0"/>
-    <m:dispDef/>
-    <m:lMargin m:val="0"/>
-    <m:rMargin m:val="0"/>
-    <m:defJc m:val="centerGroup"/>
-    <m:wrapIndent m:val="1440"/>
-    <m:intLim m:val="subSup"/>
-    <m:naryLim m:val="undOvr"/>
-  </m:mathPr>
-  <w:themeFontLang w:val="de-DE"/>
-  <w:clrSchemeMapping w:bg1="light1" w:t1="dark1" w:bg2="light2" w:t2="dark2" w:accent1="accent1" w:accent2="accent2" w:accent3="accent3" w:accent4="accent4" w:accent5="accent5" w:accent6="accent6" w:hyperlink="hyperlink" w:followedHyperlink="followedHyperlink"/>
-  <w:decimalSymbol w:val="."/>
-  <w:listSeparator w:val=";"/>
-  <w15:chartTrackingRefBased/>
-</w:settings>
-</file>
-
-<file path=word/glossary/styles.xml><?xml version="1.0" encoding="utf-8"?>
-<w:styles xmlns:mc="http://schemas.openxmlformats.org/markup-compatibility/2006" xmlns:r="http://schemas.openxmlformats.org/officeDocument/2006/relationships" xmlns:w="http://schemas.openxmlformats.org/wordprocessingml/2006/main" xmlns:w14="http://schemas.microsoft.com/office/word/2010/wordml" xmlns:w15="http://schemas.microsoft.com/office/word/2012/wordml" xmlns:w16cex="http://schemas.microsoft.com/office/word/2018/wordml/cex" xmlns:w16cid="http://schemas.microsoft.com/office/word/2016/wordml/cid" xmlns:w16="http://schemas.microsoft.com/office/word/2018/wordml" xmlns:w16se="http://schemas.microsoft.com/office/word/2015/wordml/symex" mc:Ignorable="w14 w15 w16se w16cid w16 w16cex">
-  <w:docDefaults>
-    <w:rPrDefault>
-      <w:rPr>
-        <w:rFonts w:asciiTheme="minorHAnsi" w:eastAsiaTheme="minorEastAsia" w:hAnsiTheme="minorHAnsi" w:cstheme="minorBidi"/>
-        <w:sz w:val="24"/>
-        <w:szCs w:val="24"/>
-        <w:lang w:val="de-DE" w:eastAsia="de-DE" w:bidi="ar-SA"/>
-      </w:rPr>
-    </w:rPrDefault>
-    <w:pPrDefault/>
-  </w:docDefaults>
-  <w:latentStyles w:defLockedState="0" w:defUIPriority="99" w:defSemiHidden="0" w:defUnhideWhenUsed="0" w:defQFormat="0" w:count="376">
-    <w:lsdException w:name="Normal" w:uiPriority="0" w:qFormat="1"/>
-    <w:lsdException w:name="heading 1" w:uiPriority="9" w:qFormat="1"/>
-    <w:lsdException w:name="heading 2" w:semiHidden="1" w:uiPriority="9" w:unhideWhenUsed="1" w:qFormat="1"/>
-    <w:lsdException w:name="heading 3" w:semiHidden="1" w:uiPriority="9" w:unhideWhenUsed="1" w:qFormat="1"/>
-    <w:lsdException w:name="heading 4" w:semiHidden="1" w:uiPriority="9" w:unhideWhenUsed="1" w:qFormat="1"/>
-    <w:lsdException w:name="heading 5" w:semiHidden="1" w:uiPriority="9" w:unhideWhenUsed="1" w:qFormat="1"/>
-    <w:lsdException w:name="heading 6" w:semiHidden="1" w:uiPriority="9" w:unhideWhenUsed="1" w:qFormat="1"/>
-    <w:lsdException w:name="heading 7" w:semiHidden="1" w:uiPriority="9" w:unhideWhenUsed="1" w:qFormat="1"/>
-    <w:lsdException w:name="heading 8" w:semiHidden="1" w:uiPriority="9" w:unhideWhenUsed="1" w:qFormat="1"/>
-    <w:lsdException w:name="heading 9" w:semiHidden="1" w:uiPriority="9" w:unhideWhenUsed="1" w:qFormat="1"/>
-    <w:lsdException w:name="index 1" w:semiHidden="1" w:unhideWhenUsed="1"/>
-    <w:lsdException w:name="index 2" w:semiHidden="1" w:unhideWhenUsed="1"/>
-    <w:lsdException w:name="index 3" w:semiHidden="1" w:unhideWhenUsed="1"/>
-    <w:lsdException w:name="index 4" w:semiHidden="1" w:unhideWhenUsed="1"/>
-    <w:lsdException w:name="index 5" w:semiHidden="1" w:unhideWhenUsed="1"/>
-    <w:lsdException w:name="index 6" w:semiHidden="1" w:unhideWhenUsed="1"/>
-    <w:lsdException w:name="index 7" w:semiHidden="1" w:unhideWhenUsed="1"/>
-    <w:lsdException w:name="index 8" w:semiHidden="1" w:unhideWhenUsed="1"/>
-    <w:lsdException w:name="index 9" w:semiHidden="1" w:unhideWhenUsed="1"/>
-    <w:lsdException w:name="toc 1" w:semiHidden="1" w:uiPriority="39" w:unhideWhenUsed="1"/>
-    <w:lsdException w:name="toc 2" w:semiHidden="1" w:uiPriority="39" w:unhideWhenUsed="1"/>
-    <w:lsdException w:name="toc 3" w:semiHidden="1" w:uiPriority="39" w:unhideWhenUsed="1"/>
-    <w:lsdException w:name="toc 4" w:semiHidden="1" w:uiPriority="39" w:unhideWhenUsed="1"/>
-    <w:lsdException w:name="toc 5" w:semiHidden="1" w:uiPriority="39" w:unhideWhenUsed="1"/>
-    <w:lsdException w:name="toc 6" w:semiHidden="1" w:uiPriority="39" w:unhideWhenUsed="1"/>
-    <w:lsdException w:name="toc 7" w:semiHidden="1" w:uiPriority="39" w:unhideWhenUsed="1"/>
-    <w:lsdException w:name="toc 8" w:semiHidden="1" w:uiPriority="39" w:unhideWhenUsed="1"/>
-    <w:lsdException w:name="toc 9" w:semiHidden="1" w:uiPriority="39" w:unhideWhenUsed="1"/>
-    <w:lsdException w:name="Normal Indent" w:semiHidden="1" w:unhideWhenUsed="1"/>
-    <w:lsdException w:name="footnote text" w:semiHidden="1" w:unhideWhenUsed="1"/>
-    <w:lsdException w:name="annotation text" w:semiHidden="1" w:unhideWhenUsed="1"/>
-    <w:lsdException w:name="header" w:semiHidden="1" w:unhideWhenUsed="1"/>
-    <w:lsdException w:name="footer" w:semiHidden="1" w:unhideWhenUsed="1"/>
-    <w:lsdException w:name="index heading" w:semiHidden="1" w:unhideWhenUsed="1"/>
-    <w:lsdException w:name="caption" w:semiHidden="1" w:uiPriority="35" w:unhideWhenUsed="1" w:qFormat="1"/>
-    <w:lsdException w:name="table of figures" w:semiHidden="1" w:unhideWhenUsed="1"/>
-    <w:lsdException w:name="envelope address" w:semiHidden="1" w:unhideWhenUsed="1"/>
-    <w:lsdException w:name="envelope return" w:semiHidden="1" w:unhideWhenUsed="1"/>
-    <w:lsdException w:name="footnote reference" w:semiHidden="1" w:unhideWhenUsed="1"/>
-    <w:lsdException w:name="annotation reference" w:semiHidden="1" w:unhideWhenUsed="1"/>
-    <w:lsdException w:name="line number" w:semiHidden="1" w:unhideWhenUsed="1"/>
-    <w:lsdException w:name="page number" w:semiHidden="1" w:unhideWhenUsed="1"/>
-    <w:lsdException w:name="endnote reference" w:semiHidden="1" w:unhideWhenUsed="1"/>
-    <w:lsdException w:name="endnote text" w:semiHidden="1" w:unhideWhenUsed="1"/>
-    <w:lsdException w:name="table of authorities" w:semiHidden="1" w:unhideWhenUsed="1"/>
-    <w:lsdException w:name="macro" w:semiHidden="1" w:unhideWhenUsed="1"/>
-    <w:lsdException w:name="toa heading" w:semiHidden="1" w:unhideWhenUsed="1"/>
-    <w:lsdException w:name="List" w:semiHidden="1" w:unhideWhenUsed="1"/>
-    <w:lsdException w:name="List Bullet" w:semiHidden="1" w:unhideWhenUsed="1"/>
-    <w:lsdException w:name="List Number" w:semiHidden="1" w:unhideWhenUsed="1"/>
-    <w:lsdException w:name="List 2" w:semiHidden="1" w:unhideWhenUsed="1"/>
-    <w:lsdException w:name="List 3" w:semiHidden="1" w:unhideWhenUsed="1"/>
-    <w:lsdException w:name="List 4" w:semiHidden="1" w:unhideWhenUsed="1"/>
-    <w:lsdException w:name="List 5" w:semiHidden="1" w:unhideWhenUsed="1"/>
-    <w:lsdException w:name="List Bullet 2" w:semiHidden="1" w:unhideWhenUsed="1"/>
-    <w:lsdException w:name="List Bullet 3" w:semiHidden="1" w:unhideWhenUsed="1"/>
-    <w:lsdException w:name="List Bullet 4" w:semiHidden="1" w:unhideWhenUsed="1"/>
-    <w:lsdException w:name="List Bullet 5" w:semiHidden="1" w:unhideWhenUsed="1"/>
-    <w:lsdException w:name="List Number 2" w:semiHidden="1" w:unhideWhenUsed="1"/>
-    <w:lsdException w:name="List Number 3" w:semiHidden="1" w:unhideWhenUsed="1"/>
-    <w:lsdException w:name="List Number 4" w:semiHidden="1" w:unhideWhenUsed="1"/>
-    <w:lsdException w:name="List Number 5" w:semiHidden="1" w:unhideWhenUsed="1"/>
-    <w:lsdException w:name="Title" w:uiPriority="10" w:qFormat="1"/>
-    <w:lsdException w:name="Closing" w:semiHidden="1" w:unhideWhenUsed="1"/>
-    <w:lsdException w:name="Signature" w:semiHidden="1" w:unhideWhenUsed="1"/>
-    <w:lsdException w:name="Default Paragraph Font" w:semiHidden="1" w:uiPriority="1" w:unhideWhenUsed="1"/>
-    <w:lsdException w:name="Body Text" w:semiHidden="1" w:unhideWhenUsed="1"/>
-    <w:lsdException w:name="Body Text Indent" w:semiHidden="1" w:unhideWhenUsed="1"/>
-    <w:lsdException w:name="List Continue" w:semiHidden="1" w:unhideWhenUsed="1"/>
-    <w:lsdException w:name="List Continue 2" w:semiHidden="1" w:unhideWhenUsed="1"/>
-    <w:lsdException w:name="List Continue 3" w:semiHidden="1" w:unhideWhenUsed="1"/>
-    <w:lsdException w:name="List Continue 4" w:semiHidden="1" w:unhideWhenUsed="1"/>
-    <w:lsdException w:name="List Continue 5" w:semiHidden="1" w:unhideWhenUsed="1"/>
-    <w:lsdException w:name="Message Header" w:semiHidden="1" w:unhideWhenUsed="1"/>
-    <w:lsdException w:name="Subtitle" w:uiPriority="11" w:qFormat="1"/>
-    <w:lsdException w:name="Salutation" w:semiHidden="1" w:unhideWhenUsed="1"/>
-    <w:lsdException w:name="Date" w:semiHidden="1" w:unhideWhenUsed="1"/>
-    <w:lsdException w:name="Body Text First Indent" w:semiHidden="1" w:unhideWhenUsed="1"/>
-    <w:lsdException w:name="Body Text First Indent 2" w:semiHidden="1" w:unhideWhenUsed="1"/>
-    <w:lsdException w:name="Note Heading" w:semiHidden="1" w:unhideWhenUsed="1"/>
-    <w:lsdException w:name="Body Text 2" w:semiHidden="1" w:unhideWhenUsed="1"/>
-    <w:lsdException w:name="Body Text 3" w:semiHidden="1" w:unhideWhenUsed="1"/>
-    <w:lsdException w:name="Body Text Indent 2" w:semiHidden="1" w:unhideWhenUsed="1"/>
-    <w:lsdException w:name="Body Text Indent 3" w:semiHidden="1" w:unhideWhenUsed="1"/>
-    <w:lsdException w:name="Block Text" w:semiHidden="1" w:unhideWhenUsed="1"/>
-    <w:lsdException w:name="Hyperlink" w:semiHidden="1" w:unhideWhenUsed="1"/>
-    <w:lsdException w:name="FollowedHyperlink" w:semiHidden="1" w:unhideWhenUsed="1"/>
-    <w:lsdException w:name="Strong" w:uiPriority="22" w:qFormat="1"/>
-    <w:lsdException w:name="Emphasis" w:uiPriority="20" w:qFormat="1"/>
-    <w:lsdException w:name="Document Map" w:semiHidden="1" w:unhideWhenUsed="1"/>
-    <w:lsdException w:name="Plain Text" w:semiHidden="1" w:unhideWhenUsed="1"/>
-    <w:lsdException w:name="E-mail Signature" w:semiHidden="1" w:unhideWhenUsed="1"/>
-    <w:lsdException w:name="HTML Top of Form" w:semiHidden="1" w:unhideWhenUsed="1"/>
-    <w:lsdException w:name="HTML Bottom of Form" w:semiHidden="1" w:unhideWhenUsed="1"/>
-    <w:lsdException w:name="Normal (Web)" w:semiHidden="1" w:unhideWhenUsed="1"/>
-    <w:lsdException w:name="HTML Acronym" w:semiHidden="1" w:unhideWhenUsed="1"/>
-    <w:lsdException w:name="HTML Address" w:semiHidden="1" w:unhideWhenUsed="1"/>
-    <w:lsdException w:name="HTML Cite" w:semiHidden="1" w:unhideWhenUsed="1"/>
-    <w:lsdException w:name="HTML Code" w:semiHidden="1" w:unhideWhenUsed="1"/>
-    <w:lsdException w:name="HTML Definition" w:semiHidden="1" w:unhideWhenUsed="1"/>
-    <w:lsdException w:name="HTML Keyboard" w:semiHidden="1" w:unhideWhenUsed="1"/>
-    <w:lsdException w:name="HTML Preformatted" w:semiHidden="1" w:unhideWhenUsed="1"/>
-    <w:lsdException w:name="HTML Sample" w:semiHidden="1" w:unhideWhenUsed="1"/>
-    <w:lsdException w:name="HTML Typewriter" w:semiHidden="1" w:unhideWhenUsed="1"/>
-    <w:lsdException w:name="HTML Variable" w:semiHidden="1" w:unhideWhenUsed="1"/>
-    <w:lsdException w:name="Normal Table" w:semiHidden="1" w:unhideWhenUsed="1"/>
-    <w:lsdException w:name="annotation subject" w:semiHidden="1" w:unhideWhenUsed="1"/>
-    <w:lsdException w:name="No List" w:semiHidden="1" w:unhideWhenUsed="1"/>
-    <w:lsdException w:name="Outline List 1" w:semiHidden="1" w:unhideWhenUsed="1"/>
-    <w:lsdException w:name="Outline List 2" w:semiHidden="1" w:unhideWhenUsed="1"/>
-    <w:lsdException w:name="Outline List 3" w:semiHidden="1" w:unhideWhenUsed="1"/>
-    <w:lsdException w:name="Table Simple 1" w:semiHidden="1" w:unhideWhenUsed="1"/>
-    <w:lsdException w:name="Table Simple 2" w:semiHidden="1" w:unhideWhenUsed="1"/>
-    <w:lsdException w:name="Table Simple 3" w:semiHidden="1" w:unhideWhenUsed="1"/>
-    <w:lsdException w:name="Table Classic 1" w:semiHidden="1" w:unhideWhenUsed="1"/>
-    <w:lsdException w:name="Table Classic 2" w:semiHidden="1" w:unhideWhenUsed="1"/>
-    <w:lsdException w:name="Table Classic 3" w:semiHidden="1" w:unhideWhenUsed="1"/>
-    <w:lsdException w:name="Table Classic 4" w:semiHidden="1" w:unhideWhenUsed="1"/>
-    <w:lsdException w:name="Table Colorful 1" w:semiHidden="1" w:unhideWhenUsed="1"/>
-    <w:lsdException w:name="Table Colorful 2" w:semiHidden="1" w:unhideWhenUsed="1"/>
-    <w:lsdException w:name="Table Colorful 3" w:semiHidden="1" w:unhideWhenUsed="1"/>
-    <w:lsdException w:name="Table Columns 1" w:semiHidden="1" w:unhideWhenUsed="1"/>
-    <w:lsdException w:name="Table Columns 2" w:semiHidden="1" w:unhideWhenUsed="1"/>
-    <w:lsdException w:name="Table Columns 3" w:semiHidden="1" w:unhideWhenUsed="1"/>
-    <w:lsdException w:name="Table Columns 4" w:semiHidden="1" w:unhideWhenUsed="1"/>
-    <w:lsdException w:name="Table Columns 5" w:semiHidden="1" w:unhideWhenUsed="1"/>
-    <w:lsdException w:name="Table Grid 1" w:semiHidden="1" w:unhideWhenUsed="1"/>
-    <w:lsdException w:name="Table Grid 2" w:semiHidden="1" w:unhideWhenUsed="1"/>
-    <w:lsdException w:name="Table Grid 3" w:semiHidden="1" w:unhideWhenUsed="1"/>
-    <w:lsdException w:name="Table Grid 4" w:semiHidden="1" w:unhideWhenUsed="1"/>
-    <w:lsdException w:name="Table Grid 5" w:semiHidden="1" w:unhideWhenUsed="1"/>
-    <w:lsdException w:name="Table Grid 6" w:semiHidden="1" w:unhideWhenUsed="1"/>
-    <w:lsdException w:name="Table Grid 7" w:semiHidden="1" w:unhideWhenUsed="1"/>
-    <w:lsdException w:name="Table Grid 8" w:semiHidden="1" w:unhideWhenUsed="1"/>
-    <w:lsdException w:name="Table List 1" w:semiHidden="1" w:unhideWhenUsed="1"/>
-    <w:lsdException w:name="Table List 2" w:semiHidden="1" w:unhideWhenUsed="1"/>
-    <w:lsdException w:name="Table List 3" w:semiHidden="1" w:unhideWhenUsed="1"/>
-    <w:lsdException w:name="Table List 4" w:semiHidden="1" w:unhideWhenUsed="1"/>
-    <w:lsdException w:name="Table List 5" w:semiHidden="1" w:unhideWhenUsed="1"/>
-    <w:lsdException w:name="Table List 6" w:semiHidden="1" w:unhideWhenUsed="1"/>
-    <w:lsdException w:name="Table List 7" w:semiHidden="1" w:unhideWhenUsed="1"/>
-    <w:lsdException w:name="Table List 8" w:semiHidden="1" w:unhideWhenUsed="1"/>
-    <w:lsdException w:name="Table 3D effects 1" w:semiHidden="1" w:unhideWhenUsed="1"/>
-    <w:lsdException w:name="Table 3D effects 2" w:semiHidden="1" w:unhideWhenUsed="1"/>
-    <w:lsdException w:name="Table 3D effects 3" w:semiHidden="1" w:unhideWhenUsed="1"/>
-    <w:lsdException w:name="Table Contemporary" w:semiHidden="1" w:unhideWhenUsed="1"/>
-    <w:lsdException w:name="Table Elegant" w:semiHidden="1" w:unhideWhenUsed="1"/>
-    <w:lsdException w:name="Table Professional" w:semiHidden="1" w:unhideWhenUsed="1"/>
-    <w:lsdException w:name="Table Subtle 1" w:semiHidden="1" w:unhideWhenUsed="1"/>
-    <w:lsdException w:name="Table Subtle 2" w:semiHidden="1" w:unhideWhenUsed="1"/>
-    <w:lsdException w:name="Table Web 1" w:semiHidden="1" w:unhideWhenUsed="1"/>
-    <w:lsdException w:name="Table Web 2" w:semiHidden="1" w:unhideWhenUsed="1"/>
-    <w:lsdException w:name="Table Web 3" w:semiHidden="1" w:unhideWhenUsed="1"/>
-    <w:lsdException w:name="Balloon Text" w:semiHidden="1" w:unhideWhenUsed="1"/>
-    <w:lsdException w:name="Table Grid" w:uiPriority="39"/>
-    <w:lsdException w:name="Table Theme" w:semiHidden="1" w:unhideWhenUsed="1"/>
-    <w:lsdException w:name="Placeholder Text" w:semiHidden="1"/>
-    <w:lsdException w:name="No Spacing" w:uiPriority="1" w:qFormat="1"/>
-    <w:lsdException w:name="Light Shading" w:uiPriority="60"/>
-    <w:lsdException w:name="Light List" w:uiPriority="61"/>
-    <w:lsdException w:name="Light Grid" w:uiPriority="62"/>
-    <w:lsdException w:name="Medium Shading 1" w:uiPriority="63"/>
-    <w:lsdException w:name="Medium Shading 2" w:uiPriority="64"/>
-    <w:lsdException w:name="Medium List 1" w:uiPriority="65"/>
-    <w:lsdException w:name="Medium List 2" w:uiPriority="66"/>
-    <w:lsdException w:name="Medium Grid 1" w:uiPriority="67"/>
-    <w:lsdException w:name="Medium Grid 2" w:uiPriority="68"/>
-    <w:lsdException w:name="Medium Grid 3" w:uiPriority="69"/>
-    <w:lsdException w:name="Dark List" w:uiPriority="70"/>
-    <w:lsdException w:name="Colorful Shading" w:uiPriority="71"/>
-    <w:lsdException w:name="Colorful List" w:uiPriority="72"/>
-    <w:lsdException w:name="Colorful Grid" w:uiPriority="73"/>
-    <w:lsdException w:name="Light Shading Accent 1" w:uiPriority="60"/>
-    <w:lsdException w:name="Light List Accent 1" w:uiPriority="61"/>
-    <w:lsdException w:name="Light Grid Accent 1" w:uiPriority="62"/>
-    <w:lsdException w:name="Medium Shading 1 Accent 1" w:uiPriority="63"/>
-    <w:lsdException w:name="Medium Shading 2 Accent 1" w:uiPriority="64"/>
-    <w:lsdException w:name="Medium List 1 Accent 1" w:uiPriority="65"/>
-    <w:lsdException w:name="Revision" w:semiHidden="1"/>
-    <w:lsdException w:name="List Paragraph" w:uiPriority="34" w:qFormat="1"/>
-    <w:lsdException w:name="Quote" w:uiPriority="29" w:qFormat="1"/>
-    <w:lsdException w:name="Intense Quote" w:uiPriority="30" w:qFormat="1"/>
-    <w:lsdException w:name="Medium List 2 Accent 1" w:uiPriority="66"/>
-    <w:lsdException w:name="Medium Grid 1 Accent 1" w:uiPriority="67"/>
-    <w:lsdException w:name="Medium Grid 2 Accent 1" w:uiPriority="68"/>
-    <w:lsdException w:name="Medium Grid 3 Accent 1" w:uiPriority="69"/>
-    <w:lsdException w:name="Dark List Accent 1" w:uiPriority="70"/>
-    <w:lsdException w:name="Colorful Shading Accent 1" w:uiPriority="71"/>
-    <w:lsdException w:name="Colorful List Accent 1" w:uiPriority="72"/>
-    <w:lsdException w:name="Colorful Grid Accent 1" w:uiPriority="73"/>
-    <w:lsdException w:name="Light Shading Accent 2" w:uiPriority="60"/>
-    <w:lsdException w:name="Light List Accent 2" w:uiPriority="61"/>
-    <w:lsdException w:name="Light Grid Accent 2" w:uiPriority="62"/>
-    <w:lsdException w:name="Medium Shading 1 Accent 2" w:uiPriority="63"/>
-    <w:lsdException w:name="Medium Shading 2 Accent 2" w:uiPriority="64"/>
-    <w:lsdException w:name="Medium List 1 Accent 2" w:uiPriority="65"/>
-    <w:lsdException w:name="Medium List 2 Accent 2" w:uiPriority="66"/>
-    <w:lsdException w:name="Medium Grid 1 Accent 2" w:uiPriority="67"/>
-    <w:lsdException w:name="Medium Grid 2 Accent 2" w:uiPriority="68"/>
-    <w:lsdException w:name="Medium Grid 3 Accent 2" w:uiPriority="69"/>
-    <w:lsdException w:name="Dark List Accent 2" w:uiPriority="70"/>
-    <w:lsdException w:name="Colorful Shading Accent 2" w:uiPriority="71"/>
-    <w:lsdException w:name="Colorful List Accent 2" w:uiPriority="72"/>
-    <w:lsdException w:name="Colorful Grid Accent 2" w:uiPriority="73"/>
-    <w:lsdException w:name="Light Shading Accent 3" w:uiPriority="60"/>
-    <w:lsdException w:name="Light List Accent 3" w:uiPriority="61"/>
-    <w:lsdException w:name="Light Grid Accent 3" w:uiPriority="62"/>
-    <w:lsdException w:name="Medium Shading 1 Accent 3" w:uiPriority="63"/>
-    <w:lsdException w:name="Medium Shading 2 Accent 3" w:uiPriority="64"/>
-    <w:lsdException w:name="Medium List 1 Accent 3" w:uiPriority="65"/>
-    <w:lsdException w:name="Medium List 2 Accent 3" w:uiPriority="66"/>
-    <w:lsdException w:name="Medium Grid 1 Accent 3" w:uiPriority="67"/>
-    <w:lsdException w:name="Medium Grid 2 Accent 3" w:uiPriority="68"/>
-    <w:lsdException w:name="Medium Grid 3 Accent 3" w:uiPriority="69"/>
-    <w:lsdException w:name="Dark List Accent 3" w:uiPriority="70"/>
-    <w:lsdException w:name="Colorful Shading Accent 3" w:uiPriority="71"/>
-    <w:lsdException w:name="Colorful List Accent 3" w:uiPriority="72"/>
-    <w:lsdException w:name="Colorful Grid Accent 3" w:uiPriority="73"/>
-    <w:lsdException w:name="Light Shading Accent 4" w:uiPriority="60"/>
-    <w:lsdException w:name="Light List Accent 4" w:uiPriority="61"/>
-    <w:lsdException w:name="Light Grid Accent 4" w:uiPriority="62"/>
-    <w:lsdException w:name="Medium Shading 1 Accent 4" w:uiPriority="63"/>
-    <w:lsdException w:name="Medium Shading 2 Accent 4" w:uiPriority="64"/>
-    <w:lsdException w:name="Medium List 1 Accent 4" w:uiPriority="65"/>
-    <w:lsdException w:name="Medium List 2 Accent 4" w:uiPriority="66"/>
-    <w:lsdException w:name="Medium Grid 1 Accent 4" w:uiPriority="67"/>
-    <w:lsdException w:name="Medium Grid 2 Accent 4" w:uiPriority="68"/>
-    <w:lsdException w:name="Medium Grid 3 Accent 4" w:uiPriority="69"/>
-    <w:lsdException w:name="Dark List Accent 4" w:uiPriority="70"/>
-    <w:lsdException w:name="Colorful Shading Accent 4" w:uiPriority="71"/>
-    <w:lsdException w:name="Colorful List Accent 4" w:uiPriority="72"/>
-    <w:lsdException w:name="Colorful Grid Accent 4" w:uiPriority="73"/>
-    <w:lsdException w:name="Light Shading Accent 5" w:uiPriority="60"/>
-    <w:lsdException w:name="Light List Accent 5" w:uiPriority="61"/>
-    <w:lsdException w:name="Light Grid Accent 5" w:uiPriority="62"/>
-    <w:lsdException w:name="Medium Shading 1 Accent 5" w:uiPriority="63"/>
-    <w:lsdException w:name="Medium Shading 2 Accent 5" w:uiPriority="64"/>
-    <w:lsdException w:name="Medium List 1 Accent 5" w:uiPriority="65"/>
-    <w:lsdException w:name="Medium List 2 Accent 5" w:uiPriority="66"/>
-    <w:lsdException w:name="Medium Grid 1 Accent 5" w:uiPriority="67"/>
-    <w:lsdException w:name="Medium Grid 2 Accent 5" w:uiPriority="68"/>
-    <w:lsdException w:name="Medium Grid 3 Accent 5" w:uiPriority="69"/>
-    <w:lsdException w:name="Dark List Accent 5" w:uiPriority="70"/>
-    <w:lsdException w:name="Colorful Shading Accent 5" w:uiPriority="71"/>
-    <w:lsdException w:name="Colorful List Accent 5" w:uiPriority="72"/>
-    <w:lsdException w:name="Colorful Grid Accent 5" w:uiPriority="73"/>
-    <w:lsdException w:name="Light Shading Accent 6" w:uiPriority="60"/>
-    <w:lsdException w:name="Light List Accent 6" w:uiPriority="61"/>
-    <w:lsdException w:name="Light Grid Accent 6" w:uiPriority="62"/>
-    <w:lsdException w:name="Medium Shading 1 Accent 6" w:uiPriority="63"/>
-    <w:lsdException w:name="Medium Shading 2 Accent 6" w:uiPriority="64"/>
-    <w:lsdException w:name="Medium List 1 Accent 6" w:uiPriority="65"/>
-    <w:lsdException w:name="Medium List 2 Accent 6" w:uiPriority="66"/>
-    <w:lsdException w:name="Medium Grid 1 Accent 6" w:uiPriority="67"/>
-    <w:lsdException w:name="Medium Grid 2 Accent 6" w:uiPriority="68"/>
-    <w:lsdException w:name="Medium Grid 3 Accent 6" w:uiPriority="69"/>
-    <w:lsdException w:name="Dark List Accent 6" w:uiPriority="70"/>
-    <w:lsdException w:name="Colorful Shading Accent 6" w:uiPriority="71"/>
-    <w:lsdException w:name="Colorful List Accent 6" w:uiPriority="72"/>
-    <w:lsdException w:name="Colorful Grid Accent 6" w:uiPriority="73"/>
-    <w:lsdException w:name="Subtle Emphasis" w:uiPriority="19" w:qFormat="1"/>
-    <w:lsdException w:name="Intense Emphasis" w:uiPriority="21" w:qFormat="1"/>
-    <w:lsdException w:name="Subtle Reference" w:uiPriority="31" w:qFormat="1"/>
-    <w:lsdException w:name="Intense Reference" w:uiPriority="32" w:qFormat="1"/>
-    <w:lsdException w:name="Book Title" w:uiPriority="33" w:qFormat="1"/>
-    <w:lsdException w:name="Bibliography" w:semiHidden="1" w:uiPriority="37" w:unhideWhenUsed="1"/>
-    <w:lsdException w:name="TOC Heading" w:semiHidden="1" w:uiPriority="39" w:unhideWhenUsed="1" w:qFormat="1"/>
-    <w:lsdException w:name="Plain Table 1" w:uiPriority="41"/>
-    <w:lsdException w:name="Plain Table 2" w:uiPriority="42"/>
-    <w:lsdException w:name="Plain Table 3" w:uiPriority="43"/>
-    <w:lsdException w:name="Plain Table 4" w:uiPriority="44"/>
-    <w:lsdException w:name="Plain Table 5" w:uiPriority="45"/>
-    <w:lsdException w:name="Grid Table Light" w:uiPriority="40"/>
-    <w:lsdException w:name="Grid Table 1 Light" w:uiPriority="46"/>
-    <w:lsdException w:name="Grid Table 2" w:uiPriority="47"/>
-    <w:lsdException w:name="Grid Table 3" w:uiPriority="48"/>
-    <w:lsdException w:name="Grid Table 4" w:uiPriority="49"/>
-    <w:lsdException w:name="Grid Table 5 Dark" w:uiPriority="50"/>
-    <w:lsdException w:name="Grid Table 6 Colorful" w:uiPriority="51"/>
-    <w:lsdException w:name="Grid Table 7 Colorful" w:uiPriority="52"/>
-    <w:lsdException w:name="Grid Table 1 Light Accent 1" w:uiPriority="46"/>
-    <w:lsdException w:name="Grid Table 2 Accent 1" w:uiPriority="47"/>
-    <w:lsdException w:name="Grid Table 3 Accent 1" w:uiPriority="48"/>
-    <w:lsdException w:name="Grid Table 4 Accent 1" w:uiPriority="49"/>
-    <w:lsdException w:name="Grid Table 5 Dark Accent 1" w:uiPriority="50"/>
-    <w:lsdException w:name="Grid Table 6 Colorful Accent 1" w:uiPriority="51"/>
-    <w:lsdException w:name="Grid Table 7 Colorful Accent 1" w:uiPriority="52"/>
-    <w:lsdException w:name="Grid Table 1 Light Accent 2" w:uiPriority="46"/>
-    <w:lsdException w:name="Grid Table 2 Accent 2" w:uiPriority="47"/>
-    <w:lsdException w:name="Grid Table 3 Accent 2" w:uiPriority="48"/>
-    <w:lsdException w:name="Grid Table 4 Accent 2" w:uiPriority="49"/>
-    <w:lsdException w:name="Grid Table 5 Dark Accent 2" w:uiPriority="50"/>
-    <w:lsdException w:name="Grid Table 6 Colorful Accent 2" w:uiPriority="51"/>
-    <w:lsdException w:name="Grid Table 7 Colorful Accent 2" w:uiPriority="52"/>
-    <w:lsdException w:name="Grid Table 1 Light Accent 3" w:uiPriority="46"/>
-    <w:lsdException w:name="Grid Table 2 Accent 3" w:uiPriority="47"/>
-    <w:lsdException w:name="Grid Table 3 Accent 3" w:uiPriority="48"/>
-    <w:lsdException w:name="Grid Table 4 Accent 3" w:uiPriority="49"/>
-    <w:lsdException w:name="Grid Table 5 Dark Accent 3" w:uiPriority="50"/>
-    <w:lsdException w:name="Grid Table 6 Colorful Accent 3" w:uiPriority="51"/>
-    <w:lsdException w:name="Grid Table 7 Colorful Accent 3" w:uiPriority="52"/>
-    <w:lsdException w:name="Grid Table 1 Light Accent 4" w:uiPriority="46"/>
-    <w:lsdException w:name="Grid Table 2 Accent 4" w:uiPriority="47"/>
-    <w:lsdException w:name="Grid Table 3 Accent 4" w:uiPriority="48"/>
-    <w:lsdException w:name="Grid Table 4 Accent 4" w:uiPriority="49"/>
-    <w:lsdException w:name="Grid Table 5 Dark Accent 4" w:uiPriority="50"/>
-    <w:lsdException w:name="Grid Table 6 Colorful Accent 4" w:uiPriority="51"/>
-    <w:lsdException w:name="Grid Table 7 Colorful Accent 4" w:uiPriority="52"/>
-    <w:lsdException w:name="Grid Table 1 Light Accent 5" w:uiPriority="46"/>
-    <w:lsdException w:name="Grid Table 2 Accent 5" w:uiPriority="47"/>
-    <w:lsdException w:name="Grid Table 3 Accent 5" w:uiPriority="48"/>
-    <w:lsdException w:name="Grid Table 4 Accent 5" w:uiPriority="49"/>
-    <w:lsdException w:name="Grid Table 5 Dark Accent 5" w:uiPriority="50"/>
-    <w:lsdException w:name="Grid Table 6 Colorful Accent 5" w:uiPriority="51"/>
-    <w:lsdException w:name="Grid Table 7 Colorful Accent 5" w:uiPriority="52"/>
-    <w:lsdException w:name="Grid Table 1 Light Accent 6" w:uiPriority="46"/>
-    <w:lsdException w:name="Grid Table 2 Accent 6" w:uiPriority="47"/>
-    <w:lsdException w:name="Grid Table 3 Accent 6" w:uiPriority="48"/>
-    <w:lsdException w:name="Grid Table 4 Accent 6" w:uiPriority="49"/>
-    <w:lsdException w:name="Grid Table 5 Dark Accent 6" w:uiPriority="50"/>
-    <w:lsdException w:name="Grid Table 6 Colorful Accent 6" w:uiPriority="51"/>
-    <w:lsdException w:name="Grid Table 7 Colorful Accent 6" w:uiPriority="52"/>
-    <w:lsdException w:name="List Table 1 Light" w:uiPriority="46"/>
-    <w:lsdException w:name="List Table 2" w:uiPriority="47"/>
-    <w:lsdException w:name="List Table 3" w:uiPriority="48"/>
-    <w:lsdException w:name="List Table 4" w:uiPriority="49"/>
-    <w:lsdException w:name="List Table 5 Dark" w:uiPriority="50"/>
-    <w:lsdException w:name="List Table 6 Colorful" w:uiPriority="51"/>
-    <w:lsdException w:name="List Table 7 Colorful" w:uiPriority="52"/>
-    <w:lsdException w:name="List Table 1 Light Accent 1" w:uiPriority="46"/>
-    <w:lsdException w:name="List Table 2 Accent 1" w:uiPriority="47"/>
-    <w:lsdException w:name="List Table 3 Accent 1" w:uiPriority="48"/>
-    <w:lsdException w:name="List Table 4 Accent 1" w:uiPriority="49"/>
-    <w:lsdException w:name="List Table 5 Dark Accent 1" w:uiPriority="50"/>
-    <w:lsdException w:name="List Table 6 Colorful Accent 1" w:uiPriority="51"/>
-    <w:lsdException w:name="List Table 7 Colorful Accent 1" w:uiPriority="52"/>
-    <w:lsdException w:name="List Table 1 Light Accent 2" w:uiPriority="46"/>
-    <w:lsdException w:name="List Table 2 Accent 2" w:uiPriority="47"/>
-    <w:lsdException w:name="List Table 3 Accent 2" w:uiPriority="48"/>
-    <w:lsdException w:name="List Table 4 Accent 2" w:uiPriority="49"/>
-    <w:lsdException w:name="List Table 5 Dark Accent 2" w:uiPriority="50"/>
-    <w:lsdException w:name="List Table 6 Colorful Accent 2" w:uiPriority="51"/>
-    <w:lsdException w:name="List Table 7 Colorful Accent 2" w:uiPriority="52"/>
-    <w:lsdException w:name="List Table 1 Light Accent 3" w:uiPriority="46"/>
-    <w:lsdException w:name="List Table 2 Accent 3" w:uiPriority="47"/>
-    <w:lsdException w:name="List Table 3 Accent 3" w:uiPriority="48"/>
-    <w:lsdException w:name="List Table 4 Accent 3" w:uiPriority="49"/>
-    <w:lsdException w:name="List Table 5 Dark Accent 3" w:uiPriority="50"/>
-    <w:lsdException w:name="List Table 6 Colorful Accent 3" w:uiPriority="51"/>
-    <w:lsdException w:name="List Table 7 Colorful Accent 3" w:uiPriority="52"/>
-    <w:lsdException w:name="List Table 1 Light Accent 4" w:uiPriority="46"/>
-    <w:lsdException w:name="List Table 2 Accent 4" w:uiPriority="47"/>
-    <w:lsdException w:name="List Table 3 Accent 4" w:uiPriority="48"/>
-    <w:lsdException w:name="List Table 4 Accent 4" w:uiPriority="49"/>
-    <w:lsdException w:name="List Table 5 Dark Accent 4" w:uiPriority="50"/>
-    <w:lsdException w:name="List Table 6 Colorful Accent 4" w:uiPriority="51"/>
-    <w:lsdException w:name="List Table 7 Colorful Accent 4" w:uiPriority="52"/>
-    <w:lsdException w:name="List Table 1 Light Accent 5" w:uiPriority="46"/>
-    <w:lsdException w:name="List Table 2 Accent 5" w:uiPriority="47"/>
-    <w:lsdException w:name="List Table 3 Accent 5" w:uiPriority="48"/>
-    <w:lsdException w:name="List Table 4 Accent 5" w:uiPriority="49"/>
-    <w:lsdException w:name="List Table 5 Dark Accent 5" w:uiPriority="50"/>
-    <w:lsdException w:name="List Table 6 Colorful Accent 5" w:uiPriority="51"/>
-    <w:lsdException w:name="List Table 7 Colorful Accent 5" w:uiPriority="52"/>
-    <w:lsdException w:name="List Table 1 Light Accent 6" w:uiPriority="46"/>
-    <w:lsdException w:name="List Table 2 Accent 6" w:uiPriority="47"/>
-    <w:lsdException w:name="List Table 3 Accent 6" w:uiPriority="48"/>
-    <w:lsdException w:name="List Table 4 Accent 6" w:uiPriority="49"/>
-    <w:lsdException w:name="List Table 5 Dark Accent 6" w:uiPriority="50"/>
-    <w:lsdException w:name="List Table 6 Colorful Accent 6" w:uiPriority="51"/>
-    <w:lsdException w:name="List Table 7 Colorful Accent 6" w:uiPriority="52"/>
-    <w:lsdException w:name="Mention" w:semiHidden="1" w:unhideWhenUsed="1"/>
-    <w:lsdException w:name="Smart Hyperlink" w:semiHidden="1" w:unhideWhenUsed="1"/>
-    <w:lsdException w:name="Hashtag" w:semiHidden="1" w:unhideWhenUsed="1"/>
-    <w:lsdException w:name="Unresolved Mention" w:semiHidden="1" w:unhideWhenUsed="1"/>
-    <w:lsdException w:name="Smart Link" w:semiHidden="1" w:unhideWhenUsed="1"/>
-  </w:latentStyles>
-  <w:style w:type="paragraph" w:default="1" w:styleId="Standard">
-    <w:name w:val="Normal"/>
-    <w:qFormat/>
-  </w:style>
-  <w:style w:type="character" w:default="1" w:styleId="Absatz-Standardschriftart">
-    <w:name w:val="Default Paragraph Font"/>
-    <w:uiPriority w:val="1"/>
-    <w:semiHidden/>
-    <w:unhideWhenUsed/>
-  </w:style>
-  <w:style w:type="table" w:default="1" w:styleId="NormaleTabelle">
-    <w:name w:val="Normal Table"/>
-    <w:uiPriority w:val="99"/>
-    <w:semiHidden/>
-    <w:unhideWhenUsed/>
-    <w:tblPr>
-      <w:tblInd w:w="0" w:type="dxa"/>
-      <w:tblCellMar>
-        <w:top w:w="0" w:type="dxa"/>
-        <w:left w:w="108" w:type="dxa"/>
-        <w:bottom w:w="0" w:type="dxa"/>
-        <w:right w:w="108" w:type="dxa"/>
-      </w:tblCellMar>
-    </w:tblPr>
-  </w:style>
-  <w:style w:type="numbering" w:default="1" w:styleId="KeineListe">
-    <w:name w:val="No List"/>
-    <w:uiPriority w:val="99"/>
-    <w:semiHidden/>
-    <w:unhideWhenUsed/>
-  </w:style>
-  <w:style w:type="character" w:styleId="Platzhaltertext">
-    <w:name w:val="Placeholder Text"/>
-    <w:basedOn w:val="Absatz-Standardschriftart"/>
-    <w:uiPriority w:val="99"/>
-    <w:semiHidden/>
-    <w:rsid w:val="00CA32CD"/>
-    <w:rPr>
-      <w:color w:val="808080"/>
-    </w:rPr>
-  </w:style>
-</w:styles>
-</file>
-
-<file path=word/glossary/webSettings.xml><?xml version="1.0" encoding="utf-8"?>
-<w:webSettings xmlns:mc="http://schemas.openxmlformats.org/markup-compatibility/2006" xmlns:r="http://schemas.openxmlformats.org/officeDocument/2006/relationships" xmlns:w="http://schemas.openxmlformats.org/wordprocessingml/2006/main" xmlns:w14="http://schemas.microsoft.com/office/word/2010/wordml" xmlns:w15="http://schemas.microsoft.com/office/word/2012/wordml" xmlns:w16cex="http://schemas.microsoft.com/office/word/2018/wordml/cex" xmlns:w16cid="http://schemas.microsoft.com/office/word/2016/wordml/cid" xmlns:w16="http://schemas.microsoft.com/office/word/2018/wordml" xmlns:w16se="http://schemas.microsoft.com/office/word/2015/wordml/symex" mc:Ignorable="w14 w15 w16se w16cid w16 w16cex">
-  <w:optimizeForBrowser/>
-  <w:allowPNG/>
-</w:webSettings>
-</file>
-
 <file path=word/theme/theme1.xml><?xml version="1.0" encoding="utf-8"?>
 <a:theme xmlns:a="http://schemas.openxmlformats.org/drawingml/2006/main" name="Office">
   <a:themeElements>

</xml_diff>